<commit_message>
changed some spelling errors
</commit_message>
<xml_diff>
--- a/doc/SoftwareManagement/Anforderungsspezifikation.docx
+++ b/doc/SoftwareManagement/Anforderungsspezifikation.docx
@@ -2281,8 +2281,6 @@
           <w:szCs w:val="52"/>
         </w:rPr>
       </w:pPr>
-      <w:bookmarkStart w:id="0" w:name="_GoBack"/>
-      <w:bookmarkEnd w:id="0"/>
       <w:r>
         <w:br w:type="page"/>
       </w:r>
@@ -2291,7 +2289,7 @@
       <w:pPr>
         <w:pStyle w:val="Heading1"/>
       </w:pPr>
-      <w:bookmarkStart w:id="1" w:name="_Toc325553338"/>
+      <w:bookmarkStart w:id="0" w:name="_Toc325553338"/>
       <w:r>
         <w:lastRenderedPageBreak/>
         <w:t>Testf</w:t>
@@ -2299,77 +2297,77 @@
       <w:r>
         <w:t>ramework-Anforderungen</w:t>
       </w:r>
+      <w:bookmarkEnd w:id="0"/>
+    </w:p>
+    <w:p>
+      <w:pPr>
+        <w:pStyle w:val="Heading2"/>
+      </w:pPr>
+      <w:bookmarkStart w:id="1" w:name="_Toc325553339"/>
+      <w:r>
+        <w:t>Funktionalität</w:t>
+      </w:r>
       <w:bookmarkEnd w:id="1"/>
     </w:p>
     <w:p>
       <w:pPr>
+        <w:rPr>
+          <w:rFonts w:ascii="Arial" w:hAnsi="Arial" w:cs="Arial"/>
+        </w:rPr>
+      </w:pPr>
+      <w:r>
+        <w:rPr>
+          <w:rFonts w:ascii="Arial" w:hAnsi="Arial" w:cs="Arial"/>
+        </w:rPr>
+        <w:t xml:space="preserve">Der Anwender kann ein definiertes Testszenario von einen Gerät aus starten. Alle nötigen Prozesse auf anderen Hosts werden automatisch gestartet. Das System sammelt die Reports an </w:t>
+      </w:r>
+      <w:r>
+        <w:rPr>
+          <w:rFonts w:ascii="Arial" w:hAnsi="Arial" w:cs="Arial"/>
+        </w:rPr>
+        <w:t>zentraler</w:t>
+      </w:r>
+      <w:r>
+        <w:rPr>
+          <w:rFonts w:ascii="Arial" w:hAnsi="Arial" w:cs="Arial"/>
+        </w:rPr>
+        <w:t xml:space="preserve"> Stelle und mac</w:t>
+      </w:r>
+      <w:r>
+        <w:rPr>
+          <w:rFonts w:ascii="Arial" w:hAnsi="Arial" w:cs="Arial"/>
+        </w:rPr>
+        <w:t>ht sie dem Anwender zugänglich.</w:t>
+      </w:r>
+    </w:p>
+    <w:p>
+      <w:pPr>
+        <w:rPr>
+          <w:rFonts w:ascii="Arial" w:hAnsi="Arial" w:cs="Arial"/>
+        </w:rPr>
+      </w:pPr>
+      <w:r>
+        <w:rPr>
+          <w:rFonts w:ascii="Arial" w:hAnsi="Arial" w:cs="Arial"/>
+        </w:rPr>
+        <w:t>Der Server kann den Testablauf auf den Clients synchr</w:t>
+      </w:r>
+      <w:r>
+        <w:rPr>
+          <w:rFonts w:ascii="Arial" w:hAnsi="Arial" w:cs="Arial"/>
+        </w:rPr>
+        <w:t>onisieren. z.B. mit Semaphoren.</w:t>
+      </w:r>
+    </w:p>
+    <w:p>
+      <w:pPr>
         <w:pStyle w:val="Heading2"/>
       </w:pPr>
-      <w:bookmarkStart w:id="2" w:name="_Toc325553339"/>
-      <w:r>
-        <w:t>Funktionalität</w:t>
+      <w:bookmarkStart w:id="2" w:name="_Toc325553340"/>
+      <w:r>
+        <w:t>Konfigurationsmöglichkeiten</w:t>
       </w:r>
       <w:bookmarkEnd w:id="2"/>
-    </w:p>
-    <w:p>
-      <w:pPr>
-        <w:rPr>
-          <w:rFonts w:ascii="Arial" w:hAnsi="Arial" w:cs="Arial"/>
-        </w:rPr>
-      </w:pPr>
-      <w:r>
-        <w:rPr>
-          <w:rFonts w:ascii="Arial" w:hAnsi="Arial" w:cs="Arial"/>
-        </w:rPr>
-        <w:t xml:space="preserve">Der Anwender kann ein definiertes Testszenario von einen Gerät aus starten. Alle nötigen Prozesse auf anderen Hosts werden automatisch gestartet. Das System sammelt die Reports an </w:t>
-      </w:r>
-      <w:r>
-        <w:rPr>
-          <w:rFonts w:ascii="Arial" w:hAnsi="Arial" w:cs="Arial"/>
-        </w:rPr>
-        <w:t>zentraler</w:t>
-      </w:r>
-      <w:r>
-        <w:rPr>
-          <w:rFonts w:ascii="Arial" w:hAnsi="Arial" w:cs="Arial"/>
-        </w:rPr>
-        <w:t xml:space="preserve"> Stelle und mac</w:t>
-      </w:r>
-      <w:r>
-        <w:rPr>
-          <w:rFonts w:ascii="Arial" w:hAnsi="Arial" w:cs="Arial"/>
-        </w:rPr>
-        <w:t>ht sie dem Anwender zugänglich.</w:t>
-      </w:r>
-    </w:p>
-    <w:p>
-      <w:pPr>
-        <w:rPr>
-          <w:rFonts w:ascii="Arial" w:hAnsi="Arial" w:cs="Arial"/>
-        </w:rPr>
-      </w:pPr>
-      <w:r>
-        <w:rPr>
-          <w:rFonts w:ascii="Arial" w:hAnsi="Arial" w:cs="Arial"/>
-        </w:rPr>
-        <w:t>Der Server kann den Testablauf auf den Clients synchr</w:t>
-      </w:r>
-      <w:r>
-        <w:rPr>
-          <w:rFonts w:ascii="Arial" w:hAnsi="Arial" w:cs="Arial"/>
-        </w:rPr>
-        <w:t>onisieren. z.B. mit Semaphoren.</w:t>
-      </w:r>
-    </w:p>
-    <w:p>
-      <w:pPr>
-        <w:pStyle w:val="Heading2"/>
-      </w:pPr>
-      <w:bookmarkStart w:id="3" w:name="_Toc325553340"/>
-      <w:r>
-        <w:t>Konfigurationsmöglichkeiten</w:t>
-      </w:r>
-      <w:bookmarkEnd w:id="3"/>
     </w:p>
     <w:p>
       <w:pPr>
@@ -2496,7 +2494,37 @@
         <w:rPr>
           <w:rFonts w:ascii="Arial" w:hAnsi="Arial" w:cs="Arial"/>
         </w:rPr>
-        <w:t xml:space="preserve">Das sollte zu mehr Konflikten führen und eine realistischere Systemumgebung darstellen.  Zeit zwischen </w:t>
+        <w:t xml:space="preserve">Das sollte zu mehr Konflikten führen und eine realistischere Systemumgebung </w:t>
+      </w:r>
+      <w:r>
+        <w:rPr>
+          <w:rFonts w:ascii="Arial" w:hAnsi="Arial" w:cs="Arial"/>
+        </w:rPr>
+        <w:t>simulieren</w:t>
+      </w:r>
+      <w:r>
+        <w:rPr>
+          <w:rFonts w:ascii="Arial" w:hAnsi="Arial" w:cs="Arial"/>
+        </w:rPr>
+        <w:t xml:space="preserve">.  </w:t>
+      </w:r>
+    </w:p>
+    <w:p>
+      <w:pPr>
+        <w:pStyle w:val="ListParagraph"/>
+        <w:numPr>
+          <w:ilvl w:val="1"/>
+          <w:numId w:val="4"/>
+        </w:numPr>
+        <w:rPr>
+          <w:rFonts w:ascii="Arial" w:hAnsi="Arial" w:cs="Arial"/>
+        </w:rPr>
+      </w:pPr>
+      <w:r>
+        <w:rPr>
+          <w:rFonts w:ascii="Arial" w:hAnsi="Arial" w:cs="Arial"/>
+        </w:rPr>
+        <w:t xml:space="preserve">Zeit zwischen </w:t>
       </w:r>
       <w:proofErr w:type="spellStart"/>
       <w:r>
@@ -2562,14 +2590,12 @@
         </w:rPr>
         <w:t xml:space="preserve">N-Clients </w:t>
       </w:r>
-      <w:proofErr w:type="spellStart"/>
-      <w:r>
-        <w:rPr>
-          <w:rFonts w:ascii="Arial" w:hAnsi="Arial" w:cs="Arial"/>
-        </w:rPr>
-        <w:t>instanzieren</w:t>
-      </w:r>
-      <w:proofErr w:type="spellEnd"/>
+      <w:r>
+        <w:rPr>
+          <w:rFonts w:ascii="Arial" w:hAnsi="Arial" w:cs="Arial"/>
+        </w:rPr>
+        <w:t>instanziieren</w:t>
+      </w:r>
     </w:p>
     <w:p>
       <w:pPr>
@@ -2604,21 +2630,27 @@
         <w:rPr>
           <w:rFonts w:ascii="Arial" w:hAnsi="Arial" w:cs="Arial"/>
         </w:rPr>
-        <w:t xml:space="preserve">Das Framework kann dem System </w:t>
-      </w:r>
-      <w:proofErr w:type="spellStart"/>
-      <w:r>
-        <w:rPr>
-          <w:rFonts w:ascii="Arial" w:hAnsi="Arial" w:cs="Arial"/>
-        </w:rPr>
-        <w:t>under</w:t>
-      </w:r>
-      <w:proofErr w:type="spellEnd"/>
-      <w:r>
-        <w:rPr>
-          <w:rFonts w:ascii="Arial" w:hAnsi="Arial" w:cs="Arial"/>
-        </w:rPr>
-        <w:t xml:space="preserve"> Test direkt eine </w:t>
+        <w:t xml:space="preserve">Das Framework kann dem </w:t>
+      </w:r>
+      <w:proofErr w:type="spellStart"/>
+      <w:r>
+        <w:rPr>
+          <w:rFonts w:ascii="Arial" w:hAnsi="Arial" w:cs="Arial"/>
+        </w:rPr>
+        <w:t>ClientSystemU</w:t>
+      </w:r>
+      <w:r>
+        <w:rPr>
+          <w:rFonts w:ascii="Arial" w:hAnsi="Arial" w:cs="Arial"/>
+        </w:rPr>
+        <w:t>nderTest</w:t>
+      </w:r>
+      <w:proofErr w:type="spellEnd"/>
+      <w:r>
+        <w:rPr>
+          <w:rFonts w:ascii="Arial" w:hAnsi="Arial" w:cs="Arial"/>
+        </w:rPr>
+        <w:t xml:space="preserve"> direkt eine </w:t>
       </w:r>
       <w:proofErr w:type="spellStart"/>
       <w:r>
@@ -2678,7 +2710,7 @@
           <w:rFonts w:ascii="Arial" w:hAnsi="Arial" w:cs="Arial"/>
         </w:rPr>
       </w:pPr>
-      <w:bookmarkStart w:id="4" w:name="_Toc325553341"/>
+      <w:bookmarkStart w:id="3" w:name="_Toc325553341"/>
       <w:proofErr w:type="spellStart"/>
       <w:r>
         <w:rPr>
@@ -2688,71 +2720,71 @@
         </w:rPr>
         <w:t>Testcases</w:t>
       </w:r>
+      <w:bookmarkEnd w:id="3"/>
+      <w:proofErr w:type="spellEnd"/>
+    </w:p>
+    <w:p>
+      <w:pPr>
+        <w:rPr>
+          <w:rFonts w:ascii="Arial" w:hAnsi="Arial" w:cs="Arial"/>
+        </w:rPr>
+      </w:pPr>
+      <w:r>
+        <w:rPr>
+          <w:rFonts w:ascii="Arial" w:hAnsi="Arial" w:cs="Arial"/>
+        </w:rPr>
+        <w:t xml:space="preserve">Der Server stellt den Clients </w:t>
+      </w:r>
+      <w:proofErr w:type="spellStart"/>
+      <w:r>
+        <w:rPr>
+          <w:rFonts w:ascii="Arial" w:hAnsi="Arial" w:cs="Arial"/>
+        </w:rPr>
+        <w:t>Testcases</w:t>
+      </w:r>
+      <w:proofErr w:type="spellEnd"/>
+      <w:r>
+        <w:rPr>
+          <w:rFonts w:ascii="Arial" w:hAnsi="Arial" w:cs="Arial"/>
+        </w:rPr>
+        <w:t xml:space="preserve"> zur Verfügung. Er kann unterschiedlichen Clients unterschiedliche </w:t>
+      </w:r>
+      <w:proofErr w:type="spellStart"/>
+      <w:r>
+        <w:rPr>
+          <w:rFonts w:ascii="Arial" w:hAnsi="Arial" w:cs="Arial"/>
+        </w:rPr>
+        <w:t>Testcases</w:t>
+      </w:r>
+      <w:proofErr w:type="spellEnd"/>
+      <w:r>
+        <w:rPr>
+          <w:rFonts w:ascii="Arial" w:hAnsi="Arial" w:cs="Arial"/>
+        </w:rPr>
+        <w:t xml:space="preserve"> mitgeben. Dies soll es ermöglichen einfach Konf</w:t>
+      </w:r>
+      <w:r>
+        <w:rPr>
+          <w:rFonts w:ascii="Arial" w:hAnsi="Arial" w:cs="Arial"/>
+        </w:rPr>
+        <w:t>liktsituationen zu provozieren.</w:t>
+      </w:r>
+    </w:p>
+    <w:p>
+      <w:pPr>
+        <w:rPr>
+          <w:rFonts w:ascii="Arial" w:hAnsi="Arial" w:cs="Arial"/>
+        </w:rPr>
+      </w:pPr>
+      <w:bookmarkStart w:id="4" w:name="_Toc325553342"/>
+      <w:proofErr w:type="spellStart"/>
+      <w:r>
+        <w:rPr>
+          <w:rStyle w:val="Heading2Char"/>
+        </w:rPr>
+        <w:t>Messenwerte</w:t>
+      </w:r>
       <w:bookmarkEnd w:id="4"/>
-      <w:proofErr w:type="spellEnd"/>
-    </w:p>
-    <w:p>
-      <w:pPr>
-        <w:rPr>
-          <w:rFonts w:ascii="Arial" w:hAnsi="Arial" w:cs="Arial"/>
-        </w:rPr>
-      </w:pPr>
-      <w:r>
-        <w:rPr>
-          <w:rFonts w:ascii="Arial" w:hAnsi="Arial" w:cs="Arial"/>
-        </w:rPr>
-        <w:t xml:space="preserve">Der Server stellt den Clients </w:t>
-      </w:r>
-      <w:proofErr w:type="spellStart"/>
-      <w:r>
-        <w:rPr>
-          <w:rFonts w:ascii="Arial" w:hAnsi="Arial" w:cs="Arial"/>
-        </w:rPr>
-        <w:t>Testcases</w:t>
-      </w:r>
-      <w:proofErr w:type="spellEnd"/>
-      <w:r>
-        <w:rPr>
-          <w:rFonts w:ascii="Arial" w:hAnsi="Arial" w:cs="Arial"/>
-        </w:rPr>
-        <w:t xml:space="preserve"> zur Verfügung. Er kann unterschiedlichen Clients unterschiedliche </w:t>
-      </w:r>
-      <w:proofErr w:type="spellStart"/>
-      <w:r>
-        <w:rPr>
-          <w:rFonts w:ascii="Arial" w:hAnsi="Arial" w:cs="Arial"/>
-        </w:rPr>
-        <w:t>Testcases</w:t>
-      </w:r>
-      <w:proofErr w:type="spellEnd"/>
-      <w:r>
-        <w:rPr>
-          <w:rFonts w:ascii="Arial" w:hAnsi="Arial" w:cs="Arial"/>
-        </w:rPr>
-        <w:t xml:space="preserve"> mitgeben. Dies soll es ermöglichen einfach Konf</w:t>
-      </w:r>
-      <w:r>
-        <w:rPr>
-          <w:rFonts w:ascii="Arial" w:hAnsi="Arial" w:cs="Arial"/>
-        </w:rPr>
-        <w:t>liktsituationen zu provozieren.</w:t>
-      </w:r>
-    </w:p>
-    <w:p>
-      <w:pPr>
-        <w:rPr>
-          <w:rFonts w:ascii="Arial" w:hAnsi="Arial" w:cs="Arial"/>
-        </w:rPr>
-      </w:pPr>
-      <w:bookmarkStart w:id="5" w:name="_Toc325553342"/>
-      <w:proofErr w:type="spellStart"/>
-      <w:r>
-        <w:rPr>
-          <w:rStyle w:val="Heading2Char"/>
-        </w:rPr>
-        <w:t>Messenwerte</w:t>
-      </w:r>
-      <w:bookmarkEnd w:id="5"/>
       <w:proofErr w:type="spellEnd"/>
     </w:p>
     <w:p>
@@ -2869,11 +2901,11 @@
       <w:pPr>
         <w:pStyle w:val="Heading2"/>
       </w:pPr>
-      <w:bookmarkStart w:id="6" w:name="_Toc325553343"/>
+      <w:bookmarkStart w:id="5" w:name="_Toc325553343"/>
       <w:r>
         <w:t>Simulation</w:t>
       </w:r>
-      <w:bookmarkEnd w:id="6"/>
+      <w:bookmarkEnd w:id="5"/>
     </w:p>
     <w:p>
       <w:pPr>
@@ -2959,25 +2991,25 @@
       <w:pPr>
         <w:pStyle w:val="Heading2"/>
       </w:pPr>
-      <w:bookmarkStart w:id="7" w:name="_Toc325553344"/>
+      <w:bookmarkStart w:id="6" w:name="_Toc325553344"/>
       <w:r>
         <w:lastRenderedPageBreak/>
         <w:t>Server</w:t>
       </w:r>
+      <w:bookmarkEnd w:id="6"/>
+    </w:p>
+    <w:p>
+      <w:pPr>
+        <w:pStyle w:val="Heading3"/>
+      </w:pPr>
+      <w:bookmarkStart w:id="7" w:name="_Toc325553345"/>
+      <w:r>
+        <w:t>Schnittstelle Server RMI-System</w:t>
+      </w:r>
       <w:bookmarkEnd w:id="7"/>
     </w:p>
     <w:p>
       <w:pPr>
-        <w:pStyle w:val="Heading3"/>
-      </w:pPr>
-      <w:bookmarkStart w:id="8" w:name="_Toc325553345"/>
-      <w:r>
-        <w:t>Schnittstelle Server RMI-System</w:t>
-      </w:r>
-      <w:bookmarkEnd w:id="8"/>
-    </w:p>
-    <w:p>
-      <w:pPr>
         <w:rPr>
           <w:rFonts w:ascii="Arial" w:hAnsi="Arial" w:cs="Arial"/>
         </w:rPr>
@@ -3016,14 +3048,12 @@
         </w:rPr>
         <w:t xml:space="preserve"> geladen. Dem Handler </w:t>
       </w:r>
-      <w:proofErr w:type="gramStart"/>
-      <w:r>
-        <w:rPr>
-          <w:rFonts w:ascii="Arial" w:hAnsi="Arial" w:cs="Arial"/>
-        </w:rPr>
-        <w:t>wird</w:t>
-      </w:r>
-      <w:proofErr w:type="gramEnd"/>
+      <w:r>
+        <w:rPr>
+          <w:rFonts w:ascii="Arial" w:hAnsi="Arial" w:cs="Arial"/>
+        </w:rPr>
+        <w:t>werden</w:t>
+      </w:r>
       <w:r>
         <w:rPr>
           <w:rFonts w:ascii="Arial" w:hAnsi="Arial" w:cs="Arial"/>
@@ -3437,11 +3467,11 @@
       <w:pPr>
         <w:pStyle w:val="Heading2"/>
       </w:pPr>
-      <w:bookmarkStart w:id="9" w:name="_Toc325553346"/>
+      <w:bookmarkStart w:id="8" w:name="_Toc325553346"/>
       <w:r>
         <w:t>Offene Punkte</w:t>
       </w:r>
-      <w:bookmarkEnd w:id="9"/>
+      <w:bookmarkEnd w:id="8"/>
     </w:p>
     <w:p>
       <w:pPr>
@@ -3487,7 +3517,7 @@
       <w:pPr>
         <w:pStyle w:val="Heading1"/>
       </w:pPr>
-      <w:bookmarkStart w:id="10" w:name="_Toc325553347"/>
+      <w:bookmarkStart w:id="9" w:name="_Toc325553347"/>
       <w:r>
         <w:lastRenderedPageBreak/>
         <w:t>Test</w:t>
@@ -3498,6 +3528,31 @@
       <w:r>
         <w:t>ramework-Lösungsansätze</w:t>
       </w:r>
+      <w:bookmarkEnd w:id="9"/>
+    </w:p>
+    <w:p>
+      <w:pPr>
+        <w:rPr>
+          <w:rFonts w:ascii="Arial" w:hAnsi="Arial" w:cs="Arial"/>
+        </w:rPr>
+      </w:pPr>
+    </w:p>
+    <w:p>
+      <w:pPr>
+        <w:pStyle w:val="Heading2"/>
+      </w:pPr>
+      <w:bookmarkStart w:id="10" w:name="_Toc325553348"/>
+      <w:r>
+        <w:t xml:space="preserve">Kopieren der </w:t>
+      </w:r>
+      <w:proofErr w:type="spellStart"/>
+      <w:r>
+        <w:t>jar</w:t>
+      </w:r>
+      <w:proofErr w:type="spellEnd"/>
+      <w:r>
+        <w:t>-Files</w:t>
+      </w:r>
       <w:bookmarkEnd w:id="10"/>
     </w:p>
     <w:p>
@@ -3506,209 +3561,184 @@
           <w:rFonts w:ascii="Arial" w:hAnsi="Arial" w:cs="Arial"/>
         </w:rPr>
       </w:pPr>
+      <w:r>
+        <w:rPr>
+          <w:rFonts w:ascii="Arial" w:hAnsi="Arial" w:cs="Arial"/>
+        </w:rPr>
+        <w:t xml:space="preserve">Die </w:t>
+      </w:r>
+      <w:proofErr w:type="spellStart"/>
+      <w:r>
+        <w:rPr>
+          <w:rFonts w:ascii="Arial" w:hAnsi="Arial" w:cs="Arial"/>
+        </w:rPr>
+        <w:t>Jar</w:t>
+      </w:r>
+      <w:proofErr w:type="spellEnd"/>
+      <w:r>
+        <w:rPr>
+          <w:rFonts w:ascii="Arial" w:hAnsi="Arial" w:cs="Arial"/>
+        </w:rPr>
+        <w:t xml:space="preserve"> Files werden via Linux auf zuvor in einer Liste definierte Rechner kopiert. Dazu wird </w:t>
+      </w:r>
+      <w:proofErr w:type="spellStart"/>
+      <w:r>
+        <w:rPr>
+          <w:rFonts w:ascii="Arial" w:hAnsi="Arial" w:cs="Arial"/>
+        </w:rPr>
+        <w:t>scp</w:t>
+      </w:r>
+      <w:proofErr w:type="spellEnd"/>
+      <w:r>
+        <w:rPr>
+          <w:rFonts w:ascii="Arial" w:hAnsi="Arial" w:cs="Arial"/>
+        </w:rPr>
+        <w:t xml:space="preserve"> gebraucht, z</w:t>
+      </w:r>
+      <w:r>
+        <w:rPr>
+          <w:rFonts w:ascii="Arial" w:hAnsi="Arial" w:cs="Arial"/>
+        </w:rPr>
+        <w:t xml:space="preserve">um Beispiel: </w:t>
+      </w:r>
+      <w:proofErr w:type="spellStart"/>
+      <w:r>
+        <w:rPr>
+          <w:rFonts w:ascii="Arial" w:hAnsi="Arial" w:cs="Arial"/>
+        </w:rPr>
+        <w:t>scp</w:t>
+      </w:r>
+      <w:proofErr w:type="spellEnd"/>
+      <w:r>
+        <w:rPr>
+          <w:rFonts w:ascii="Arial" w:hAnsi="Arial" w:cs="Arial"/>
+        </w:rPr>
+        <w:t xml:space="preserve"> HelloWorld.jar st</w:t>
+      </w:r>
+      <w:r>
+        <w:rPr>
+          <w:rFonts w:ascii="Arial" w:hAnsi="Arial" w:cs="Arial"/>
+        </w:rPr>
+        <w:t>udent@152.96.193.</w:t>
+      </w:r>
+      <w:r>
+        <w:rPr>
+          <w:rFonts w:ascii="Arial" w:hAnsi="Arial" w:cs="Arial"/>
+        </w:rPr>
+        <w:t>10:/</w:t>
+      </w:r>
+      <w:proofErr w:type="spellStart"/>
+      <w:r>
+        <w:rPr>
+          <w:rFonts w:ascii="Arial" w:hAnsi="Arial" w:cs="Arial"/>
+        </w:rPr>
+        <w:t>home</w:t>
+      </w:r>
+      <w:proofErr w:type="spellEnd"/>
+      <w:r>
+        <w:rPr>
+          <w:rFonts w:ascii="Arial" w:hAnsi="Arial" w:cs="Arial"/>
+        </w:rPr>
+        <w:t>/</w:t>
+      </w:r>
+      <w:proofErr w:type="spellStart"/>
+      <w:r>
+        <w:rPr>
+          <w:rFonts w:ascii="Arial" w:hAnsi="Arial" w:cs="Arial"/>
+        </w:rPr>
+        <w:t>student</w:t>
+      </w:r>
+      <w:proofErr w:type="spellEnd"/>
+      <w:r>
+        <w:rPr>
+          <w:rFonts w:ascii="Arial" w:hAnsi="Arial" w:cs="Arial"/>
+        </w:rPr>
+        <w:t>/HelloWorld.jar</w:t>
+      </w:r>
+    </w:p>
+    <w:p>
+      <w:pPr>
+        <w:rPr>
+          <w:rFonts w:ascii="Arial" w:hAnsi="Arial" w:cs="Arial"/>
+        </w:rPr>
+      </w:pPr>
+      <w:bookmarkStart w:id="11" w:name="_Toc325553349"/>
+      <w:r>
+        <w:rPr>
+          <w:rStyle w:val="Heading2Char"/>
+        </w:rPr>
+        <w:t>Starten der Clients</w:t>
+      </w:r>
+      <w:bookmarkEnd w:id="11"/>
+    </w:p>
+    <w:p>
+      <w:pPr>
+        <w:rPr>
+          <w:rFonts w:ascii="Arial" w:hAnsi="Arial" w:cs="Arial"/>
+        </w:rPr>
+      </w:pPr>
+      <w:r>
+        <w:rPr>
+          <w:rFonts w:ascii="Arial" w:hAnsi="Arial" w:cs="Arial"/>
+        </w:rPr>
+        <w:t xml:space="preserve">Die Clients auf den verschiedenen Rechnern werden via SSH gestartet. Ein SSH-Login funktioniert zum Beispiel so: </w:t>
+      </w:r>
+      <w:proofErr w:type="spellStart"/>
+      <w:r>
+        <w:rPr>
+          <w:rFonts w:ascii="Arial" w:hAnsi="Arial" w:cs="Arial"/>
+        </w:rPr>
+        <w:t>ssh</w:t>
+      </w:r>
+      <w:proofErr w:type="spellEnd"/>
+      <w:r>
+        <w:rPr>
+          <w:rFonts w:ascii="Arial" w:hAnsi="Arial" w:cs="Arial"/>
+        </w:rPr>
+        <w:t xml:space="preserve"> student@152.96.193.10. Danach muss man in den Ordner, in welchen das </w:t>
+      </w:r>
+      <w:proofErr w:type="spellStart"/>
+      <w:r>
+        <w:rPr>
+          <w:rFonts w:ascii="Arial" w:hAnsi="Arial" w:cs="Arial"/>
+        </w:rPr>
+        <w:t>jar</w:t>
+      </w:r>
+      <w:proofErr w:type="spellEnd"/>
+      <w:r>
+        <w:rPr>
+          <w:rFonts w:ascii="Arial" w:hAnsi="Arial" w:cs="Arial"/>
+        </w:rPr>
+        <w:t xml:space="preserve">-File abgelegt wurde und startet dort das </w:t>
+      </w:r>
+      <w:proofErr w:type="spellStart"/>
+      <w:r>
+        <w:rPr>
+          <w:rFonts w:ascii="Arial" w:hAnsi="Arial" w:cs="Arial"/>
+        </w:rPr>
+        <w:t>jar</w:t>
+      </w:r>
+      <w:proofErr w:type="spellEnd"/>
+      <w:r>
+        <w:rPr>
+          <w:rFonts w:ascii="Arial" w:hAnsi="Arial" w:cs="Arial"/>
+        </w:rPr>
+        <w:t>-File</w:t>
+      </w:r>
     </w:p>
     <w:p>
       <w:pPr>
         <w:pStyle w:val="Heading2"/>
       </w:pPr>
-      <w:bookmarkStart w:id="11" w:name="_Toc325553348"/>
-      <w:r>
-        <w:t xml:space="preserve">Kopieren der </w:t>
-      </w:r>
-      <w:proofErr w:type="spellStart"/>
-      <w:r>
-        <w:t>jar</w:t>
-      </w:r>
-      <w:proofErr w:type="spellEnd"/>
-      <w:r>
-        <w:t>-Files</w:t>
-      </w:r>
-      <w:bookmarkEnd w:id="11"/>
-    </w:p>
-    <w:p>
-      <w:pPr>
-        <w:rPr>
-          <w:rFonts w:ascii="Arial" w:hAnsi="Arial" w:cs="Arial"/>
-        </w:rPr>
-      </w:pPr>
-      <w:r>
-        <w:rPr>
-          <w:rFonts w:ascii="Arial" w:hAnsi="Arial" w:cs="Arial"/>
-        </w:rPr>
-        <w:t xml:space="preserve">Die </w:t>
-      </w:r>
-      <w:proofErr w:type="spellStart"/>
-      <w:r>
-        <w:rPr>
-          <w:rFonts w:ascii="Arial" w:hAnsi="Arial" w:cs="Arial"/>
-        </w:rPr>
-        <w:t>Jar</w:t>
-      </w:r>
-      <w:proofErr w:type="spellEnd"/>
-      <w:r>
-        <w:rPr>
-          <w:rFonts w:ascii="Arial" w:hAnsi="Arial" w:cs="Arial"/>
-        </w:rPr>
-        <w:t xml:space="preserve"> Files werden via Linux auf zuvor in einer Liste definierte Rechner kopiert. Dazu wird </w:t>
-      </w:r>
-      <w:proofErr w:type="spellStart"/>
-      <w:r>
-        <w:rPr>
-          <w:rFonts w:ascii="Arial" w:hAnsi="Arial" w:cs="Arial"/>
-        </w:rPr>
-        <w:t>scp</w:t>
-      </w:r>
-      <w:proofErr w:type="spellEnd"/>
-      <w:r>
-        <w:rPr>
-          <w:rFonts w:ascii="Arial" w:hAnsi="Arial" w:cs="Arial"/>
-        </w:rPr>
-        <w:t xml:space="preserve"> gebraucht, z</w:t>
-      </w:r>
-      <w:r>
-        <w:rPr>
-          <w:rFonts w:ascii="Arial" w:hAnsi="Arial" w:cs="Arial"/>
-        </w:rPr>
-        <w:t xml:space="preserve">um Beispiel: </w:t>
-      </w:r>
-      <w:proofErr w:type="spellStart"/>
-      <w:r>
-        <w:rPr>
-          <w:rFonts w:ascii="Arial" w:hAnsi="Arial" w:cs="Arial"/>
-        </w:rPr>
-        <w:t>scp</w:t>
-      </w:r>
-      <w:proofErr w:type="spellEnd"/>
-      <w:r>
-        <w:rPr>
-          <w:rFonts w:ascii="Arial" w:hAnsi="Arial" w:cs="Arial"/>
-        </w:rPr>
-        <w:t xml:space="preserve"> HelloWorld.jar st</w:t>
-      </w:r>
-      <w:r>
-        <w:rPr>
-          <w:rFonts w:ascii="Arial" w:hAnsi="Arial" w:cs="Arial"/>
-        </w:rPr>
-        <w:t>udent@152.96.193.</w:t>
-      </w:r>
-      <w:r>
-        <w:rPr>
-          <w:rFonts w:ascii="Arial" w:hAnsi="Arial" w:cs="Arial"/>
-        </w:rPr>
-        <w:t>10:/</w:t>
-      </w:r>
-      <w:proofErr w:type="spellStart"/>
-      <w:r>
-        <w:rPr>
-          <w:rFonts w:ascii="Arial" w:hAnsi="Arial" w:cs="Arial"/>
-        </w:rPr>
-        <w:t>home</w:t>
-      </w:r>
-      <w:proofErr w:type="spellEnd"/>
-      <w:r>
-        <w:rPr>
-          <w:rFonts w:ascii="Arial" w:hAnsi="Arial" w:cs="Arial"/>
-        </w:rPr>
-        <w:t>/</w:t>
-      </w:r>
-      <w:proofErr w:type="spellStart"/>
-      <w:r>
-        <w:rPr>
-          <w:rFonts w:ascii="Arial" w:hAnsi="Arial" w:cs="Arial"/>
-        </w:rPr>
-        <w:t>student</w:t>
-      </w:r>
-      <w:proofErr w:type="spellEnd"/>
-      <w:r>
-        <w:rPr>
-          <w:rFonts w:ascii="Arial" w:hAnsi="Arial" w:cs="Arial"/>
-        </w:rPr>
-        <w:t>/HelloWorld.jar</w:t>
-      </w:r>
-    </w:p>
-    <w:p>
-      <w:pPr>
-        <w:rPr>
-          <w:rFonts w:ascii="Arial" w:hAnsi="Arial" w:cs="Arial"/>
-        </w:rPr>
-      </w:pPr>
-      <w:bookmarkStart w:id="12" w:name="_Toc325553349"/>
-      <w:r>
-        <w:rPr>
-          <w:rStyle w:val="Heading2Char"/>
-        </w:rPr>
-        <w:t>Starten der Clients</w:t>
+      <w:bookmarkStart w:id="12" w:name="_Toc325553350"/>
+      <w:r>
+        <w:t xml:space="preserve">Ablauf des </w:t>
+      </w:r>
+      <w:proofErr w:type="spellStart"/>
+      <w:r>
+        <w:t>TestFrameworks</w:t>
       </w:r>
       <w:bookmarkEnd w:id="12"/>
-    </w:p>
-    <w:p>
-      <w:pPr>
-        <w:rPr>
-          <w:rFonts w:ascii="Arial" w:hAnsi="Arial" w:cs="Arial"/>
-        </w:rPr>
-      </w:pPr>
-      <w:r>
-        <w:rPr>
-          <w:rFonts w:ascii="Arial" w:hAnsi="Arial" w:cs="Arial"/>
-        </w:rPr>
-        <w:t xml:space="preserve">Die Clients auf den verschiedenen Rechnern werden via SSH gestartet. Ein SSH-Login funktioniert zum Beispiel so: </w:t>
-      </w:r>
-      <w:proofErr w:type="spellStart"/>
-      <w:r>
-        <w:rPr>
-          <w:rFonts w:ascii="Arial" w:hAnsi="Arial" w:cs="Arial"/>
-        </w:rPr>
-        <w:t>ssh</w:t>
-      </w:r>
-      <w:proofErr w:type="spellEnd"/>
-      <w:r>
-        <w:rPr>
-          <w:rFonts w:ascii="Arial" w:hAnsi="Arial" w:cs="Arial"/>
-        </w:rPr>
-        <w:t xml:space="preserve"> student@152.96.193.10. Danach muss man in den Ordner, in welchen das </w:t>
-      </w:r>
-      <w:proofErr w:type="spellStart"/>
-      <w:r>
-        <w:rPr>
-          <w:rFonts w:ascii="Arial" w:hAnsi="Arial" w:cs="Arial"/>
-        </w:rPr>
-        <w:t>jar</w:t>
-      </w:r>
-      <w:proofErr w:type="spellEnd"/>
-      <w:r>
-        <w:rPr>
-          <w:rFonts w:ascii="Arial" w:hAnsi="Arial" w:cs="Arial"/>
-        </w:rPr>
-        <w:t xml:space="preserve">-File abgelegt wurde und startet dort das </w:t>
-      </w:r>
-      <w:proofErr w:type="spellStart"/>
-      <w:r>
-        <w:rPr>
-          <w:rFonts w:ascii="Arial" w:hAnsi="Arial" w:cs="Arial"/>
-        </w:rPr>
-        <w:t>jar</w:t>
-      </w:r>
-      <w:proofErr w:type="spellEnd"/>
-      <w:r>
-        <w:rPr>
-          <w:rFonts w:ascii="Arial" w:hAnsi="Arial" w:cs="Arial"/>
-        </w:rPr>
-        <w:t>-File</w:t>
-      </w:r>
-    </w:p>
-    <w:p>
-      <w:pPr>
-        <w:pStyle w:val="Heading2"/>
-      </w:pPr>
-      <w:bookmarkStart w:id="13" w:name="_Toc325553350"/>
-      <w:r>
-        <w:t xml:space="preserve">Ablauf des </w:t>
-      </w:r>
-      <w:proofErr w:type="spellStart"/>
-      <w:r>
-        <w:t>TestFrameworks</w:t>
-      </w:r>
-      <w:bookmarkEnd w:id="13"/>
       <w:proofErr w:type="spellEnd"/>
     </w:p>
     <w:p/>
@@ -3990,7 +4020,7 @@
       <w:pPr>
         <w:pStyle w:val="Heading1"/>
       </w:pPr>
-      <w:bookmarkStart w:id="14" w:name="_Toc325553351"/>
+      <w:bookmarkStart w:id="13" w:name="_Toc325553351"/>
       <w:r>
         <w:lastRenderedPageBreak/>
         <w:t>RMI-</w:t>
@@ -4006,6 +4036,23 @@
       <w:r>
         <w:t>Anforderungen</w:t>
       </w:r>
+      <w:bookmarkEnd w:id="13"/>
+    </w:p>
+    <w:p>
+      <w:pPr>
+        <w:rPr>
+          <w:rFonts w:ascii="Arial" w:hAnsi="Arial" w:cs="Arial"/>
+        </w:rPr>
+      </w:pPr>
+    </w:p>
+    <w:p>
+      <w:pPr>
+        <w:pStyle w:val="Heading2"/>
+      </w:pPr>
+      <w:bookmarkStart w:id="14" w:name="_Toc325553352"/>
+      <w:r>
+        <w:t>Einschränkungen</w:t>
+      </w:r>
       <w:bookmarkEnd w:id="14"/>
     </w:p>
     <w:p>
@@ -4014,96 +4061,79 @@
           <w:rFonts w:ascii="Arial" w:hAnsi="Arial" w:cs="Arial"/>
         </w:rPr>
       </w:pPr>
-    </w:p>
-    <w:p>
-      <w:pPr>
-        <w:pStyle w:val="Heading2"/>
-      </w:pPr>
-      <w:bookmarkStart w:id="15" w:name="_Toc325553352"/>
-      <w:r>
-        <w:t>Einschränkungen</w:t>
+      <w:r>
+        <w:rPr>
+          <w:rFonts w:ascii="Arial" w:hAnsi="Arial" w:cs="Arial"/>
+        </w:rPr>
+        <w:t xml:space="preserve">Der User des </w:t>
+      </w:r>
+      <w:r>
+        <w:rPr>
+          <w:rFonts w:ascii="Arial" w:hAnsi="Arial" w:cs="Arial"/>
+        </w:rPr>
+        <w:t>Systems</w:t>
+      </w:r>
+      <w:r>
+        <w:rPr>
+          <w:rFonts w:ascii="Arial" w:hAnsi="Arial" w:cs="Arial"/>
+        </w:rPr>
+        <w:t xml:space="preserve"> muss dem System mitteilen, welches </w:t>
+      </w:r>
+      <w:proofErr w:type="spellStart"/>
+      <w:r>
+        <w:rPr>
+          <w:rFonts w:ascii="Arial" w:hAnsi="Arial" w:cs="Arial"/>
+        </w:rPr>
+        <w:t>read</w:t>
+      </w:r>
+      <w:proofErr w:type="spellEnd"/>
+      <w:r>
+        <w:rPr>
+          <w:rFonts w:ascii="Arial" w:hAnsi="Arial" w:cs="Arial"/>
+        </w:rPr>
+        <w:t xml:space="preserve">-Operationen und welches </w:t>
+      </w:r>
+      <w:proofErr w:type="spellStart"/>
+      <w:r>
+        <w:rPr>
+          <w:rFonts w:ascii="Arial" w:hAnsi="Arial" w:cs="Arial"/>
+        </w:rPr>
+        <w:t>write</w:t>
+      </w:r>
+      <w:proofErr w:type="spellEnd"/>
+      <w:r>
+        <w:rPr>
+          <w:rFonts w:ascii="Arial" w:hAnsi="Arial" w:cs="Arial"/>
+        </w:rPr>
+        <w:t xml:space="preserve">-Operationen sind. </w:t>
+      </w:r>
+      <w:r>
+        <w:rPr>
+          <w:rFonts w:ascii="Arial" w:hAnsi="Arial" w:cs="Arial"/>
+        </w:rPr>
+        <w:t>Ausserdem</w:t>
+      </w:r>
+      <w:r>
+        <w:rPr>
+          <w:rFonts w:ascii="Arial" w:hAnsi="Arial" w:cs="Arial"/>
+        </w:rPr>
+        <w:t xml:space="preserve"> muss er dem System mitteilen die kausalen Abhängigkeiten zwischen den Methoden mitteilen.</w:t>
+      </w:r>
+    </w:p>
+    <w:p>
+      <w:pPr>
+        <w:rPr>
+          <w:rFonts w:ascii="Arial" w:hAnsi="Arial" w:cs="Arial"/>
+        </w:rPr>
+      </w:pPr>
+      <w:bookmarkStart w:id="15" w:name="_Toc325553353"/>
+      <w:r>
+        <w:rPr>
+          <w:rStyle w:val="Heading2Char"/>
+        </w:rPr>
+        <w:t>Client</w:t>
       </w:r>
       <w:bookmarkEnd w:id="15"/>
-    </w:p>
-    <w:p>
-      <w:pPr>
-        <w:rPr>
-          <w:rFonts w:ascii="Arial" w:hAnsi="Arial" w:cs="Arial"/>
-        </w:rPr>
-      </w:pPr>
-      <w:r>
-        <w:rPr>
-          <w:rFonts w:ascii="Arial" w:hAnsi="Arial" w:cs="Arial"/>
-        </w:rPr>
-        <w:t xml:space="preserve">Der User des </w:t>
-      </w:r>
-      <w:r>
-        <w:rPr>
-          <w:rFonts w:ascii="Arial" w:hAnsi="Arial" w:cs="Arial"/>
-        </w:rPr>
-        <w:t>Systems</w:t>
-      </w:r>
-      <w:r>
-        <w:rPr>
-          <w:rFonts w:ascii="Arial" w:hAnsi="Arial" w:cs="Arial"/>
-        </w:rPr>
-        <w:t xml:space="preserve"> muss dem System mitteilen, welches </w:t>
-      </w:r>
-      <w:proofErr w:type="spellStart"/>
-      <w:r>
-        <w:rPr>
-          <w:rFonts w:ascii="Arial" w:hAnsi="Arial" w:cs="Arial"/>
-        </w:rPr>
-        <w:t>read</w:t>
-      </w:r>
-      <w:proofErr w:type="spellEnd"/>
-      <w:r>
-        <w:rPr>
-          <w:rFonts w:ascii="Arial" w:hAnsi="Arial" w:cs="Arial"/>
-        </w:rPr>
-        <w:t xml:space="preserve">-Operationen und welches </w:t>
-      </w:r>
-      <w:proofErr w:type="spellStart"/>
-      <w:r>
-        <w:rPr>
-          <w:rFonts w:ascii="Arial" w:hAnsi="Arial" w:cs="Arial"/>
-        </w:rPr>
-        <w:t>write</w:t>
-      </w:r>
-      <w:proofErr w:type="spellEnd"/>
-      <w:r>
-        <w:rPr>
-          <w:rFonts w:ascii="Arial" w:hAnsi="Arial" w:cs="Arial"/>
-        </w:rPr>
-        <w:t xml:space="preserve">-Operationen sind. </w:t>
-      </w:r>
-      <w:r>
-        <w:rPr>
-          <w:rFonts w:ascii="Arial" w:hAnsi="Arial" w:cs="Arial"/>
-        </w:rPr>
-        <w:t>Ausserdem</w:t>
-      </w:r>
-      <w:r>
-        <w:rPr>
-          <w:rFonts w:ascii="Arial" w:hAnsi="Arial" w:cs="Arial"/>
-        </w:rPr>
-        <w:t xml:space="preserve"> muss er dem System mitteilen die kausalen Abhängigkeiten zwischen den Methoden mitteilen.</w:t>
-      </w:r>
-    </w:p>
-    <w:p>
-      <w:pPr>
-        <w:rPr>
-          <w:rFonts w:ascii="Arial" w:hAnsi="Arial" w:cs="Arial"/>
-        </w:rPr>
-      </w:pPr>
-      <w:bookmarkStart w:id="16" w:name="_Toc325553353"/>
-      <w:r>
-        <w:rPr>
-          <w:rStyle w:val="Heading2Char"/>
-        </w:rPr>
-        <w:t>Client</w:t>
-      </w:r>
-      <w:bookmarkEnd w:id="16"/>
     </w:p>
     <w:p>
       <w:pPr>
@@ -4400,19 +4430,29 @@
         </w:rPr>
         <w:t xml:space="preserve">Netzwerkadresse </w:t>
       </w:r>
-      <w:proofErr w:type="gramStart"/>
-      <w:r>
-        <w:rPr>
-          <w:rFonts w:ascii="Arial" w:hAnsi="Arial" w:cs="Arial"/>
-        </w:rPr>
-        <w:t>des Server</w:t>
-      </w:r>
-      <w:proofErr w:type="gramEnd"/>
-      <w:r>
-        <w:rPr>
-          <w:rFonts w:ascii="Arial" w:hAnsi="Arial" w:cs="Arial"/>
-        </w:rPr>
-        <w:t xml:space="preserve"> sind fix. Der Client gr</w:t>
+      <w:r>
+        <w:rPr>
+          <w:rFonts w:ascii="Arial" w:hAnsi="Arial" w:cs="Arial"/>
+        </w:rPr>
+        <w:t>des Servers</w:t>
+      </w:r>
+      <w:r>
+        <w:rPr>
+          <w:rFonts w:ascii="Arial" w:hAnsi="Arial" w:cs="Arial"/>
+        </w:rPr>
+        <w:t xml:space="preserve"> </w:t>
+      </w:r>
+      <w:r>
+        <w:rPr>
+          <w:rFonts w:ascii="Arial" w:hAnsi="Arial" w:cs="Arial"/>
+        </w:rPr>
+        <w:t>ist</w:t>
+      </w:r>
+      <w:r>
+        <w:rPr>
+          <w:rFonts w:ascii="Arial" w:hAnsi="Arial" w:cs="Arial"/>
+        </w:rPr>
+        <w:t xml:space="preserve"> fix. Der Client gr</w:t>
       </w:r>
       <w:r>
         <w:rPr>
@@ -4439,164 +4479,160 @@
           <w:rFonts w:ascii="Arial" w:hAnsi="Arial" w:cs="Arial"/>
         </w:rPr>
       </w:pPr>
-      <w:bookmarkStart w:id="17" w:name="_Toc325553354"/>
+      <w:bookmarkStart w:id="16" w:name="_Toc325553354"/>
       <w:r>
         <w:rPr>
           <w:rStyle w:val="Heading2Char"/>
         </w:rPr>
         <w:t>Server</w:t>
       </w:r>
+      <w:bookmarkEnd w:id="16"/>
+    </w:p>
+    <w:p>
+      <w:pPr>
+        <w:rPr>
+          <w:rFonts w:ascii="Arial" w:hAnsi="Arial" w:cs="Arial"/>
+        </w:rPr>
+      </w:pPr>
+      <w:r>
+        <w:rPr>
+          <w:rFonts w:ascii="Arial" w:hAnsi="Arial" w:cs="Arial"/>
+        </w:rPr>
+        <w:t xml:space="preserve">Der Server nimmt Nachrichten die Methodenaufrufe beinhalten entgegen, packt sie aus und leitet die Remote </w:t>
+      </w:r>
+      <w:proofErr w:type="spellStart"/>
+      <w:r>
+        <w:rPr>
+          <w:rFonts w:ascii="Arial" w:hAnsi="Arial" w:cs="Arial"/>
+        </w:rPr>
+        <w:t>Method</w:t>
+      </w:r>
+      <w:proofErr w:type="spellEnd"/>
+      <w:r>
+        <w:rPr>
+          <w:rFonts w:ascii="Arial" w:hAnsi="Arial" w:cs="Arial"/>
+        </w:rPr>
+        <w:t xml:space="preserve"> </w:t>
+      </w:r>
+      <w:proofErr w:type="spellStart"/>
+      <w:r>
+        <w:rPr>
+          <w:rFonts w:ascii="Arial" w:hAnsi="Arial" w:cs="Arial"/>
+        </w:rPr>
+        <w:t>Invocation</w:t>
+      </w:r>
+      <w:proofErr w:type="spellEnd"/>
+      <w:r>
+        <w:rPr>
+          <w:rFonts w:ascii="Arial" w:hAnsi="Arial" w:cs="Arial"/>
+        </w:rPr>
+        <w:t xml:space="preserve"> an das richtige Objekt weiter. Der Rückgabewert der Methode wird wieder in eine Nachricht verpackt und an den Client zurückgesendet.</w:t>
+      </w:r>
+    </w:p>
+    <w:p>
+      <w:pPr>
+        <w:rPr>
+          <w:rFonts w:ascii="Arial" w:hAnsi="Arial" w:cs="Arial"/>
+        </w:rPr>
+      </w:pPr>
+    </w:p>
+    <w:p>
+      <w:pPr>
+        <w:rPr>
+          <w:rFonts w:ascii="Arial" w:hAnsi="Arial" w:cs="Arial"/>
+        </w:rPr>
+      </w:pPr>
+      <w:r>
+        <w:rPr>
+          <w:rFonts w:ascii="Arial" w:hAnsi="Arial" w:cs="Arial"/>
+        </w:rPr>
+        <w:t xml:space="preserve">Das System stellt einen </w:t>
+      </w:r>
+      <w:proofErr w:type="spellStart"/>
+      <w:r>
+        <w:rPr>
+          <w:rFonts w:ascii="Arial" w:hAnsi="Arial" w:cs="Arial"/>
+        </w:rPr>
+        <w:t>ClientHandler</w:t>
+      </w:r>
+      <w:proofErr w:type="spellEnd"/>
+      <w:r>
+        <w:rPr>
+          <w:rFonts w:ascii="Arial" w:hAnsi="Arial" w:cs="Arial"/>
+        </w:rPr>
+        <w:t xml:space="preserve"> mit einem </w:t>
+      </w:r>
+      <w:proofErr w:type="spellStart"/>
+      <w:r>
+        <w:rPr>
+          <w:rFonts w:ascii="Arial" w:hAnsi="Arial" w:cs="Arial"/>
+        </w:rPr>
+        <w:t>Konstruktor</w:t>
+      </w:r>
+      <w:proofErr w:type="spellEnd"/>
+      <w:r>
+        <w:rPr>
+          <w:rFonts w:ascii="Arial" w:hAnsi="Arial" w:cs="Arial"/>
+        </w:rPr>
+        <w:t xml:space="preserve"> der einen Socket als Param</w:t>
+      </w:r>
+      <w:r>
+        <w:rPr>
+          <w:rFonts w:ascii="Arial" w:hAnsi="Arial" w:cs="Arial"/>
+        </w:rPr>
+        <w:t>e</w:t>
+      </w:r>
+      <w:r>
+        <w:rPr>
+          <w:rFonts w:ascii="Arial" w:hAnsi="Arial" w:cs="Arial"/>
+        </w:rPr>
+        <w:t xml:space="preserve">ter nimmt zur Verfügung. Dieser Clienthandler implementiert </w:t>
+      </w:r>
+      <w:proofErr w:type="spellStart"/>
+      <w:r>
+        <w:rPr>
+          <w:rFonts w:ascii="Arial" w:hAnsi="Arial" w:cs="Arial"/>
+        </w:rPr>
+        <w:t>Runnable</w:t>
+      </w:r>
+      <w:proofErr w:type="spellEnd"/>
+      <w:r>
+        <w:rPr>
+          <w:rFonts w:ascii="Arial" w:hAnsi="Arial" w:cs="Arial"/>
+        </w:rPr>
+        <w:t xml:space="preserve">. Das komplette System muss mit dem Clienthandler </w:t>
+      </w:r>
+      <w:r>
+        <w:rPr>
+          <w:rFonts w:ascii="Arial" w:hAnsi="Arial" w:cs="Arial"/>
+        </w:rPr>
+        <w:t>instanziiert</w:t>
+      </w:r>
+      <w:r>
+        <w:rPr>
+          <w:rFonts w:ascii="Arial" w:hAnsi="Arial" w:cs="Arial"/>
+        </w:rPr>
+        <w:t xml:space="preserve"> werden.</w:t>
+      </w:r>
+    </w:p>
+    <w:p>
+      <w:pPr>
+        <w:pStyle w:val="Heading2"/>
+      </w:pPr>
+      <w:bookmarkStart w:id="17" w:name="_Toc325553355"/>
+      <w:proofErr w:type="spellStart"/>
+      <w:r>
+        <w:t>Concurrency</w:t>
+      </w:r>
+      <w:proofErr w:type="spellEnd"/>
+      <w:r>
+        <w:t xml:space="preserve"> </w:t>
+      </w:r>
+      <w:proofErr w:type="spellStart"/>
+      <w:r>
+        <w:t>Control</w:t>
+      </w:r>
       <w:bookmarkEnd w:id="17"/>
-    </w:p>
-    <w:p>
-      <w:pPr>
-        <w:rPr>
-          <w:rFonts w:ascii="Arial" w:hAnsi="Arial" w:cs="Arial"/>
-        </w:rPr>
-      </w:pPr>
-      <w:r>
-        <w:rPr>
-          <w:rFonts w:ascii="Arial" w:hAnsi="Arial" w:cs="Arial"/>
-        </w:rPr>
-        <w:t xml:space="preserve">Der Server nimmt Nachrichten die Methodenaufrufe beinhalten entgegen, packt sie aus und leitet die Remote </w:t>
-      </w:r>
-      <w:proofErr w:type="spellStart"/>
-      <w:r>
-        <w:rPr>
-          <w:rFonts w:ascii="Arial" w:hAnsi="Arial" w:cs="Arial"/>
-        </w:rPr>
-        <w:t>Method</w:t>
-      </w:r>
-      <w:proofErr w:type="spellEnd"/>
-      <w:r>
-        <w:rPr>
-          <w:rFonts w:ascii="Arial" w:hAnsi="Arial" w:cs="Arial"/>
-        </w:rPr>
-        <w:t xml:space="preserve"> </w:t>
-      </w:r>
-      <w:proofErr w:type="spellStart"/>
-      <w:r>
-        <w:rPr>
-          <w:rFonts w:ascii="Arial" w:hAnsi="Arial" w:cs="Arial"/>
-        </w:rPr>
-        <w:t>Invocation</w:t>
-      </w:r>
-      <w:proofErr w:type="spellEnd"/>
-      <w:r>
-        <w:rPr>
-          <w:rFonts w:ascii="Arial" w:hAnsi="Arial" w:cs="Arial"/>
-        </w:rPr>
-        <w:t xml:space="preserve"> an das richtige Objekt weiter. Der Rückgabewert der Methode wird wieder in eine Nachricht verpackt und an den Client zurückgesendet.</w:t>
-      </w:r>
-    </w:p>
-    <w:p>
-      <w:pPr>
-        <w:rPr>
-          <w:rFonts w:ascii="Arial" w:hAnsi="Arial" w:cs="Arial"/>
-        </w:rPr>
-      </w:pPr>
-    </w:p>
-    <w:p>
-      <w:pPr>
-        <w:rPr>
-          <w:rFonts w:ascii="Arial" w:hAnsi="Arial" w:cs="Arial"/>
-        </w:rPr>
-      </w:pPr>
-      <w:r>
-        <w:rPr>
-          <w:rFonts w:ascii="Arial" w:hAnsi="Arial" w:cs="Arial"/>
-        </w:rPr>
-        <w:t xml:space="preserve">Das System stellt einen </w:t>
-      </w:r>
-      <w:proofErr w:type="spellStart"/>
-      <w:r>
-        <w:rPr>
-          <w:rFonts w:ascii="Arial" w:hAnsi="Arial" w:cs="Arial"/>
-        </w:rPr>
-        <w:t>ClientHandler</w:t>
-      </w:r>
-      <w:proofErr w:type="spellEnd"/>
-      <w:r>
-        <w:rPr>
-          <w:rFonts w:ascii="Arial" w:hAnsi="Arial" w:cs="Arial"/>
-        </w:rPr>
-        <w:t xml:space="preserve"> mit einem </w:t>
-      </w:r>
-      <w:proofErr w:type="spellStart"/>
-      <w:r>
-        <w:rPr>
-          <w:rFonts w:ascii="Arial" w:hAnsi="Arial" w:cs="Arial"/>
-        </w:rPr>
-        <w:t>Konstruktor</w:t>
-      </w:r>
-      <w:proofErr w:type="spellEnd"/>
-      <w:r>
-        <w:rPr>
-          <w:rFonts w:ascii="Arial" w:hAnsi="Arial" w:cs="Arial"/>
-        </w:rPr>
-        <w:t xml:space="preserve"> der einen Socket als </w:t>
-      </w:r>
-      <w:proofErr w:type="spellStart"/>
-      <w:r>
-        <w:rPr>
-          <w:rFonts w:ascii="Arial" w:hAnsi="Arial" w:cs="Arial"/>
-        </w:rPr>
-        <w:t>Paramter</w:t>
-      </w:r>
-      <w:proofErr w:type="spellEnd"/>
-      <w:r>
-        <w:rPr>
-          <w:rFonts w:ascii="Arial" w:hAnsi="Arial" w:cs="Arial"/>
-        </w:rPr>
-        <w:t xml:space="preserve"> nimmt zur Verfügung. Dieser Clienthandler implementiert </w:t>
-      </w:r>
-      <w:proofErr w:type="spellStart"/>
-      <w:r>
-        <w:rPr>
-          <w:rFonts w:ascii="Arial" w:hAnsi="Arial" w:cs="Arial"/>
-        </w:rPr>
-        <w:t>Runnable</w:t>
-      </w:r>
-      <w:proofErr w:type="spellEnd"/>
-      <w:r>
-        <w:rPr>
-          <w:rFonts w:ascii="Arial" w:hAnsi="Arial" w:cs="Arial"/>
-        </w:rPr>
-        <w:t xml:space="preserve">. Das komplette System muss mit dem Clienthandler </w:t>
-      </w:r>
-      <w:proofErr w:type="spellStart"/>
-      <w:r>
-        <w:rPr>
-          <w:rFonts w:ascii="Arial" w:hAnsi="Arial" w:cs="Arial"/>
-        </w:rPr>
-        <w:t>instanziert</w:t>
-      </w:r>
-      <w:proofErr w:type="spellEnd"/>
-      <w:r>
-        <w:rPr>
-          <w:rFonts w:ascii="Arial" w:hAnsi="Arial" w:cs="Arial"/>
-        </w:rPr>
-        <w:t xml:space="preserve"> werden.</w:t>
-      </w:r>
-    </w:p>
-    <w:p>
-      <w:pPr>
-        <w:pStyle w:val="Heading2"/>
-      </w:pPr>
-      <w:bookmarkStart w:id="18" w:name="_Toc325553355"/>
-      <w:proofErr w:type="spellStart"/>
-      <w:r>
-        <w:t>Concurrency</w:t>
-      </w:r>
-      <w:proofErr w:type="spellEnd"/>
-      <w:r>
-        <w:t xml:space="preserve"> </w:t>
-      </w:r>
-      <w:proofErr w:type="spellStart"/>
-      <w:r>
-        <w:t>Control</w:t>
-      </w:r>
-      <w:bookmarkEnd w:id="18"/>
       <w:proofErr w:type="spellEnd"/>
     </w:p>
     <w:p>
@@ -5039,7 +5075,7 @@
       <w:pPr>
         <w:pStyle w:val="Heading1"/>
       </w:pPr>
-      <w:bookmarkStart w:id="19" w:name="_Toc325553356"/>
+      <w:bookmarkStart w:id="18" w:name="_Toc325553356"/>
       <w:r>
         <w:lastRenderedPageBreak/>
         <w:t>RMI-</w:t>
@@ -5052,6 +5088,28 @@
       <w:r>
         <w:t>-Lösungsansätze</w:t>
       </w:r>
+      <w:bookmarkEnd w:id="18"/>
+    </w:p>
+    <w:p>
+      <w:pPr>
+        <w:rPr>
+          <w:rFonts w:ascii="Arial" w:hAnsi="Arial" w:cs="Arial"/>
+        </w:rPr>
+      </w:pPr>
+    </w:p>
+    <w:p>
+      <w:pPr>
+        <w:rPr>
+          <w:rFonts w:ascii="Arial" w:hAnsi="Arial" w:cs="Arial"/>
+        </w:rPr>
+      </w:pPr>
+      <w:bookmarkStart w:id="19" w:name="_Toc325553357"/>
+      <w:r>
+        <w:rPr>
+          <w:rStyle w:val="Heading2Char"/>
+        </w:rPr>
+        <w:t>Nachrichtenübermittlung</w:t>
+      </w:r>
       <w:bookmarkEnd w:id="19"/>
     </w:p>
     <w:p>
@@ -5060,78 +5118,56 @@
           <w:rFonts w:ascii="Arial" w:hAnsi="Arial" w:cs="Arial"/>
         </w:rPr>
       </w:pPr>
-    </w:p>
-    <w:p>
-      <w:pPr>
-        <w:rPr>
-          <w:rFonts w:ascii="Arial" w:hAnsi="Arial" w:cs="Arial"/>
-        </w:rPr>
-      </w:pPr>
-      <w:bookmarkStart w:id="20" w:name="_Toc325553357"/>
-      <w:r>
-        <w:rPr>
-          <w:rStyle w:val="Heading2Char"/>
-        </w:rPr>
-        <w:t>Nachrichtenübermittlung</w:t>
+      <w:r>
+        <w:rPr>
+          <w:rFonts w:ascii="Arial" w:hAnsi="Arial" w:cs="Arial"/>
+        </w:rPr>
+        <w:t xml:space="preserve">Nachrichten sind </w:t>
+      </w:r>
+      <w:proofErr w:type="spellStart"/>
+      <w:r>
+        <w:rPr>
+          <w:rFonts w:ascii="Arial" w:hAnsi="Arial" w:cs="Arial"/>
+        </w:rPr>
+        <w:t>serialisierte</w:t>
+      </w:r>
+      <w:proofErr w:type="spellEnd"/>
+      <w:r>
+        <w:rPr>
+          <w:rFonts w:ascii="Arial" w:hAnsi="Arial" w:cs="Arial"/>
+        </w:rPr>
+        <w:t xml:space="preserve"> Java Objekte. Ein Methodenaufruf ist beispielsweise ei</w:t>
+      </w:r>
+      <w:r>
+        <w:rPr>
+          <w:rFonts w:ascii="Arial" w:hAnsi="Arial" w:cs="Arial"/>
+        </w:rPr>
+        <w:t xml:space="preserve">n Objekt der Klasse </w:t>
+      </w:r>
+      <w:proofErr w:type="spellStart"/>
+      <w:r>
+        <w:rPr>
+          <w:rFonts w:ascii="Arial" w:hAnsi="Arial" w:cs="Arial"/>
+        </w:rPr>
+        <w:t>MethodCall</w:t>
+      </w:r>
+      <w:proofErr w:type="spellEnd"/>
+      <w:r>
+        <w:rPr>
+          <w:rFonts w:ascii="Arial" w:hAnsi="Arial" w:cs="Arial"/>
+        </w:rPr>
+        <w:t>.</w:t>
+      </w:r>
+    </w:p>
+    <w:p>
+      <w:pPr>
+        <w:pStyle w:val="Heading2"/>
+      </w:pPr>
+      <w:bookmarkStart w:id="20" w:name="_Toc325553358"/>
+      <w:r>
+        <w:t>Konflikterkennung</w:t>
       </w:r>
       <w:bookmarkEnd w:id="20"/>
-    </w:p>
-    <w:p>
-      <w:pPr>
-        <w:rPr>
-          <w:rFonts w:ascii="Arial" w:hAnsi="Arial" w:cs="Arial"/>
-        </w:rPr>
-      </w:pPr>
-      <w:r>
-        <w:rPr>
-          <w:rFonts w:ascii="Arial" w:hAnsi="Arial" w:cs="Arial"/>
-        </w:rPr>
-        <w:t xml:space="preserve">Nachrichten sind </w:t>
-      </w:r>
-      <w:proofErr w:type="spellStart"/>
-      <w:r>
-        <w:rPr>
-          <w:rFonts w:ascii="Arial" w:hAnsi="Arial" w:cs="Arial"/>
-        </w:rPr>
-        <w:t>serialisierte</w:t>
-      </w:r>
-      <w:proofErr w:type="spellEnd"/>
-      <w:r>
-        <w:rPr>
-          <w:rFonts w:ascii="Arial" w:hAnsi="Arial" w:cs="Arial"/>
-        </w:rPr>
-        <w:t xml:space="preserve"> Java Objekte. Ein Methodenaufruf ist beispielsweise ei</w:t>
-      </w:r>
-      <w:r>
-        <w:rPr>
-          <w:rFonts w:ascii="Arial" w:hAnsi="Arial" w:cs="Arial"/>
-        </w:rPr>
-        <w:t xml:space="preserve">n Objekt der Klasse </w:t>
-      </w:r>
-      <w:proofErr w:type="spellStart"/>
-      <w:r>
-        <w:rPr>
-          <w:rFonts w:ascii="Arial" w:hAnsi="Arial" w:cs="Arial"/>
-        </w:rPr>
-        <w:t>MethodCall</w:t>
-      </w:r>
-      <w:proofErr w:type="spellEnd"/>
-      <w:r>
-        <w:rPr>
-          <w:rFonts w:ascii="Arial" w:hAnsi="Arial" w:cs="Arial"/>
-        </w:rPr>
-        <w:t>.</w:t>
-      </w:r>
-    </w:p>
-    <w:p>
-      <w:pPr>
-        <w:pStyle w:val="Heading2"/>
-      </w:pPr>
-      <w:bookmarkStart w:id="21" w:name="_Toc325553358"/>
-      <w:r>
-        <w:t>Konflikterkennung</w:t>
-      </w:r>
-      <w:bookmarkEnd w:id="21"/>
     </w:p>
     <w:p>
       <w:pPr>
@@ -5581,28 +5617,24 @@
         </w:rPr>
         <w:t xml:space="preserve">-Beispiel, die Datenfelder x1 und x2 </w:t>
       </w:r>
-      <w:proofErr w:type="spellStart"/>
-      <w:r>
-        <w:rPr>
-          <w:rFonts w:ascii="Arial" w:hAnsi="Arial" w:cs="Arial"/>
-        </w:rPr>
-        <w:t>seperat</w:t>
-      </w:r>
-      <w:proofErr w:type="spellEnd"/>
-      <w:r>
-        <w:rPr>
-          <w:rFonts w:ascii="Arial" w:hAnsi="Arial" w:cs="Arial"/>
-        </w:rPr>
-        <w:t xml:space="preserve"> ausgelesen werden können(</w:t>
-      </w:r>
-      <w:proofErr w:type="spellStart"/>
-      <w:r>
-        <w:rPr>
-          <w:rFonts w:ascii="Arial" w:hAnsi="Arial" w:cs="Arial"/>
-        </w:rPr>
-        <w:t>d.h</w:t>
-      </w:r>
-      <w:proofErr w:type="spellEnd"/>
+      <w:r>
+        <w:rPr>
+          <w:rFonts w:ascii="Arial" w:hAnsi="Arial" w:cs="Arial"/>
+        </w:rPr>
+        <w:t>separat</w:t>
+      </w:r>
+      <w:r>
+        <w:rPr>
+          <w:rFonts w:ascii="Arial" w:hAnsi="Arial" w:cs="Arial"/>
+        </w:rPr>
+        <w:t xml:space="preserve"> ausgelesen werden können(d.h</w:t>
+      </w:r>
+      <w:r>
+        <w:rPr>
+          <w:rFonts w:ascii="Arial" w:hAnsi="Arial" w:cs="Arial"/>
+        </w:rPr>
+        <w:t>.</w:t>
+      </w:r>
       <w:r>
         <w:rPr>
           <w:rFonts w:ascii="Arial" w:hAnsi="Arial" w:cs="Arial"/>
@@ -5669,14 +5701,12 @@
         </w:rPr>
         <w:t xml:space="preserve"> benötigt, je eine pro Datenfeld und </w:t>
       </w:r>
-      <w:proofErr w:type="spellStart"/>
-      <w:r>
-        <w:rPr>
-          <w:rFonts w:ascii="Arial" w:hAnsi="Arial" w:cs="Arial"/>
-        </w:rPr>
-        <w:t>zusättzlich</w:t>
-      </w:r>
-      <w:proofErr w:type="spellEnd"/>
+      <w:r>
+        <w:rPr>
+          <w:rFonts w:ascii="Arial" w:hAnsi="Arial" w:cs="Arial"/>
+        </w:rPr>
+        <w:t>zusätzlich</w:t>
+      </w:r>
       <w:r>
         <w:rPr>
           <w:rFonts w:ascii="Arial" w:hAnsi="Arial" w:cs="Arial"/>
@@ -5729,14 +5759,12 @@
         </w:rPr>
         <w:t xml:space="preserve">-Beispiel wird somit auf dem Server für die Datenfelder x1 und x2 je eine </w:t>
       </w:r>
-      <w:proofErr w:type="spellStart"/>
-      <w:r>
-        <w:rPr>
-          <w:rFonts w:ascii="Arial" w:hAnsi="Arial" w:cs="Arial"/>
-        </w:rPr>
-        <w:t>seperate</w:t>
-      </w:r>
-      <w:proofErr w:type="spellEnd"/>
+      <w:r>
+        <w:rPr>
+          <w:rFonts w:ascii="Arial" w:hAnsi="Arial" w:cs="Arial"/>
+        </w:rPr>
+        <w:t>separate</w:t>
+      </w:r>
       <w:r>
         <w:rPr>
           <w:rFonts w:ascii="Arial" w:hAnsi="Arial" w:cs="Arial"/>
@@ -5777,7 +5805,6 @@
         </w:rPr>
         <w:t xml:space="preserve">ibzugriffe auf das Objekt </w:t>
       </w:r>
-      <w:proofErr w:type="spellStart"/>
       <w:r>
         <w:rPr>
           <w:rFonts w:ascii="Arial" w:hAnsi="Arial" w:cs="Arial"/>
@@ -5788,9 +5815,8 @@
         <w:rPr>
           <w:rFonts w:ascii="Arial" w:hAnsi="Arial" w:cs="Arial"/>
         </w:rPr>
-        <w:t>ltet</w:t>
-      </w:r>
-      <w:proofErr w:type="spellEnd"/>
+        <w:t>lt</w:t>
+      </w:r>
       <w:r>
         <w:rPr>
           <w:rFonts w:ascii="Arial" w:hAnsi="Arial" w:cs="Arial"/>
@@ -5811,14 +5837,14 @@
           <w:rFonts w:ascii="Arial" w:hAnsi="Arial" w:cs="Arial"/>
         </w:rPr>
       </w:pPr>
-      <w:bookmarkStart w:id="22" w:name="_Toc325553359"/>
+      <w:bookmarkStart w:id="21" w:name="_Toc325553359"/>
       <w:r>
         <w:rPr>
           <w:rStyle w:val="Heading2Char"/>
         </w:rPr>
         <w:t>Konfliktbehandlung</w:t>
       </w:r>
-      <w:bookmarkEnd w:id="22"/>
+      <w:bookmarkEnd w:id="21"/>
     </w:p>
     <w:p>
       <w:pPr>
@@ -5861,11 +5887,11 @@
       <w:pPr>
         <w:pStyle w:val="Heading2"/>
       </w:pPr>
-      <w:bookmarkStart w:id="23" w:name="_Toc325553360"/>
+      <w:bookmarkStart w:id="22" w:name="_Toc325553360"/>
       <w:r>
         <w:t>Ablauf</w:t>
       </w:r>
-      <w:bookmarkEnd w:id="23"/>
+      <w:bookmarkEnd w:id="22"/>
     </w:p>
     <w:p>
       <w:pPr>
@@ -5953,12 +5979,12 @@
       <w:pPr>
         <w:pStyle w:val="Heading1"/>
       </w:pPr>
-      <w:bookmarkStart w:id="24" w:name="_Toc325553361"/>
+      <w:bookmarkStart w:id="23" w:name="_Toc325553361"/>
       <w:r>
         <w:lastRenderedPageBreak/>
         <w:t>Szenario</w:t>
       </w:r>
-      <w:bookmarkEnd w:id="24"/>
+      <w:bookmarkEnd w:id="23"/>
     </w:p>
     <w:p>
       <w:pPr>
@@ -5979,14 +6005,12 @@
         </w:rPr>
         <w:t xml:space="preserve">Auf einem Server wird ein Account-Objekt </w:t>
       </w:r>
-      <w:proofErr w:type="spellStart"/>
-      <w:r>
-        <w:rPr>
-          <w:rFonts w:ascii="Arial" w:hAnsi="Arial" w:cs="Arial"/>
-        </w:rPr>
-        <w:t>instanziert</w:t>
-      </w:r>
-      <w:proofErr w:type="spellEnd"/>
+      <w:r>
+        <w:rPr>
+          <w:rFonts w:ascii="Arial" w:hAnsi="Arial" w:cs="Arial"/>
+        </w:rPr>
+        <w:t>instanziiert</w:t>
+      </w:r>
       <w:r>
         <w:rPr>
           <w:rFonts w:ascii="Arial" w:hAnsi="Arial" w:cs="Arial"/>
@@ -6533,11 +6557,11 @@
       <w:pPr>
         <w:pStyle w:val="Heading2"/>
       </w:pPr>
-      <w:bookmarkStart w:id="25" w:name="_Toc325553362"/>
+      <w:bookmarkStart w:id="24" w:name="_Toc325553362"/>
       <w:r>
         <w:t>Konfliktloser Zugriff</w:t>
       </w:r>
-      <w:bookmarkEnd w:id="25"/>
+      <w:bookmarkEnd w:id="24"/>
     </w:p>
     <w:p>
       <w:pPr>
@@ -6663,14 +6687,14 @@
         </w:rPr>
         <w:t xml:space="preserve">gang wird </w:t>
       </w:r>
-      <w:proofErr w:type="gramStart"/>
-      <w:r>
-        <w:rPr>
-          <w:rFonts w:ascii="Arial" w:hAnsi="Arial" w:cs="Arial"/>
-        </w:rPr>
-        <w:t>10000 mal</w:t>
-      </w:r>
-      <w:proofErr w:type="gramEnd"/>
+      <w:bookmarkStart w:id="25" w:name="_GoBack"/>
+      <w:bookmarkEnd w:id="25"/>
+      <w:r>
+        <w:rPr>
+          <w:rFonts w:ascii="Arial" w:hAnsi="Arial" w:cs="Arial"/>
+        </w:rPr>
+        <w:t>10000-mal</w:t>
+      </w:r>
       <w:r>
         <w:rPr>
           <w:rFonts w:ascii="Arial" w:hAnsi="Arial" w:cs="Arial"/>
@@ -9522,7 +9546,7 @@
 </file>
 
 <file path=customXml/itemProps1.xml><?xml version="1.0" encoding="utf-8"?>
-<ds:datastoreItem xmlns:ds="http://schemas.openxmlformats.org/officeDocument/2006/customXml" ds:itemID="{37E21095-0171-451E-B00C-32F74B44065F}">
+<ds:datastoreItem xmlns:ds="http://schemas.openxmlformats.org/officeDocument/2006/customXml" ds:itemID="{E7FF86D6-9A8F-4781-AA26-87F3A183EA5E}">
   <ds:schemaRefs>
     <ds:schemaRef ds:uri="http://schemas.openxmlformats.org/officeDocument/2006/bibliography"/>
   </ds:schemaRefs>

</xml_diff>

<commit_message>
added the title page and table of content
</commit_message>
<xml_diff>
--- a/doc/SoftwareManagement/Anforderungsspezifikation.docx
+++ b/doc/SoftwareManagement/Anforderungsspezifikation.docx
@@ -5,6 +5,447 @@
     <w:p>
       <w:pPr>
         <w:jc w:val="center"/>
+        <w:rPr>
+          <w:rFonts w:eastAsiaTheme="majorEastAsia" w:cstheme="minorHAnsi"/>
+          <w:b/>
+          <w:bCs/>
+          <w:color w:val="2F517C" w:themeColor="accent1" w:themeShade="BF"/>
+          <w:sz w:val="28"/>
+          <w:szCs w:val="28"/>
+          <w:lang w:eastAsia="ja-JP"/>
+        </w:rPr>
+      </w:pPr>
+    </w:p>
+    <w:p>
+      <w:pPr>
+        <w:jc w:val="center"/>
+        <w:rPr>
+          <w:rFonts w:eastAsiaTheme="majorEastAsia" w:cstheme="minorHAnsi"/>
+          <w:b/>
+          <w:bCs/>
+          <w:color w:val="0D0D0D" w:themeColor="text1" w:themeTint="F2"/>
+          <w:sz w:val="28"/>
+          <w:szCs w:val="28"/>
+          <w:lang w:eastAsia="ja-JP"/>
+        </w:rPr>
+      </w:pPr>
+    </w:p>
+    <w:p>
+      <w:pPr>
+        <w:jc w:val="center"/>
+        <w:rPr>
+          <w:rFonts w:eastAsiaTheme="majorEastAsia" w:cstheme="minorHAnsi"/>
+          <w:b/>
+          <w:bCs/>
+          <w:color w:val="0D0D0D" w:themeColor="text1" w:themeTint="F2"/>
+          <w:sz w:val="28"/>
+          <w:szCs w:val="28"/>
+          <w:lang w:eastAsia="ja-JP"/>
+        </w:rPr>
+      </w:pPr>
+      <w:r>
+        <w:rPr>
+          <w:rFonts w:eastAsiaTheme="majorEastAsia" w:cstheme="minorHAnsi"/>
+          <w:b/>
+          <w:bCs/>
+          <w:color w:val="0D0D0D" w:themeColor="text1" w:themeTint="F2"/>
+          <w:sz w:val="28"/>
+          <w:szCs w:val="28"/>
+          <w:lang w:eastAsia="ja-JP"/>
+        </w:rPr>
+        <w:t>Studienarbeit</w:t>
+      </w:r>
+    </w:p>
+    <w:p>
+      <w:pPr>
+        <w:jc w:val="center"/>
+        <w:rPr>
+          <w:rFonts w:eastAsiaTheme="majorEastAsia" w:cstheme="minorHAnsi"/>
+          <w:b/>
+          <w:bCs/>
+          <w:color w:val="0D0D0D" w:themeColor="text1" w:themeTint="F2"/>
+          <w:sz w:val="28"/>
+          <w:szCs w:val="28"/>
+          <w:lang w:eastAsia="ja-JP"/>
+        </w:rPr>
+      </w:pPr>
+    </w:p>
+    <w:p>
+      <w:pPr>
+        <w:jc w:val="center"/>
+        <w:rPr>
+          <w:rFonts w:eastAsiaTheme="majorEastAsia" w:cstheme="minorHAnsi"/>
+          <w:b/>
+          <w:bCs/>
+          <w:color w:val="0D0D0D" w:themeColor="text1" w:themeTint="F2"/>
+          <w:sz w:val="48"/>
+          <w:szCs w:val="48"/>
+          <w:lang w:eastAsia="ja-JP"/>
+        </w:rPr>
+      </w:pPr>
+      <w:r>
+        <w:rPr>
+          <w:rFonts w:eastAsiaTheme="majorEastAsia" w:cstheme="minorHAnsi"/>
+          <w:b/>
+          <w:bCs/>
+          <w:color w:val="0D0D0D" w:themeColor="text1" w:themeTint="F2"/>
+          <w:sz w:val="48"/>
+          <w:szCs w:val="48"/>
+          <w:lang w:eastAsia="ja-JP"/>
+        </w:rPr>
+        <w:t>Object Caching</w:t>
+      </w:r>
+    </w:p>
+    <w:p>
+      <w:pPr>
+        <w:jc w:val="center"/>
+        <w:rPr>
+          <w:rFonts w:eastAsiaTheme="majorEastAsia" w:cstheme="minorHAnsi"/>
+          <w:b/>
+          <w:bCs/>
+          <w:color w:val="0D0D0D" w:themeColor="text1" w:themeTint="F2"/>
+          <w:sz w:val="28"/>
+          <w:szCs w:val="28"/>
+          <w:lang w:eastAsia="ja-JP"/>
+        </w:rPr>
+      </w:pPr>
+    </w:p>
+    <w:p>
+      <w:pPr>
+        <w:jc w:val="center"/>
+        <w:rPr>
+          <w:rFonts w:eastAsiaTheme="majorEastAsia" w:cstheme="minorHAnsi"/>
+          <w:b/>
+          <w:bCs/>
+          <w:color w:val="0D0D0D" w:themeColor="text1" w:themeTint="F2"/>
+          <w:sz w:val="28"/>
+          <w:szCs w:val="28"/>
+          <w:lang w:eastAsia="ja-JP"/>
+        </w:rPr>
+      </w:pPr>
+    </w:p>
+    <w:p>
+      <w:pPr>
+        <w:jc w:val="center"/>
+        <w:rPr>
+          <w:rFonts w:eastAsiaTheme="majorEastAsia" w:cstheme="minorHAnsi"/>
+          <w:b/>
+          <w:bCs/>
+          <w:color w:val="0D0D0D" w:themeColor="text1" w:themeTint="F2"/>
+          <w:sz w:val="28"/>
+          <w:szCs w:val="28"/>
+          <w:lang w:eastAsia="ja-JP"/>
+        </w:rPr>
+      </w:pPr>
+    </w:p>
+    <w:p>
+      <w:pPr>
+        <w:jc w:val="center"/>
+        <w:rPr>
+          <w:rFonts w:eastAsiaTheme="majorEastAsia" w:cstheme="minorHAnsi"/>
+          <w:b/>
+          <w:bCs/>
+          <w:color w:val="0D0D0D" w:themeColor="text1" w:themeTint="F2"/>
+          <w:sz w:val="28"/>
+          <w:szCs w:val="28"/>
+          <w:lang w:eastAsia="ja-JP"/>
+        </w:rPr>
+      </w:pPr>
+    </w:p>
+    <w:p>
+      <w:pPr>
+        <w:jc w:val="center"/>
+        <w:rPr>
+          <w:rFonts w:eastAsiaTheme="majorEastAsia" w:cstheme="minorHAnsi"/>
+          <w:b/>
+          <w:bCs/>
+          <w:color w:val="0D0D0D" w:themeColor="text1" w:themeTint="F2"/>
+          <w:sz w:val="28"/>
+          <w:szCs w:val="28"/>
+          <w:lang w:eastAsia="ja-JP"/>
+        </w:rPr>
+      </w:pPr>
+      <w:r>
+        <w:rPr>
+          <w:rFonts w:eastAsiaTheme="majorEastAsia" w:cstheme="minorHAnsi"/>
+          <w:b/>
+          <w:bCs/>
+          <w:color w:val="0D0D0D" w:themeColor="text1" w:themeTint="F2"/>
+          <w:sz w:val="28"/>
+          <w:szCs w:val="28"/>
+          <w:lang w:eastAsia="ja-JP"/>
+        </w:rPr>
+        <w:t>Anforderungsspezifikation</w:t>
+      </w:r>
+      <w:bookmarkStart w:id="0" w:name="_GoBack"/>
+      <w:bookmarkEnd w:id="0"/>
+    </w:p>
+    <w:p>
+      <w:pPr>
+        <w:jc w:val="center"/>
+        <w:rPr>
+          <w:rFonts w:eastAsiaTheme="majorEastAsia" w:cstheme="minorHAnsi"/>
+          <w:b/>
+          <w:bCs/>
+          <w:color w:val="2F517C" w:themeColor="accent1" w:themeShade="BF"/>
+          <w:sz w:val="28"/>
+          <w:szCs w:val="28"/>
+          <w:lang w:eastAsia="ja-JP"/>
+        </w:rPr>
+      </w:pPr>
+    </w:p>
+    <w:p>
+      <w:pPr>
+        <w:jc w:val="both"/>
+        <w:rPr>
+          <w:rFonts w:eastAsiaTheme="majorEastAsia" w:cstheme="minorHAnsi"/>
+          <w:b/>
+          <w:bCs/>
+          <w:color w:val="2F517C" w:themeColor="accent1" w:themeShade="BF"/>
+          <w:sz w:val="28"/>
+          <w:szCs w:val="28"/>
+          <w:lang w:eastAsia="ja-JP"/>
+        </w:rPr>
+      </w:pPr>
+    </w:p>
+    <w:p>
+      <w:pPr>
+        <w:jc w:val="both"/>
+        <w:rPr>
+          <w:rFonts w:eastAsiaTheme="majorEastAsia" w:cstheme="minorHAnsi"/>
+          <w:b/>
+          <w:bCs/>
+          <w:color w:val="2F517C" w:themeColor="accent1" w:themeShade="BF"/>
+          <w:sz w:val="28"/>
+          <w:szCs w:val="28"/>
+          <w:lang w:eastAsia="ja-JP"/>
+        </w:rPr>
+      </w:pPr>
+    </w:p>
+    <w:p>
+      <w:pPr>
+        <w:jc w:val="both"/>
+        <w:rPr>
+          <w:rFonts w:eastAsiaTheme="majorEastAsia" w:cstheme="minorHAnsi"/>
+          <w:b/>
+          <w:bCs/>
+          <w:color w:val="2F517C" w:themeColor="accent1" w:themeShade="BF"/>
+          <w:sz w:val="28"/>
+          <w:szCs w:val="28"/>
+          <w:lang w:eastAsia="ja-JP"/>
+        </w:rPr>
+      </w:pPr>
+    </w:p>
+    <w:p>
+      <w:pPr>
+        <w:jc w:val="both"/>
+        <w:rPr>
+          <w:rFonts w:eastAsiaTheme="majorEastAsia" w:cstheme="minorHAnsi"/>
+          <w:b/>
+          <w:bCs/>
+          <w:color w:val="2F517C" w:themeColor="accent1" w:themeShade="BF"/>
+          <w:sz w:val="28"/>
+          <w:szCs w:val="28"/>
+          <w:lang w:eastAsia="ja-JP"/>
+        </w:rPr>
+      </w:pPr>
+    </w:p>
+    <w:p>
+      <w:pPr>
+        <w:jc w:val="both"/>
+        <w:rPr>
+          <w:rFonts w:eastAsiaTheme="majorEastAsia" w:cstheme="minorHAnsi"/>
+          <w:b/>
+          <w:bCs/>
+          <w:color w:val="2F517C" w:themeColor="accent1" w:themeShade="BF"/>
+          <w:sz w:val="28"/>
+          <w:szCs w:val="28"/>
+          <w:lang w:eastAsia="ja-JP"/>
+        </w:rPr>
+      </w:pPr>
+    </w:p>
+    <w:p>
+      <w:pPr>
+        <w:jc w:val="both"/>
+        <w:rPr>
+          <w:rFonts w:eastAsiaTheme="majorEastAsia" w:cstheme="minorHAnsi"/>
+          <w:b/>
+          <w:bCs/>
+          <w:color w:val="2F517C" w:themeColor="accent1" w:themeShade="BF"/>
+          <w:sz w:val="28"/>
+          <w:szCs w:val="28"/>
+          <w:lang w:eastAsia="ja-JP"/>
+        </w:rPr>
+      </w:pPr>
+    </w:p>
+    <w:p>
+      <w:pPr>
+        <w:jc w:val="both"/>
+        <w:rPr>
+          <w:rFonts w:eastAsiaTheme="majorEastAsia" w:cstheme="minorHAnsi"/>
+          <w:b/>
+          <w:bCs/>
+          <w:color w:val="2F517C" w:themeColor="accent1" w:themeShade="BF"/>
+          <w:sz w:val="28"/>
+          <w:szCs w:val="28"/>
+          <w:lang w:eastAsia="ja-JP"/>
+        </w:rPr>
+      </w:pPr>
+    </w:p>
+    <w:p>
+      <w:pPr>
+        <w:jc w:val="both"/>
+        <w:rPr>
+          <w:rFonts w:eastAsiaTheme="majorEastAsia" w:cstheme="minorHAnsi"/>
+          <w:b/>
+          <w:bCs/>
+          <w:color w:val="2F517C" w:themeColor="accent1" w:themeShade="BF"/>
+          <w:sz w:val="28"/>
+          <w:szCs w:val="28"/>
+          <w:lang w:eastAsia="ja-JP"/>
+        </w:rPr>
+      </w:pPr>
+    </w:p>
+    <w:tbl>
+      <w:tblPr>
+        <w:tblW w:w="0" w:type="auto"/>
+        <w:tblCellMar>
+          <w:top w:w="57" w:type="dxa"/>
+          <w:left w:w="0" w:type="dxa"/>
+          <w:bottom w:w="57" w:type="dxa"/>
+          <w:right w:w="0" w:type="dxa"/>
+        </w:tblCellMar>
+        <w:tblLook w:val="04A0" w:firstRow="1" w:lastRow="0" w:firstColumn="1" w:lastColumn="0" w:noHBand="0" w:noVBand="1"/>
+      </w:tblPr>
+      <w:tblGrid>
+        <w:gridCol w:w="1676"/>
+        <w:gridCol w:w="1678"/>
+        <w:gridCol w:w="5716"/>
+      </w:tblGrid>
+      <w:tr>
+        <w:trPr>
+          <w:trHeight w:val="434"/>
+        </w:trPr>
+        <w:tc>
+          <w:tcPr>
+            <w:tcW w:w="1701" w:type="dxa"/>
+            <w:hideMark/>
+          </w:tcPr>
+          <w:p>
+            <w:pPr>
+              <w:rPr>
+                <w:rFonts w:cstheme="minorHAnsi"/>
+              </w:rPr>
+            </w:pPr>
+            <w:r>
+              <w:rPr>
+                <w:rFonts w:cstheme="minorHAnsi"/>
+              </w:rPr>
+              <w:t>Projektleiter</w:t>
+            </w:r>
+          </w:p>
+        </w:tc>
+        <w:tc>
+          <w:tcPr>
+            <w:tcW w:w="1706" w:type="dxa"/>
+            <w:hideMark/>
+          </w:tcPr>
+          <w:p>
+            <w:pPr>
+              <w:rPr>
+                <w:rFonts w:cstheme="minorHAnsi"/>
+              </w:rPr>
+            </w:pPr>
+            <w:r>
+              <w:rPr>
+                <w:rFonts w:cstheme="minorHAnsi"/>
+              </w:rPr>
+              <w:t>20.02.2012</w:t>
+            </w:r>
+          </w:p>
+        </w:tc>
+        <w:tc>
+          <w:tcPr>
+            <w:tcW w:w="5947" w:type="dxa"/>
+            <w:hideMark/>
+          </w:tcPr>
+          <w:p>
+            <w:pPr>
+              <w:rPr>
+                <w:rFonts w:cstheme="minorHAnsi"/>
+              </w:rPr>
+            </w:pPr>
+            <w:r>
+              <w:rPr>
+                <w:rFonts w:cstheme="minorHAnsi"/>
+              </w:rPr>
+              <w:t>Lukas Hofmaier / Raphael Kohler / Timon Brüllmann</w:t>
+            </w:r>
+          </w:p>
+        </w:tc>
+      </w:tr>
+      <w:tr>
+        <w:tc>
+          <w:tcPr>
+            <w:tcW w:w="1701" w:type="dxa"/>
+            <w:hideMark/>
+          </w:tcPr>
+          <w:p>
+            <w:pPr>
+              <w:rPr>
+                <w:rFonts w:cstheme="minorHAnsi"/>
+              </w:rPr>
+            </w:pPr>
+            <w:r>
+              <w:rPr>
+                <w:rFonts w:cstheme="minorHAnsi"/>
+              </w:rPr>
+              <w:t>Betreuer</w:t>
+            </w:r>
+          </w:p>
+        </w:tc>
+        <w:tc>
+          <w:tcPr>
+            <w:tcW w:w="1706" w:type="dxa"/>
+            <w:hideMark/>
+          </w:tcPr>
+          <w:p>
+            <w:pPr>
+              <w:rPr>
+                <w:rFonts w:cstheme="minorHAnsi"/>
+              </w:rPr>
+            </w:pPr>
+            <w:r>
+              <w:rPr>
+                <w:rFonts w:cstheme="minorHAnsi"/>
+              </w:rPr>
+              <w:t>20.02.2012</w:t>
+            </w:r>
+          </w:p>
+        </w:tc>
+        <w:tc>
+          <w:tcPr>
+            <w:tcW w:w="5947" w:type="dxa"/>
+            <w:hideMark/>
+          </w:tcPr>
+          <w:p>
+            <w:pPr>
+              <w:rPr>
+                <w:rFonts w:cstheme="minorHAnsi"/>
+              </w:rPr>
+            </w:pPr>
+            <w:r>
+              <w:rPr>
+                <w:rFonts w:cstheme="minorHAnsi"/>
+              </w:rPr>
+              <w:t>Prof. Dr. Josef M. Joller / HSR</w:t>
+            </w:r>
+          </w:p>
+        </w:tc>
+      </w:tr>
+    </w:tbl>
+    <w:p>
+      <w:pPr>
         <w:rPr>
           <w:rFonts w:asciiTheme="majorHAnsi" w:eastAsiaTheme="majorEastAsia" w:hAnsiTheme="majorHAnsi" w:cstheme="majorBidi"/>
           <w:b/>
@@ -15,8 +456,9 @@
           <w:lang w:eastAsia="ja-JP"/>
         </w:rPr>
       </w:pPr>
-      <w:proofErr w:type="spellStart"/>
-      <w:r>
+    </w:p>
+    <w:p>
+      <w:pPr>
         <w:rPr>
           <w:rFonts w:asciiTheme="majorHAnsi" w:eastAsiaTheme="majorEastAsia" w:hAnsiTheme="majorHAnsi" w:cstheme="majorBidi"/>
           <w:b/>
@@ -26,207 +468,7 @@
           <w:szCs w:val="28"/>
           <w:lang w:eastAsia="ja-JP"/>
         </w:rPr>
-        <w:t>Object</w:t>
-      </w:r>
-      <w:proofErr w:type="spellEnd"/>
-      <w:r>
-        <w:rPr>
-          <w:rFonts w:asciiTheme="majorHAnsi" w:eastAsiaTheme="majorEastAsia" w:hAnsiTheme="majorHAnsi" w:cstheme="majorBidi"/>
-          <w:b/>
-          <w:bCs/>
-          <w:color w:val="2F517C" w:themeColor="accent1" w:themeShade="BF"/>
-          <w:sz w:val="28"/>
-          <w:szCs w:val="28"/>
-          <w:lang w:eastAsia="ja-JP"/>
-        </w:rPr>
-        <w:t xml:space="preserve"> Caching</w:t>
-      </w:r>
-    </w:p>
-    <w:p>
-      <w:pPr>
-        <w:jc w:val="center"/>
-        <w:rPr>
-          <w:rFonts w:asciiTheme="majorHAnsi" w:eastAsiaTheme="majorEastAsia" w:hAnsiTheme="majorHAnsi" w:cstheme="majorBidi"/>
-          <w:b/>
-          <w:bCs/>
-          <w:color w:val="2F517C" w:themeColor="accent1" w:themeShade="BF"/>
-          <w:sz w:val="28"/>
-          <w:szCs w:val="28"/>
-          <w:lang w:eastAsia="ja-JP"/>
-        </w:rPr>
-      </w:pPr>
-      <w:r>
-        <w:rPr>
-          <w:rFonts w:asciiTheme="majorHAnsi" w:eastAsiaTheme="majorEastAsia" w:hAnsiTheme="majorHAnsi" w:cstheme="majorBidi"/>
-          <w:b/>
-          <w:bCs/>
-          <w:color w:val="2F517C" w:themeColor="accent1" w:themeShade="BF"/>
-          <w:sz w:val="28"/>
-          <w:szCs w:val="28"/>
-          <w:lang w:eastAsia="ja-JP"/>
-        </w:rPr>
-        <w:t>Anforderungsspezifikation</w:t>
-      </w:r>
-    </w:p>
-    <w:p>
-      <w:pPr>
-        <w:jc w:val="center"/>
-        <w:rPr>
-          <w:rFonts w:asciiTheme="majorHAnsi" w:eastAsiaTheme="majorEastAsia" w:hAnsiTheme="majorHAnsi" w:cstheme="majorBidi"/>
-          <w:b/>
-          <w:bCs/>
-          <w:color w:val="2F517C" w:themeColor="accent1" w:themeShade="BF"/>
-          <w:sz w:val="28"/>
-          <w:szCs w:val="28"/>
-          <w:lang w:eastAsia="ja-JP"/>
-        </w:rPr>
-      </w:pPr>
-    </w:p>
-    <w:p>
-      <w:pPr>
-        <w:jc w:val="center"/>
-        <w:rPr>
-          <w:rFonts w:asciiTheme="majorHAnsi" w:eastAsiaTheme="majorEastAsia" w:hAnsiTheme="majorHAnsi" w:cstheme="majorBidi"/>
-          <w:b/>
-          <w:bCs/>
-          <w:color w:val="2F517C" w:themeColor="accent1" w:themeShade="BF"/>
-          <w:sz w:val="28"/>
-          <w:szCs w:val="28"/>
-          <w:lang w:eastAsia="ja-JP"/>
-        </w:rPr>
-      </w:pPr>
-    </w:p>
-    <w:p>
-      <w:pPr>
-        <w:jc w:val="center"/>
-        <w:rPr>
-          <w:rFonts w:asciiTheme="majorHAnsi" w:eastAsiaTheme="majorEastAsia" w:hAnsiTheme="majorHAnsi" w:cstheme="majorBidi"/>
-          <w:b/>
-          <w:bCs/>
-          <w:color w:val="2F517C" w:themeColor="accent1" w:themeShade="BF"/>
-          <w:sz w:val="28"/>
-          <w:szCs w:val="28"/>
-          <w:lang w:eastAsia="ja-JP"/>
-        </w:rPr>
-      </w:pPr>
-      <w:r>
-        <w:rPr>
-          <w:rFonts w:asciiTheme="majorHAnsi" w:eastAsiaTheme="majorEastAsia" w:hAnsiTheme="majorHAnsi" w:cstheme="majorBidi"/>
-          <w:b/>
-          <w:bCs/>
-          <w:color w:val="2F517C" w:themeColor="accent1" w:themeShade="BF"/>
-          <w:sz w:val="28"/>
-          <w:szCs w:val="28"/>
-          <w:lang w:eastAsia="ja-JP"/>
-        </w:rPr>
-        <w:t>Autoren</w:t>
-      </w:r>
-    </w:p>
-    <w:p>
-      <w:pPr>
-        <w:jc w:val="center"/>
-        <w:rPr>
-          <w:rFonts w:asciiTheme="majorHAnsi" w:eastAsiaTheme="majorEastAsia" w:hAnsiTheme="majorHAnsi" w:cstheme="majorBidi"/>
-          <w:b/>
-          <w:bCs/>
-          <w:color w:val="2F517C" w:themeColor="accent1" w:themeShade="BF"/>
-          <w:sz w:val="28"/>
-          <w:szCs w:val="28"/>
-          <w:lang w:eastAsia="ja-JP"/>
-        </w:rPr>
-      </w:pPr>
-      <w:r>
-        <w:rPr>
-          <w:rFonts w:asciiTheme="majorHAnsi" w:eastAsiaTheme="majorEastAsia" w:hAnsiTheme="majorHAnsi" w:cstheme="majorBidi"/>
-          <w:b/>
-          <w:bCs/>
-          <w:color w:val="2F517C" w:themeColor="accent1" w:themeShade="BF"/>
-          <w:sz w:val="28"/>
-          <w:szCs w:val="28"/>
-          <w:lang w:eastAsia="ja-JP"/>
-        </w:rPr>
-        <w:t xml:space="preserve">Lukas </w:t>
-      </w:r>
-      <w:proofErr w:type="spellStart"/>
-      <w:r>
-        <w:rPr>
-          <w:rFonts w:asciiTheme="majorHAnsi" w:eastAsiaTheme="majorEastAsia" w:hAnsiTheme="majorHAnsi" w:cstheme="majorBidi"/>
-          <w:b/>
-          <w:bCs/>
-          <w:color w:val="2F517C" w:themeColor="accent1" w:themeShade="BF"/>
-          <w:sz w:val="28"/>
-          <w:szCs w:val="28"/>
-          <w:lang w:eastAsia="ja-JP"/>
-        </w:rPr>
-        <w:t>Hofmaier</w:t>
-      </w:r>
-      <w:proofErr w:type="spellEnd"/>
-    </w:p>
-    <w:p>
-      <w:pPr>
-        <w:jc w:val="center"/>
-        <w:rPr>
-          <w:rFonts w:asciiTheme="majorHAnsi" w:eastAsiaTheme="majorEastAsia" w:hAnsiTheme="majorHAnsi" w:cstheme="majorBidi"/>
-          <w:b/>
-          <w:bCs/>
-          <w:color w:val="2F517C" w:themeColor="accent1" w:themeShade="BF"/>
-          <w:sz w:val="28"/>
-          <w:szCs w:val="28"/>
-          <w:lang w:eastAsia="ja-JP"/>
-        </w:rPr>
-      </w:pPr>
-      <w:r>
-        <w:rPr>
-          <w:rFonts w:asciiTheme="majorHAnsi" w:eastAsiaTheme="majorEastAsia" w:hAnsiTheme="majorHAnsi" w:cstheme="majorBidi"/>
-          <w:b/>
-          <w:bCs/>
-          <w:color w:val="2F517C" w:themeColor="accent1" w:themeShade="BF"/>
-          <w:sz w:val="28"/>
-          <w:szCs w:val="28"/>
-          <w:lang w:eastAsia="ja-JP"/>
-        </w:rPr>
-        <w:t>Raphael Kohler</w:t>
-      </w:r>
-    </w:p>
-    <w:p>
-      <w:pPr>
-        <w:jc w:val="center"/>
-        <w:rPr>
-          <w:rFonts w:asciiTheme="majorHAnsi" w:eastAsiaTheme="majorEastAsia" w:hAnsiTheme="majorHAnsi" w:cstheme="majorBidi"/>
-          <w:b/>
-          <w:bCs/>
-          <w:color w:val="2F517C" w:themeColor="accent1" w:themeShade="BF"/>
-          <w:sz w:val="28"/>
-          <w:szCs w:val="28"/>
-          <w:lang w:eastAsia="ja-JP"/>
-        </w:rPr>
-      </w:pPr>
-      <w:proofErr w:type="spellStart"/>
-      <w:r>
-        <w:rPr>
-          <w:rFonts w:asciiTheme="majorHAnsi" w:eastAsiaTheme="majorEastAsia" w:hAnsiTheme="majorHAnsi" w:cstheme="majorBidi"/>
-          <w:b/>
-          <w:bCs/>
-          <w:color w:val="2F517C" w:themeColor="accent1" w:themeShade="BF"/>
-          <w:sz w:val="28"/>
-          <w:szCs w:val="28"/>
-          <w:lang w:eastAsia="ja-JP"/>
-        </w:rPr>
-        <w:t>Timon</w:t>
-      </w:r>
-      <w:proofErr w:type="spellEnd"/>
-      <w:r>
-        <w:rPr>
-          <w:rFonts w:asciiTheme="majorHAnsi" w:eastAsiaTheme="majorEastAsia" w:hAnsiTheme="majorHAnsi" w:cstheme="majorBidi"/>
-          <w:b/>
-          <w:bCs/>
-          <w:color w:val="2F517C" w:themeColor="accent1" w:themeShade="BF"/>
-          <w:sz w:val="28"/>
-          <w:szCs w:val="28"/>
-          <w:lang w:eastAsia="ja-JP"/>
-        </w:rPr>
-        <w:t xml:space="preserve"> Brüllmann</w:t>
-      </w:r>
+      </w:pPr>
       <w:r>
         <w:rPr>
           <w:rFonts w:asciiTheme="majorHAnsi" w:eastAsiaTheme="majorEastAsia" w:hAnsiTheme="majorHAnsi" w:cstheme="majorBidi"/>
@@ -2289,7 +2531,7 @@
       <w:pPr>
         <w:pStyle w:val="Heading1"/>
       </w:pPr>
-      <w:bookmarkStart w:id="0" w:name="_Toc325553338"/>
+      <w:bookmarkStart w:id="1" w:name="_Toc325553338"/>
       <w:r>
         <w:lastRenderedPageBreak/>
         <w:t>Testf</w:t>
@@ -2297,17 +2539,17 @@
       <w:r>
         <w:t>ramework-Anforderungen</w:t>
       </w:r>
-      <w:bookmarkEnd w:id="0"/>
+      <w:bookmarkEnd w:id="1"/>
     </w:p>
     <w:p>
       <w:pPr>
         <w:pStyle w:val="Heading2"/>
       </w:pPr>
-      <w:bookmarkStart w:id="1" w:name="_Toc325553339"/>
+      <w:bookmarkStart w:id="2" w:name="_Toc325553339"/>
       <w:r>
         <w:t>Funktionalität</w:t>
       </w:r>
-      <w:bookmarkEnd w:id="1"/>
+      <w:bookmarkEnd w:id="2"/>
     </w:p>
     <w:p>
       <w:pPr>
@@ -2363,11 +2605,11 @@
       <w:pPr>
         <w:pStyle w:val="Heading2"/>
       </w:pPr>
-      <w:bookmarkStart w:id="2" w:name="_Toc325553340"/>
+      <w:bookmarkStart w:id="3" w:name="_Toc325553340"/>
       <w:r>
         <w:t>Konfigurationsmöglichkeiten</w:t>
       </w:r>
-      <w:bookmarkEnd w:id="2"/>
+      <w:bookmarkEnd w:id="3"/>
     </w:p>
     <w:p>
       <w:pPr>
@@ -2384,21 +2626,7 @@
         <w:rPr>
           <w:rFonts w:ascii="Arial" w:hAnsi="Arial" w:cs="Arial"/>
         </w:rPr>
-        <w:t xml:space="preserve">Die Konfiguration des Tests erfolgt über eine externe Datei (z.B. </w:t>
-      </w:r>
-      <w:proofErr w:type="spellStart"/>
-      <w:r>
-        <w:rPr>
-          <w:rFonts w:ascii="Arial" w:hAnsi="Arial" w:cs="Arial"/>
-        </w:rPr>
-        <w:t>xml</w:t>
-      </w:r>
-      <w:proofErr w:type="spellEnd"/>
-      <w:r>
-        <w:rPr>
-          <w:rFonts w:ascii="Arial" w:hAnsi="Arial" w:cs="Arial"/>
-        </w:rPr>
-        <w:t>)</w:t>
+        <w:t>Die Konfiguration des Tests erfolgt über eine externe Datei (z.B. xml)</w:t>
       </w:r>
     </w:p>
     <w:p>
@@ -2416,21 +2644,7 @@
         <w:rPr>
           <w:rFonts w:ascii="Arial" w:hAnsi="Arial" w:cs="Arial"/>
         </w:rPr>
-        <w:t xml:space="preserve">Anzahl Reads und </w:t>
-      </w:r>
-      <w:proofErr w:type="spellStart"/>
-      <w:r>
-        <w:rPr>
-          <w:rFonts w:ascii="Arial" w:hAnsi="Arial" w:cs="Arial"/>
-        </w:rPr>
-        <w:t>Writes</w:t>
-      </w:r>
-      <w:proofErr w:type="spellEnd"/>
-      <w:r>
-        <w:rPr>
-          <w:rFonts w:ascii="Arial" w:hAnsi="Arial" w:cs="Arial"/>
-        </w:rPr>
-        <w:t xml:space="preserve"> soll konfiguriert werden können</w:t>
+        <w:t>Anzahl Reads und Writes soll konfiguriert werden können</w:t>
       </w:r>
     </w:p>
     <w:p>
@@ -2448,35 +2662,7 @@
         <w:rPr>
           <w:rFonts w:ascii="Arial" w:hAnsi="Arial" w:cs="Arial"/>
         </w:rPr>
-        <w:t xml:space="preserve">Ausserdem kann man die Zeit zwischen </w:t>
-      </w:r>
-      <w:proofErr w:type="spellStart"/>
-      <w:r>
-        <w:rPr>
-          <w:rFonts w:ascii="Arial" w:hAnsi="Arial" w:cs="Arial"/>
-        </w:rPr>
-        <w:t>Object-Fetch</w:t>
-      </w:r>
-      <w:proofErr w:type="spellEnd"/>
-      <w:r>
-        <w:rPr>
-          <w:rFonts w:ascii="Arial" w:hAnsi="Arial" w:cs="Arial"/>
-        </w:rPr>
-        <w:t xml:space="preserve"> und </w:t>
-      </w:r>
-      <w:proofErr w:type="spellStart"/>
-      <w:r>
-        <w:rPr>
-          <w:rFonts w:ascii="Arial" w:hAnsi="Arial" w:cs="Arial"/>
-        </w:rPr>
-        <w:t>Method-Invocation</w:t>
-      </w:r>
-      <w:proofErr w:type="spellEnd"/>
-      <w:r>
-        <w:rPr>
-          <w:rFonts w:ascii="Arial" w:hAnsi="Arial" w:cs="Arial"/>
-        </w:rPr>
-        <w:t xml:space="preserve"> einstellen.</w:t>
+        <w:t>Ausserdem kann man die Zeit zwischen Object-Fetch und Method-Invocation einstellen.</w:t>
       </w:r>
     </w:p>
     <w:p>
@@ -2524,35 +2710,7 @@
         <w:rPr>
           <w:rFonts w:ascii="Arial" w:hAnsi="Arial" w:cs="Arial"/>
         </w:rPr>
-        <w:t xml:space="preserve">Zeit zwischen </w:t>
-      </w:r>
-      <w:proofErr w:type="spellStart"/>
-      <w:r>
-        <w:rPr>
-          <w:rFonts w:ascii="Arial" w:hAnsi="Arial" w:cs="Arial"/>
-        </w:rPr>
-        <w:t>Get</w:t>
-      </w:r>
-      <w:proofErr w:type="spellEnd"/>
-      <w:r>
-        <w:rPr>
-          <w:rFonts w:ascii="Arial" w:hAnsi="Arial" w:cs="Arial"/>
-        </w:rPr>
-        <w:t>/</w:t>
-      </w:r>
-      <w:proofErr w:type="spellStart"/>
-      <w:r>
-        <w:rPr>
-          <w:rFonts w:ascii="Arial" w:hAnsi="Arial" w:cs="Arial"/>
-        </w:rPr>
-        <w:t>Invoke</w:t>
-      </w:r>
-      <w:proofErr w:type="spellEnd"/>
-      <w:r>
-        <w:rPr>
-          <w:rFonts w:ascii="Arial" w:hAnsi="Arial" w:cs="Arial"/>
-        </w:rPr>
-        <w:t xml:space="preserve"> (es sollen auch konfliktfreie Szenarien simuliert werden können)</w:t>
+        <w:t>Zeit zwischen Get/Invoke (es sollen auch konfliktfreie Szenarien simuliert werden können)</w:t>
       </w:r>
     </w:p>
     <w:p>
@@ -2630,41 +2788,13 @@
         <w:rPr>
           <w:rFonts w:ascii="Arial" w:hAnsi="Arial" w:cs="Arial"/>
         </w:rPr>
-        <w:t xml:space="preserve">Das Framework kann dem </w:t>
-      </w:r>
-      <w:proofErr w:type="spellStart"/>
-      <w:r>
-        <w:rPr>
-          <w:rFonts w:ascii="Arial" w:hAnsi="Arial" w:cs="Arial"/>
-        </w:rPr>
-        <w:t>ClientSystemU</w:t>
-      </w:r>
-      <w:r>
-        <w:rPr>
-          <w:rFonts w:ascii="Arial" w:hAnsi="Arial" w:cs="Arial"/>
-        </w:rPr>
-        <w:t>nderTest</w:t>
-      </w:r>
-      <w:proofErr w:type="spellEnd"/>
-      <w:r>
-        <w:rPr>
-          <w:rFonts w:ascii="Arial" w:hAnsi="Arial" w:cs="Arial"/>
-        </w:rPr>
-        <w:t xml:space="preserve"> direkt eine </w:t>
-      </w:r>
-      <w:proofErr w:type="spellStart"/>
-      <w:r>
-        <w:rPr>
-          <w:rFonts w:ascii="Arial" w:hAnsi="Arial" w:cs="Arial"/>
-        </w:rPr>
-        <w:t>Collection</w:t>
-      </w:r>
-      <w:proofErr w:type="spellEnd"/>
-      <w:r>
-        <w:rPr>
-          <w:rFonts w:ascii="Arial" w:hAnsi="Arial" w:cs="Arial"/>
-        </w:rPr>
-        <w:t xml:space="preserve"> von Account-Objekten übergeben.</w:t>
+        <w:t>Das Framework kann dem ClientSystemU</w:t>
+      </w:r>
+      <w:r>
+        <w:rPr>
+          <w:rFonts w:ascii="Arial" w:hAnsi="Arial" w:cs="Arial"/>
+        </w:rPr>
+        <w:t>nderTest direkt eine Collection von Account-Objekten übergeben.</w:t>
       </w:r>
     </w:p>
     <w:p>
@@ -2710,8 +2840,7 @@
           <w:rFonts w:ascii="Arial" w:hAnsi="Arial" w:cs="Arial"/>
         </w:rPr>
       </w:pPr>
-      <w:bookmarkStart w:id="3" w:name="_Toc325553341"/>
-      <w:proofErr w:type="spellStart"/>
+      <w:bookmarkStart w:id="4" w:name="_Toc325553341"/>
       <w:r>
         <w:rPr>
           <w:rStyle w:val="Heading2Char"/>
@@ -2720,48 +2849,19 @@
         </w:rPr>
         <w:t>Testcases</w:t>
       </w:r>
-      <w:bookmarkEnd w:id="3"/>
-      <w:proofErr w:type="spellEnd"/>
-    </w:p>
-    <w:p>
-      <w:pPr>
-        <w:rPr>
-          <w:rFonts w:ascii="Arial" w:hAnsi="Arial" w:cs="Arial"/>
-        </w:rPr>
-      </w:pPr>
-      <w:r>
-        <w:rPr>
-          <w:rFonts w:ascii="Arial" w:hAnsi="Arial" w:cs="Arial"/>
-        </w:rPr>
-        <w:t xml:space="preserve">Der Server stellt den Clients </w:t>
-      </w:r>
-      <w:proofErr w:type="spellStart"/>
-      <w:r>
-        <w:rPr>
-          <w:rFonts w:ascii="Arial" w:hAnsi="Arial" w:cs="Arial"/>
-        </w:rPr>
-        <w:t>Testcases</w:t>
-      </w:r>
-      <w:proofErr w:type="spellEnd"/>
-      <w:r>
-        <w:rPr>
-          <w:rFonts w:ascii="Arial" w:hAnsi="Arial" w:cs="Arial"/>
-        </w:rPr>
-        <w:t xml:space="preserve"> zur Verfügung. Er kann unterschiedlichen Clients unterschiedliche </w:t>
-      </w:r>
-      <w:proofErr w:type="spellStart"/>
-      <w:r>
-        <w:rPr>
-          <w:rFonts w:ascii="Arial" w:hAnsi="Arial" w:cs="Arial"/>
-        </w:rPr>
-        <w:t>Testcases</w:t>
-      </w:r>
-      <w:proofErr w:type="spellEnd"/>
-      <w:r>
-        <w:rPr>
-          <w:rFonts w:ascii="Arial" w:hAnsi="Arial" w:cs="Arial"/>
-        </w:rPr>
-        <w:t xml:space="preserve"> mitgeben. Dies soll es ermöglichen einfach Konf</w:t>
+      <w:bookmarkEnd w:id="4"/>
+    </w:p>
+    <w:p>
+      <w:pPr>
+        <w:rPr>
+          <w:rFonts w:ascii="Arial" w:hAnsi="Arial" w:cs="Arial"/>
+        </w:rPr>
+      </w:pPr>
+      <w:r>
+        <w:rPr>
+          <w:rFonts w:ascii="Arial" w:hAnsi="Arial" w:cs="Arial"/>
+        </w:rPr>
+        <w:t>Der Server stellt den Clients Testcases zur Verfügung. Er kann unterschiedlichen Clients unterschiedliche Testcases mitgeben. Dies soll es ermöglichen einfach Konf</w:t>
       </w:r>
       <w:r>
         <w:rPr>
@@ -2776,16 +2876,14 @@
           <w:rFonts w:ascii="Arial" w:hAnsi="Arial" w:cs="Arial"/>
         </w:rPr>
       </w:pPr>
-      <w:bookmarkStart w:id="4" w:name="_Toc325553342"/>
-      <w:proofErr w:type="spellStart"/>
+      <w:bookmarkStart w:id="5" w:name="_Toc325553342"/>
       <w:r>
         <w:rPr>
           <w:rStyle w:val="Heading2Char"/>
         </w:rPr>
         <w:t>Messenwerte</w:t>
       </w:r>
-      <w:bookmarkEnd w:id="4"/>
-      <w:proofErr w:type="spellEnd"/>
+      <w:bookmarkEnd w:id="5"/>
     </w:p>
     <w:p>
       <w:pPr>
@@ -2901,37 +2999,23 @@
       <w:pPr>
         <w:pStyle w:val="Heading2"/>
       </w:pPr>
-      <w:bookmarkStart w:id="5" w:name="_Toc325553343"/>
+      <w:bookmarkStart w:id="6" w:name="_Toc325553343"/>
       <w:r>
         <w:t>Simulation</w:t>
       </w:r>
-      <w:bookmarkEnd w:id="5"/>
-    </w:p>
-    <w:p>
-      <w:pPr>
-        <w:rPr>
-          <w:rFonts w:ascii="Arial" w:hAnsi="Arial" w:cs="Arial"/>
-        </w:rPr>
-      </w:pPr>
-      <w:r>
-        <w:rPr>
-          <w:rFonts w:ascii="Arial" w:hAnsi="Arial" w:cs="Arial"/>
-        </w:rPr>
-        <w:t xml:space="preserve">Das Testframework beschafft sich einen </w:t>
-      </w:r>
-      <w:proofErr w:type="spellStart"/>
-      <w:r>
-        <w:rPr>
-          <w:rFonts w:ascii="Arial" w:hAnsi="Arial" w:cs="Arial"/>
-        </w:rPr>
-        <w:t>Stub</w:t>
-      </w:r>
-      <w:proofErr w:type="spellEnd"/>
-      <w:r>
-        <w:rPr>
-          <w:rFonts w:ascii="Arial" w:hAnsi="Arial" w:cs="Arial"/>
-        </w:rPr>
-        <w:t xml:space="preserve"> eines Objektes. Clientcod</w:t>
+      <w:bookmarkEnd w:id="6"/>
+    </w:p>
+    <w:p>
+      <w:pPr>
+        <w:rPr>
+          <w:rFonts w:ascii="Arial" w:hAnsi="Arial" w:cs="Arial"/>
+        </w:rPr>
+      </w:pPr>
+      <w:r>
+        <w:rPr>
+          <w:rFonts w:ascii="Arial" w:hAnsi="Arial" w:cs="Arial"/>
+        </w:rPr>
+        <w:t>Das Testframework beschafft sich einen Stub eines Objektes. Clientcod</w:t>
       </w:r>
       <w:r>
         <w:rPr>
@@ -2949,35 +3033,7 @@
         <w:rPr>
           <w:rFonts w:ascii="Arial" w:hAnsi="Arial" w:cs="Arial"/>
         </w:rPr>
-        <w:t xml:space="preserve">RMI greift über </w:t>
-      </w:r>
-      <w:proofErr w:type="spellStart"/>
-      <w:r>
-        <w:rPr>
-          <w:rFonts w:ascii="Arial" w:hAnsi="Arial" w:cs="Arial"/>
-        </w:rPr>
-        <w:t>getfn</w:t>
-      </w:r>
-      <w:proofErr w:type="spellEnd"/>
-      <w:r>
-        <w:rPr>
-          <w:rFonts w:ascii="Arial" w:hAnsi="Arial" w:cs="Arial"/>
-        </w:rPr>
-        <w:t xml:space="preserve"> auf Variablen zu. Getter sind auch RMI </w:t>
-      </w:r>
-      <w:proofErr w:type="spellStart"/>
-      <w:r>
-        <w:rPr>
-          <w:rFonts w:ascii="Arial" w:hAnsi="Arial" w:cs="Arial"/>
-        </w:rPr>
-        <w:t>Calls</w:t>
-      </w:r>
-      <w:proofErr w:type="spellEnd"/>
-      <w:r>
-        <w:rPr>
-          <w:rFonts w:ascii="Arial" w:hAnsi="Arial" w:cs="Arial"/>
-        </w:rPr>
-        <w:t>.</w:t>
+        <w:t>RMI greift über getfn auf Variablen zu. Getter sind auch RMI Calls.</w:t>
       </w:r>
     </w:p>
     <w:p>
@@ -2991,62 +3047,34 @@
       <w:pPr>
         <w:pStyle w:val="Heading2"/>
       </w:pPr>
-      <w:bookmarkStart w:id="6" w:name="_Toc325553344"/>
+      <w:bookmarkStart w:id="7" w:name="_Toc325553344"/>
       <w:r>
         <w:lastRenderedPageBreak/>
         <w:t>Server</w:t>
       </w:r>
-      <w:bookmarkEnd w:id="6"/>
+      <w:bookmarkEnd w:id="7"/>
     </w:p>
     <w:p>
       <w:pPr>
         <w:pStyle w:val="Heading3"/>
       </w:pPr>
-      <w:bookmarkStart w:id="7" w:name="_Toc325553345"/>
+      <w:bookmarkStart w:id="8" w:name="_Toc325553345"/>
       <w:r>
         <w:t>Schnittstelle Server RMI-System</w:t>
       </w:r>
-      <w:bookmarkEnd w:id="7"/>
-    </w:p>
-    <w:p>
-      <w:pPr>
-        <w:rPr>
-          <w:rFonts w:ascii="Arial" w:hAnsi="Arial" w:cs="Arial"/>
-        </w:rPr>
-      </w:pPr>
-      <w:r>
-        <w:rPr>
-          <w:rFonts w:ascii="Arial" w:hAnsi="Arial" w:cs="Arial"/>
-        </w:rPr>
-        <w:t xml:space="preserve">Der Server erstellt einen Dispatcher, der auf einen definierten Port hört.  Der Dispatcher installiert pro TCP Verbindung einen Handler. Der Handler implementiert </w:t>
-      </w:r>
-      <w:proofErr w:type="spellStart"/>
-      <w:r>
-        <w:rPr>
-          <w:rFonts w:ascii="Arial" w:hAnsi="Arial" w:cs="Arial"/>
-        </w:rPr>
-        <w:t>Runnable</w:t>
-      </w:r>
-      <w:proofErr w:type="spellEnd"/>
-      <w:r>
-        <w:rPr>
-          <w:rFonts w:ascii="Arial" w:hAnsi="Arial" w:cs="Arial"/>
-        </w:rPr>
-        <w:t xml:space="preserve">. Der Dispatcher. Der Typ des Handlers wird mittels </w:t>
-      </w:r>
-      <w:proofErr w:type="spellStart"/>
-      <w:r>
-        <w:rPr>
-          <w:rFonts w:ascii="Arial" w:hAnsi="Arial" w:cs="Arial"/>
-        </w:rPr>
-        <w:t>Class.forName</w:t>
-      </w:r>
-      <w:proofErr w:type="spellEnd"/>
-      <w:r>
-        <w:rPr>
-          <w:rFonts w:ascii="Arial" w:hAnsi="Arial" w:cs="Arial"/>
-        </w:rPr>
-        <w:t xml:space="preserve"> geladen. Dem Handler </w:t>
+      <w:bookmarkEnd w:id="8"/>
+    </w:p>
+    <w:p>
+      <w:pPr>
+        <w:rPr>
+          <w:rFonts w:ascii="Arial" w:hAnsi="Arial" w:cs="Arial"/>
+        </w:rPr>
+      </w:pPr>
+      <w:r>
+        <w:rPr>
+          <w:rFonts w:ascii="Arial" w:hAnsi="Arial" w:cs="Arial"/>
+        </w:rPr>
+        <w:t xml:space="preserve">Der Server erstellt einen Dispatcher, der auf einen definierten Port hört.  Der Dispatcher installiert pro TCP Verbindung einen Handler. Der Handler implementiert Runnable. Der Dispatcher. Der Typ des Handlers wird mittels Class.forName geladen. Dem Handler </w:t>
       </w:r>
       <w:r>
         <w:rPr>
@@ -3058,41 +3086,13 @@
         <w:rPr>
           <w:rFonts w:ascii="Arial" w:hAnsi="Arial" w:cs="Arial"/>
         </w:rPr>
-        <w:t xml:space="preserve"> ein </w:t>
-      </w:r>
-      <w:proofErr w:type="spellStart"/>
-      <w:r>
-        <w:rPr>
-          <w:rFonts w:ascii="Arial" w:hAnsi="Arial" w:cs="Arial"/>
-        </w:rPr>
-        <w:t>InputStream</w:t>
-      </w:r>
-      <w:proofErr w:type="spellEnd"/>
-      <w:r>
-        <w:rPr>
-          <w:rFonts w:ascii="Arial" w:hAnsi="Arial" w:cs="Arial"/>
-        </w:rPr>
-        <w:t xml:space="preserve"> </w:t>
-      </w:r>
-      <w:r>
-        <w:rPr>
-          <w:rFonts w:ascii="Arial" w:hAnsi="Arial" w:cs="Arial"/>
-        </w:rPr>
-        <w:t xml:space="preserve">und ein </w:t>
-      </w:r>
-      <w:proofErr w:type="spellStart"/>
-      <w:r>
-        <w:rPr>
-          <w:rFonts w:ascii="Arial" w:hAnsi="Arial" w:cs="Arial"/>
-        </w:rPr>
-        <w:t>OutputStream</w:t>
-      </w:r>
-      <w:proofErr w:type="spellEnd"/>
-      <w:r>
-        <w:rPr>
-          <w:rFonts w:ascii="Arial" w:hAnsi="Arial" w:cs="Arial"/>
-        </w:rPr>
-        <w:t xml:space="preserve"> übergeben.</w:t>
+        <w:t xml:space="preserve"> ein InputStream </w:t>
+      </w:r>
+      <w:r>
+        <w:rPr>
+          <w:rFonts w:ascii="Arial" w:hAnsi="Arial" w:cs="Arial"/>
+        </w:rPr>
+        <w:t>und ein OutputStream übergeben.</w:t>
       </w:r>
     </w:p>
     <w:tbl>
@@ -3122,23 +3122,7 @@
                 <w:i w:val="0"/>
                 <w:lang w:val="en-US"/>
               </w:rPr>
-              <w:t xml:space="preserve">socket = </w:t>
-            </w:r>
-            <w:proofErr w:type="spellStart"/>
-            <w:r>
-              <w:rPr>
-                <w:i w:val="0"/>
-                <w:lang w:val="en-US"/>
-              </w:rPr>
-              <w:t>server.accept</w:t>
-            </w:r>
-            <w:proofErr w:type="spellEnd"/>
-            <w:r>
-              <w:rPr>
-                <w:i w:val="0"/>
-                <w:lang w:val="en-US"/>
-              </w:rPr>
-              <w:t>();</w:t>
+              <w:t>socket = server.accept();</w:t>
             </w:r>
           </w:p>
           <w:p>
@@ -3154,23 +3138,7 @@
                 <w:i w:val="0"/>
                 <w:lang w:val="en-US"/>
               </w:rPr>
-              <w:t xml:space="preserve">Class[] </w:t>
-            </w:r>
-            <w:proofErr w:type="spellStart"/>
-            <w:r>
-              <w:rPr>
-                <w:i w:val="0"/>
-                <w:lang w:val="en-US"/>
-              </w:rPr>
-              <w:t>paramters</w:t>
-            </w:r>
-            <w:proofErr w:type="spellEnd"/>
-            <w:r>
-              <w:rPr>
-                <w:i w:val="0"/>
-                <w:lang w:val="en-US"/>
-              </w:rPr>
-              <w:t xml:space="preserve"> = new Class[2];</w:t>
+              <w:t>Class[] paramters = new Class[2];</w:t>
             </w:r>
           </w:p>
           <w:p>
@@ -3181,37 +3149,12 @@
                 <w:lang w:val="en-US"/>
               </w:rPr>
             </w:pPr>
-            <w:proofErr w:type="spellStart"/>
             <w:r>
               <w:rPr>
                 <w:i w:val="0"/>
                 <w:lang w:val="en-US"/>
               </w:rPr>
-              <w:t>paramters</w:t>
-            </w:r>
-            <w:proofErr w:type="spellEnd"/>
-            <w:r>
-              <w:rPr>
-                <w:i w:val="0"/>
-                <w:lang w:val="en-US"/>
-              </w:rPr>
-              <w:t xml:space="preserve">[0] = </w:t>
-            </w:r>
-            <w:proofErr w:type="spellStart"/>
-            <w:r>
-              <w:rPr>
-                <w:i w:val="0"/>
-                <w:lang w:val="en-US"/>
-              </w:rPr>
-              <w:t>InputStream.class</w:t>
-            </w:r>
-            <w:proofErr w:type="spellEnd"/>
-            <w:r>
-              <w:rPr>
-                <w:i w:val="0"/>
-                <w:lang w:val="en-US"/>
-              </w:rPr>
-              <w:t>;</w:t>
+              <w:t>paramters[0] = InputStream.class;</w:t>
             </w:r>
           </w:p>
           <w:p>
@@ -3222,37 +3165,12 @@
                 <w:lang w:val="en-US"/>
               </w:rPr>
             </w:pPr>
-            <w:proofErr w:type="spellStart"/>
             <w:r>
               <w:rPr>
                 <w:i w:val="0"/>
                 <w:lang w:val="en-US"/>
               </w:rPr>
-              <w:t>paramters</w:t>
-            </w:r>
-            <w:proofErr w:type="spellEnd"/>
-            <w:r>
-              <w:rPr>
-                <w:i w:val="0"/>
-                <w:lang w:val="en-US"/>
-              </w:rPr>
-              <w:t xml:space="preserve">[1] = </w:t>
-            </w:r>
-            <w:proofErr w:type="spellStart"/>
-            <w:r>
-              <w:rPr>
-                <w:i w:val="0"/>
-                <w:lang w:val="en-US"/>
-              </w:rPr>
-              <w:t>OutputStream.class</w:t>
-            </w:r>
-            <w:proofErr w:type="spellEnd"/>
-            <w:r>
-              <w:rPr>
-                <w:i w:val="0"/>
-                <w:lang w:val="en-US"/>
-              </w:rPr>
-              <w:t>;</w:t>
+              <w:t>paramters[1] = OutputStream.class;</w:t>
             </w:r>
           </w:p>
           <w:p>
@@ -3268,55 +3186,7 @@
                 <w:i w:val="0"/>
                 <w:lang w:val="en-US"/>
               </w:rPr>
-              <w:t xml:space="preserve">Constructor </w:t>
-            </w:r>
-            <w:proofErr w:type="spellStart"/>
-            <w:r>
-              <w:rPr>
-                <w:i w:val="0"/>
-                <w:lang w:val="en-US"/>
-              </w:rPr>
-              <w:t>ctor</w:t>
-            </w:r>
-            <w:proofErr w:type="spellEnd"/>
-            <w:r>
-              <w:rPr>
-                <w:i w:val="0"/>
-                <w:lang w:val="en-US"/>
-              </w:rPr>
-              <w:t xml:space="preserve"> = </w:t>
-            </w:r>
-            <w:proofErr w:type="spellStart"/>
-            <w:r>
-              <w:rPr>
-                <w:i w:val="0"/>
-                <w:lang w:val="en-US"/>
-              </w:rPr>
-              <w:t>clazz.getConstructor</w:t>
-            </w:r>
-            <w:proofErr w:type="spellEnd"/>
-            <w:r>
-              <w:rPr>
-                <w:i w:val="0"/>
-                <w:lang w:val="en-US"/>
-              </w:rPr>
-              <w:t>(</w:t>
-            </w:r>
-            <w:proofErr w:type="spellStart"/>
-            <w:r>
-              <w:rPr>
-                <w:i w:val="0"/>
-                <w:lang w:val="en-US"/>
-              </w:rPr>
-              <w:t>paramters</w:t>
-            </w:r>
-            <w:proofErr w:type="spellEnd"/>
-            <w:r>
-              <w:rPr>
-                <w:i w:val="0"/>
-                <w:lang w:val="en-US"/>
-              </w:rPr>
-              <w:t>);</w:t>
+              <w:t>Constructor ctor = clazz.getConstructor(paramters);</w:t>
             </w:r>
           </w:p>
           <w:p>
@@ -3332,23 +3202,7 @@
                 <w:i w:val="0"/>
                 <w:lang w:val="en-US"/>
               </w:rPr>
-              <w:t xml:space="preserve">Object[] </w:t>
-            </w:r>
-            <w:proofErr w:type="spellStart"/>
-            <w:r>
-              <w:rPr>
-                <w:i w:val="0"/>
-                <w:lang w:val="en-US"/>
-              </w:rPr>
-              <w:t>ctorArgs</w:t>
-            </w:r>
-            <w:proofErr w:type="spellEnd"/>
-            <w:r>
-              <w:rPr>
-                <w:i w:val="0"/>
-                <w:lang w:val="en-US"/>
-              </w:rPr>
-              <w:t xml:space="preserve"> = new Object[1];</w:t>
+              <w:t>Object[] ctorArgs = new Object[1];</w:t>
             </w:r>
           </w:p>
           <w:p>
@@ -3359,21 +3213,12 @@
                 <w:lang w:val="en-US"/>
               </w:rPr>
             </w:pPr>
-            <w:proofErr w:type="spellStart"/>
             <w:r>
               <w:rPr>
                 <w:i w:val="0"/>
                 <w:lang w:val="en-US"/>
               </w:rPr>
-              <w:t>ctorArgs</w:t>
-            </w:r>
-            <w:proofErr w:type="spellEnd"/>
-            <w:r>
-              <w:rPr>
-                <w:i w:val="0"/>
-                <w:lang w:val="en-US"/>
-              </w:rPr>
-              <w:t>[0] = socket;</w:t>
+              <w:t>ctorArgs[0] = socket;</w:t>
             </w:r>
           </w:p>
           <w:p>
@@ -3389,55 +3234,7 @@
                 <w:i w:val="0"/>
                 <w:lang w:val="en-US"/>
               </w:rPr>
-              <w:t xml:space="preserve">Runnable </w:t>
-            </w:r>
-            <w:proofErr w:type="spellStart"/>
-            <w:r>
-              <w:rPr>
-                <w:i w:val="0"/>
-                <w:lang w:val="en-US"/>
-              </w:rPr>
-              <w:t>runnable</w:t>
-            </w:r>
-            <w:proofErr w:type="spellEnd"/>
-            <w:r>
-              <w:rPr>
-                <w:i w:val="0"/>
-                <w:lang w:val="en-US"/>
-              </w:rPr>
-              <w:t xml:space="preserve"> = (Runnable) </w:t>
-            </w:r>
-            <w:proofErr w:type="spellStart"/>
-            <w:r>
-              <w:rPr>
-                <w:i w:val="0"/>
-                <w:lang w:val="en-US"/>
-              </w:rPr>
-              <w:t>ctor.newInstance</w:t>
-            </w:r>
-            <w:proofErr w:type="spellEnd"/>
-            <w:r>
-              <w:rPr>
-                <w:i w:val="0"/>
-                <w:lang w:val="en-US"/>
-              </w:rPr>
-              <w:t>(</w:t>
-            </w:r>
-            <w:proofErr w:type="spellStart"/>
-            <w:r>
-              <w:rPr>
-                <w:i w:val="0"/>
-                <w:lang w:val="en-US"/>
-              </w:rPr>
-              <w:t>ctorArgs</w:t>
-            </w:r>
-            <w:proofErr w:type="spellEnd"/>
-            <w:r>
-              <w:rPr>
-                <w:i w:val="0"/>
-                <w:lang w:val="en-US"/>
-              </w:rPr>
-              <w:t>);</w:t>
+              <w:t>Runnable runnable = (Runnable) ctor.newInstance(ctorArgs);</w:t>
             </w:r>
           </w:p>
           <w:p>
@@ -3467,37 +3264,23 @@
       <w:pPr>
         <w:pStyle w:val="Heading2"/>
       </w:pPr>
-      <w:bookmarkStart w:id="8" w:name="_Toc325553346"/>
+      <w:bookmarkStart w:id="9" w:name="_Toc325553346"/>
       <w:r>
         <w:t>Offene Punkte</w:t>
       </w:r>
-      <w:bookmarkEnd w:id="8"/>
-    </w:p>
-    <w:p>
-      <w:pPr>
-        <w:rPr>
-          <w:rFonts w:ascii="Arial" w:hAnsi="Arial" w:cs="Arial"/>
-        </w:rPr>
-      </w:pPr>
-      <w:r>
-        <w:rPr>
-          <w:rFonts w:ascii="Arial" w:hAnsi="Arial" w:cs="Arial"/>
-        </w:rPr>
-        <w:t xml:space="preserve">Idee: Externes Tool, welches </w:t>
-      </w:r>
-      <w:proofErr w:type="spellStart"/>
-      <w:r>
-        <w:rPr>
-          <w:rFonts w:ascii="Arial" w:hAnsi="Arial" w:cs="Arial"/>
-        </w:rPr>
-        <w:t>Netzwerktraffic</w:t>
-      </w:r>
-      <w:proofErr w:type="spellEnd"/>
-      <w:r>
-        <w:rPr>
-          <w:rFonts w:ascii="Arial" w:hAnsi="Arial" w:cs="Arial"/>
-        </w:rPr>
-        <w:t xml:space="preserve"> generiert und diesen auf einem fixen Level hält. Dadurch wird gemessen, wie sich der Netzwerkverkehr auf die Performance des Projekts auswirkt.</w:t>
+      <w:bookmarkEnd w:id="9"/>
+    </w:p>
+    <w:p>
+      <w:pPr>
+        <w:rPr>
+          <w:rFonts w:ascii="Arial" w:hAnsi="Arial" w:cs="Arial"/>
+        </w:rPr>
+      </w:pPr>
+      <w:r>
+        <w:rPr>
+          <w:rFonts w:ascii="Arial" w:hAnsi="Arial" w:cs="Arial"/>
+        </w:rPr>
+        <w:t>Idee: Externes Tool, welches Netzwerktraffic generiert und diesen auf einem fixen Level hält. Dadurch wird gemessen, wie sich der Netzwerkverkehr auf die Performance des Projekts auswirkt.</w:t>
       </w:r>
     </w:p>
     <w:p>
@@ -3517,7 +3300,7 @@
       <w:pPr>
         <w:pStyle w:val="Heading1"/>
       </w:pPr>
-      <w:bookmarkStart w:id="9" w:name="_Toc325553347"/>
+      <w:bookmarkStart w:id="10" w:name="_Toc325553347"/>
       <w:r>
         <w:lastRenderedPageBreak/>
         <w:t>Test</w:t>
@@ -3528,7 +3311,7 @@
       <w:r>
         <w:t>ramework-Lösungsansätze</w:t>
       </w:r>
-      <w:bookmarkEnd w:id="9"/>
+      <w:bookmarkEnd w:id="10"/>
     </w:p>
     <w:p>
       <w:pPr>
@@ -3541,79 +3324,29 @@
       <w:pPr>
         <w:pStyle w:val="Heading2"/>
       </w:pPr>
-      <w:bookmarkStart w:id="10" w:name="_Toc325553348"/>
-      <w:r>
-        <w:t xml:space="preserve">Kopieren der </w:t>
-      </w:r>
-      <w:proofErr w:type="spellStart"/>
-      <w:r>
-        <w:t>jar</w:t>
-      </w:r>
-      <w:proofErr w:type="spellEnd"/>
-      <w:r>
-        <w:t>-Files</w:t>
-      </w:r>
-      <w:bookmarkEnd w:id="10"/>
-    </w:p>
-    <w:p>
-      <w:pPr>
-        <w:rPr>
-          <w:rFonts w:ascii="Arial" w:hAnsi="Arial" w:cs="Arial"/>
-        </w:rPr>
-      </w:pPr>
-      <w:r>
-        <w:rPr>
-          <w:rFonts w:ascii="Arial" w:hAnsi="Arial" w:cs="Arial"/>
-        </w:rPr>
-        <w:t xml:space="preserve">Die </w:t>
-      </w:r>
-      <w:proofErr w:type="spellStart"/>
-      <w:r>
-        <w:rPr>
-          <w:rFonts w:ascii="Arial" w:hAnsi="Arial" w:cs="Arial"/>
-        </w:rPr>
-        <w:t>Jar</w:t>
-      </w:r>
-      <w:proofErr w:type="spellEnd"/>
-      <w:r>
-        <w:rPr>
-          <w:rFonts w:ascii="Arial" w:hAnsi="Arial" w:cs="Arial"/>
-        </w:rPr>
-        <w:t xml:space="preserve"> Files werden via Linux auf zuvor in einer Liste definierte Rechner kopiert. Dazu wird </w:t>
-      </w:r>
-      <w:proofErr w:type="spellStart"/>
-      <w:r>
-        <w:rPr>
-          <w:rFonts w:ascii="Arial" w:hAnsi="Arial" w:cs="Arial"/>
-        </w:rPr>
-        <w:t>scp</w:t>
-      </w:r>
-      <w:proofErr w:type="spellEnd"/>
-      <w:r>
-        <w:rPr>
-          <w:rFonts w:ascii="Arial" w:hAnsi="Arial" w:cs="Arial"/>
-        </w:rPr>
-        <w:t xml:space="preserve"> gebraucht, z</w:t>
-      </w:r>
-      <w:r>
-        <w:rPr>
-          <w:rFonts w:ascii="Arial" w:hAnsi="Arial" w:cs="Arial"/>
-        </w:rPr>
-        <w:t xml:space="preserve">um Beispiel: </w:t>
-      </w:r>
-      <w:proofErr w:type="spellStart"/>
-      <w:r>
-        <w:rPr>
-          <w:rFonts w:ascii="Arial" w:hAnsi="Arial" w:cs="Arial"/>
-        </w:rPr>
-        <w:t>scp</w:t>
-      </w:r>
-      <w:proofErr w:type="spellEnd"/>
-      <w:r>
-        <w:rPr>
-          <w:rFonts w:ascii="Arial" w:hAnsi="Arial" w:cs="Arial"/>
-        </w:rPr>
-        <w:t xml:space="preserve"> HelloWorld.jar st</w:t>
+      <w:bookmarkStart w:id="11" w:name="_Toc325553348"/>
+      <w:r>
+        <w:t>Kopieren der jar-Files</w:t>
+      </w:r>
+      <w:bookmarkEnd w:id="11"/>
+    </w:p>
+    <w:p>
+      <w:pPr>
+        <w:rPr>
+          <w:rFonts w:ascii="Arial" w:hAnsi="Arial" w:cs="Arial"/>
+        </w:rPr>
+      </w:pPr>
+      <w:r>
+        <w:rPr>
+          <w:rFonts w:ascii="Arial" w:hAnsi="Arial" w:cs="Arial"/>
+        </w:rPr>
+        <w:t>Die Jar Files werden via Linux auf zuvor in einer Liste definierte Rechner kopiert. Dazu wird scp gebraucht, z</w:t>
+      </w:r>
+      <w:r>
+        <w:rPr>
+          <w:rFonts w:ascii="Arial" w:hAnsi="Arial" w:cs="Arial"/>
+        </w:rPr>
+        <w:t>um Beispiel: scp HelloWorld.jar st</w:t>
       </w:r>
       <w:r>
         <w:rPr>
@@ -3625,121 +3358,46 @@
         <w:rPr>
           <w:rFonts w:ascii="Arial" w:hAnsi="Arial" w:cs="Arial"/>
         </w:rPr>
-        <w:t>10:/</w:t>
-      </w:r>
-      <w:proofErr w:type="spellStart"/>
-      <w:r>
-        <w:rPr>
-          <w:rFonts w:ascii="Arial" w:hAnsi="Arial" w:cs="Arial"/>
-        </w:rPr>
-        <w:t>home</w:t>
-      </w:r>
-      <w:proofErr w:type="spellEnd"/>
-      <w:r>
-        <w:rPr>
-          <w:rFonts w:ascii="Arial" w:hAnsi="Arial" w:cs="Arial"/>
-        </w:rPr>
-        <w:t>/</w:t>
-      </w:r>
-      <w:proofErr w:type="spellStart"/>
-      <w:r>
-        <w:rPr>
-          <w:rFonts w:ascii="Arial" w:hAnsi="Arial" w:cs="Arial"/>
-        </w:rPr>
-        <w:t>student</w:t>
-      </w:r>
-      <w:proofErr w:type="spellEnd"/>
-      <w:r>
-        <w:rPr>
-          <w:rFonts w:ascii="Arial" w:hAnsi="Arial" w:cs="Arial"/>
-        </w:rPr>
-        <w:t>/HelloWorld.jar</w:t>
-      </w:r>
-    </w:p>
-    <w:p>
-      <w:pPr>
-        <w:rPr>
-          <w:rFonts w:ascii="Arial" w:hAnsi="Arial" w:cs="Arial"/>
-        </w:rPr>
-      </w:pPr>
-      <w:bookmarkStart w:id="11" w:name="_Toc325553349"/>
+        <w:t>10:/home/student/HelloWorld.jar</w:t>
+      </w:r>
+    </w:p>
+    <w:p>
+      <w:pPr>
+        <w:rPr>
+          <w:rFonts w:ascii="Arial" w:hAnsi="Arial" w:cs="Arial"/>
+        </w:rPr>
+      </w:pPr>
+      <w:bookmarkStart w:id="12" w:name="_Toc325553349"/>
       <w:r>
         <w:rPr>
           <w:rStyle w:val="Heading2Char"/>
         </w:rPr>
         <w:t>Starten der Clients</w:t>
       </w:r>
-      <w:bookmarkEnd w:id="11"/>
-    </w:p>
-    <w:p>
-      <w:pPr>
-        <w:rPr>
-          <w:rFonts w:ascii="Arial" w:hAnsi="Arial" w:cs="Arial"/>
-        </w:rPr>
-      </w:pPr>
-      <w:r>
-        <w:rPr>
-          <w:rFonts w:ascii="Arial" w:hAnsi="Arial" w:cs="Arial"/>
-        </w:rPr>
-        <w:t xml:space="preserve">Die Clients auf den verschiedenen Rechnern werden via SSH gestartet. Ein SSH-Login funktioniert zum Beispiel so: </w:t>
-      </w:r>
-      <w:proofErr w:type="spellStart"/>
-      <w:r>
-        <w:rPr>
-          <w:rFonts w:ascii="Arial" w:hAnsi="Arial" w:cs="Arial"/>
-        </w:rPr>
-        <w:t>ssh</w:t>
-      </w:r>
-      <w:proofErr w:type="spellEnd"/>
-      <w:r>
-        <w:rPr>
-          <w:rFonts w:ascii="Arial" w:hAnsi="Arial" w:cs="Arial"/>
-        </w:rPr>
-        <w:t xml:space="preserve"> student@152.96.193.10. Danach muss man in den Ordner, in welchen das </w:t>
-      </w:r>
-      <w:proofErr w:type="spellStart"/>
-      <w:r>
-        <w:rPr>
-          <w:rFonts w:ascii="Arial" w:hAnsi="Arial" w:cs="Arial"/>
-        </w:rPr>
-        <w:t>jar</w:t>
-      </w:r>
-      <w:proofErr w:type="spellEnd"/>
-      <w:r>
-        <w:rPr>
-          <w:rFonts w:ascii="Arial" w:hAnsi="Arial" w:cs="Arial"/>
-        </w:rPr>
-        <w:t xml:space="preserve">-File abgelegt wurde und startet dort das </w:t>
-      </w:r>
-      <w:proofErr w:type="spellStart"/>
-      <w:r>
-        <w:rPr>
-          <w:rFonts w:ascii="Arial" w:hAnsi="Arial" w:cs="Arial"/>
-        </w:rPr>
-        <w:t>jar</w:t>
-      </w:r>
-      <w:proofErr w:type="spellEnd"/>
-      <w:r>
-        <w:rPr>
-          <w:rFonts w:ascii="Arial" w:hAnsi="Arial" w:cs="Arial"/>
-        </w:rPr>
-        <w:t>-File</w:t>
+      <w:bookmarkEnd w:id="12"/>
+    </w:p>
+    <w:p>
+      <w:pPr>
+        <w:rPr>
+          <w:rFonts w:ascii="Arial" w:hAnsi="Arial" w:cs="Arial"/>
+        </w:rPr>
+      </w:pPr>
+      <w:r>
+        <w:rPr>
+          <w:rFonts w:ascii="Arial" w:hAnsi="Arial" w:cs="Arial"/>
+        </w:rPr>
+        <w:t>Die Clients auf den verschiedenen Rechnern werden via SSH gestartet. Ein SSH-Login funktioniert zum Beispiel so: ssh student@152.96.193.10. Danach muss man in den Ordner, in welchen das jar-File abgelegt wurde und startet dort das jar-File</w:t>
       </w:r>
     </w:p>
     <w:p>
       <w:pPr>
         <w:pStyle w:val="Heading2"/>
       </w:pPr>
-      <w:bookmarkStart w:id="12" w:name="_Toc325553350"/>
-      <w:r>
-        <w:t xml:space="preserve">Ablauf des </w:t>
-      </w:r>
-      <w:proofErr w:type="spellStart"/>
-      <w:r>
-        <w:t>TestFrameworks</w:t>
-      </w:r>
-      <w:bookmarkEnd w:id="12"/>
-      <w:proofErr w:type="spellEnd"/>
+      <w:bookmarkStart w:id="13" w:name="_Toc325553350"/>
+      <w:r>
+        <w:t>Ablauf des TestFrameworks</w:t>
+      </w:r>
+      <w:bookmarkEnd w:id="13"/>
     </w:p>
     <w:p/>
     <w:p>
@@ -3776,16 +3434,8 @@
         <w:rPr>
           <w:rFonts w:ascii="Arial" w:hAnsi="Arial" w:cs="Arial"/>
         </w:rPr>
-        <w:t xml:space="preserve">Start des </w:t>
-      </w:r>
-      <w:proofErr w:type="spellStart"/>
-      <w:r>
-        <w:rPr>
-          <w:rFonts w:ascii="Arial" w:hAnsi="Arial" w:cs="Arial"/>
-        </w:rPr>
-        <w:t>BashScripts</w:t>
-      </w:r>
-      <w:proofErr w:type="spellEnd"/>
+        <w:t>Start des BashScripts</w:t>
+      </w:r>
     </w:p>
     <w:p>
       <w:pPr>
@@ -3802,21 +3452,7 @@
         <w:rPr>
           <w:rFonts w:ascii="Arial" w:hAnsi="Arial" w:cs="Arial"/>
         </w:rPr>
-        <w:t xml:space="preserve">Kopieren der </w:t>
-      </w:r>
-      <w:proofErr w:type="spellStart"/>
-      <w:r>
-        <w:rPr>
-          <w:rFonts w:ascii="Arial" w:hAnsi="Arial" w:cs="Arial"/>
-        </w:rPr>
-        <w:t>jar</w:t>
-      </w:r>
-      <w:proofErr w:type="spellEnd"/>
-      <w:r>
-        <w:rPr>
-          <w:rFonts w:ascii="Arial" w:hAnsi="Arial" w:cs="Arial"/>
-        </w:rPr>
-        <w:t xml:space="preserve"> Files auf die Clients, durch das Script</w:t>
+        <w:t>Kopieren der jar Files auf die Clients, durch das Script</w:t>
       </w:r>
     </w:p>
     <w:p>
@@ -3900,14 +3536,7 @@
         <w:rPr>
           <w:rFonts w:ascii="Arial" w:hAnsi="Arial" w:cs="Arial"/>
         </w:rPr>
-        <w:t xml:space="preserve"> </w:t>
-      </w:r>
-      <w:proofErr w:type="spellStart"/>
-      <w:r>
-        <w:rPr>
-          <w:rFonts w:ascii="Arial" w:hAnsi="Arial" w:cs="Arial"/>
-        </w:rPr>
-        <w:t>Client</w:t>
+        <w:t xml:space="preserve"> Client</w:t>
       </w:r>
       <w:r>
         <w:rPr>
@@ -3921,7 +3550,6 @@
         </w:rPr>
         <w:t>UnderTest</w:t>
       </w:r>
-      <w:proofErr w:type="spellEnd"/>
     </w:p>
     <w:p>
       <w:pPr>
@@ -3946,14 +3574,12 @@
         </w:rPr>
         <w:t>„</w:t>
       </w:r>
-      <w:proofErr w:type="spellStart"/>
       <w:r>
         <w:rPr>
           <w:rFonts w:ascii="Arial" w:hAnsi="Arial" w:cs="Arial"/>
         </w:rPr>
         <w:t>go</w:t>
       </w:r>
-      <w:proofErr w:type="spellEnd"/>
       <w:r>
         <w:rPr>
           <w:rFonts w:ascii="Arial" w:hAnsi="Arial" w:cs="Arial"/>
@@ -4020,23 +3646,15 @@
       <w:pPr>
         <w:pStyle w:val="Heading1"/>
       </w:pPr>
-      <w:bookmarkStart w:id="13" w:name="_Toc325553351"/>
+      <w:bookmarkStart w:id="14" w:name="_Toc325553351"/>
       <w:r>
         <w:lastRenderedPageBreak/>
-        <w:t>RMI-</w:t>
-      </w:r>
-      <w:proofErr w:type="spellStart"/>
-      <w:r>
-        <w:t>only</w:t>
-      </w:r>
-      <w:proofErr w:type="spellEnd"/>
-      <w:r>
-        <w:t xml:space="preserve"> </w:t>
+        <w:t xml:space="preserve">RMI-only </w:t>
       </w:r>
       <w:r>
         <w:t>Anforderungen</w:t>
       </w:r>
-      <w:bookmarkEnd w:id="13"/>
+      <w:bookmarkEnd w:id="14"/>
     </w:p>
     <w:p>
       <w:pPr>
@@ -4049,11 +3667,11 @@
       <w:pPr>
         <w:pStyle w:val="Heading2"/>
       </w:pPr>
-      <w:bookmarkStart w:id="14" w:name="_Toc325553352"/>
+      <w:bookmarkStart w:id="15" w:name="_Toc325553352"/>
       <w:r>
         <w:t>Einschränkungen</w:t>
       </w:r>
-      <w:bookmarkEnd w:id="14"/>
+      <w:bookmarkEnd w:id="15"/>
     </w:p>
     <w:p>
       <w:pPr>
@@ -4077,35 +3695,7 @@
         <w:rPr>
           <w:rFonts w:ascii="Arial" w:hAnsi="Arial" w:cs="Arial"/>
         </w:rPr>
-        <w:t xml:space="preserve"> muss dem System mitteilen, welches </w:t>
-      </w:r>
-      <w:proofErr w:type="spellStart"/>
-      <w:r>
-        <w:rPr>
-          <w:rFonts w:ascii="Arial" w:hAnsi="Arial" w:cs="Arial"/>
-        </w:rPr>
-        <w:t>read</w:t>
-      </w:r>
-      <w:proofErr w:type="spellEnd"/>
-      <w:r>
-        <w:rPr>
-          <w:rFonts w:ascii="Arial" w:hAnsi="Arial" w:cs="Arial"/>
-        </w:rPr>
-        <w:t xml:space="preserve">-Operationen und welches </w:t>
-      </w:r>
-      <w:proofErr w:type="spellStart"/>
-      <w:r>
-        <w:rPr>
-          <w:rFonts w:ascii="Arial" w:hAnsi="Arial" w:cs="Arial"/>
-        </w:rPr>
-        <w:t>write</w:t>
-      </w:r>
-      <w:proofErr w:type="spellEnd"/>
-      <w:r>
-        <w:rPr>
-          <w:rFonts w:ascii="Arial" w:hAnsi="Arial" w:cs="Arial"/>
-        </w:rPr>
-        <w:t xml:space="preserve">-Operationen sind. </w:t>
+        <w:t xml:space="preserve"> muss dem System mitteilen, welches read-Operationen und welches write-Operationen sind. </w:t>
       </w:r>
       <w:r>
         <w:rPr>
@@ -4126,40 +3716,26 @@
           <w:rFonts w:ascii="Arial" w:hAnsi="Arial" w:cs="Arial"/>
         </w:rPr>
       </w:pPr>
-      <w:bookmarkStart w:id="15" w:name="_Toc325553353"/>
+      <w:bookmarkStart w:id="16" w:name="_Toc325553353"/>
       <w:r>
         <w:rPr>
           <w:rStyle w:val="Heading2Char"/>
         </w:rPr>
         <w:t>Client</w:t>
       </w:r>
-      <w:bookmarkEnd w:id="15"/>
-    </w:p>
-    <w:p>
-      <w:pPr>
-        <w:rPr>
-          <w:rFonts w:ascii="Arial" w:hAnsi="Arial" w:cs="Arial"/>
-        </w:rPr>
-      </w:pPr>
-      <w:r>
-        <w:rPr>
-          <w:rFonts w:ascii="Arial" w:hAnsi="Arial" w:cs="Arial"/>
-        </w:rPr>
-        <w:t>Das RMI-</w:t>
-      </w:r>
-      <w:proofErr w:type="spellStart"/>
-      <w:r>
-        <w:rPr>
-          <w:rFonts w:ascii="Arial" w:hAnsi="Arial" w:cs="Arial"/>
-        </w:rPr>
-        <w:t>only</w:t>
-      </w:r>
-      <w:proofErr w:type="spellEnd"/>
-      <w:r>
-        <w:rPr>
-          <w:rFonts w:ascii="Arial" w:hAnsi="Arial" w:cs="Arial"/>
-        </w:rPr>
-        <w:t xml:space="preserve"> System stellt dem Client folgende Schnittstelle bereit.</w:t>
+      <w:bookmarkEnd w:id="16"/>
+    </w:p>
+    <w:p>
+      <w:pPr>
+        <w:rPr>
+          <w:rFonts w:ascii="Arial" w:hAnsi="Arial" w:cs="Arial"/>
+        </w:rPr>
+      </w:pPr>
+      <w:r>
+        <w:rPr>
+          <w:rFonts w:ascii="Arial" w:hAnsi="Arial" w:cs="Arial"/>
+        </w:rPr>
+        <w:t>Das RMI-only System stellt dem Client folgende Schnittstelle bereit.</w:t>
       </w:r>
     </w:p>
     <w:tbl>
@@ -4182,19 +3758,11 @@
                 <w:rFonts w:ascii="Arial" w:hAnsi="Arial" w:cs="Arial"/>
               </w:rPr>
             </w:pPr>
-            <w:proofErr w:type="spellStart"/>
             <w:r>
               <w:rPr>
                 <w:rFonts w:ascii="Arial" w:hAnsi="Arial" w:cs="Arial"/>
               </w:rPr>
-              <w:t>interface</w:t>
-            </w:r>
-            <w:proofErr w:type="spellEnd"/>
-            <w:r>
-              <w:rPr>
-                <w:rFonts w:ascii="Arial" w:hAnsi="Arial" w:cs="Arial"/>
-              </w:rPr>
-              <w:t xml:space="preserve"> Account{</w:t>
+              <w:t>interface Account{</w:t>
             </w:r>
           </w:p>
           <w:p>
@@ -4207,35 +3775,7 @@
               <w:rPr>
                 <w:rFonts w:ascii="Arial" w:hAnsi="Arial" w:cs="Arial"/>
               </w:rPr>
-              <w:t xml:space="preserve">   </w:t>
-            </w:r>
-            <w:proofErr w:type="spellStart"/>
-            <w:r>
-              <w:rPr>
-                <w:rFonts w:ascii="Arial" w:hAnsi="Arial" w:cs="Arial"/>
-              </w:rPr>
-              <w:t>int</w:t>
-            </w:r>
-            <w:proofErr w:type="spellEnd"/>
-            <w:r>
-              <w:rPr>
-                <w:rFonts w:ascii="Arial" w:hAnsi="Arial" w:cs="Arial"/>
-              </w:rPr>
-              <w:t xml:space="preserve"> </w:t>
-            </w:r>
-            <w:proofErr w:type="spellStart"/>
-            <w:r>
-              <w:rPr>
-                <w:rFonts w:ascii="Arial" w:hAnsi="Arial" w:cs="Arial"/>
-              </w:rPr>
-              <w:t>getBalance</w:t>
-            </w:r>
-            <w:proofErr w:type="spellEnd"/>
-            <w:r>
-              <w:rPr>
-                <w:rFonts w:ascii="Arial" w:hAnsi="Arial" w:cs="Arial"/>
-              </w:rPr>
-              <w:t>();</w:t>
+              <w:t xml:space="preserve">   int getBalance();</w:t>
             </w:r>
           </w:p>
           <w:p>
@@ -4300,23 +3840,7 @@
                 <w:rFonts w:ascii="Arial" w:hAnsi="Arial" w:cs="Arial"/>
                 <w:lang w:val="en-US"/>
               </w:rPr>
-              <w:t xml:space="preserve">class </w:t>
-            </w:r>
-            <w:proofErr w:type="spellStart"/>
-            <w:r>
-              <w:rPr>
-                <w:rFonts w:ascii="Arial" w:hAnsi="Arial" w:cs="Arial"/>
-                <w:lang w:val="en-US"/>
-              </w:rPr>
-              <w:t>AccountService</w:t>
-            </w:r>
-            <w:proofErr w:type="spellEnd"/>
-            <w:r>
-              <w:rPr>
-                <w:rFonts w:ascii="Arial" w:hAnsi="Arial" w:cs="Arial"/>
-                <w:lang w:val="en-US"/>
-              </w:rPr>
-              <w:t>{</w:t>
+              <w:t>class AccountService{</w:t>
             </w:r>
           </w:p>
           <w:p>
@@ -4331,55 +3855,7 @@
                 <w:rFonts w:ascii="Arial" w:hAnsi="Arial" w:cs="Arial"/>
                 <w:lang w:val="en-US"/>
               </w:rPr>
-              <w:t xml:space="preserve">   Account </w:t>
-            </w:r>
-            <w:proofErr w:type="spellStart"/>
-            <w:r>
-              <w:rPr>
-                <w:rFonts w:ascii="Arial" w:hAnsi="Arial" w:cs="Arial"/>
-                <w:lang w:val="en-US"/>
-              </w:rPr>
-              <w:t>getAccount</w:t>
-            </w:r>
-            <w:proofErr w:type="spellEnd"/>
-            <w:r>
-              <w:rPr>
-                <w:rFonts w:ascii="Arial" w:hAnsi="Arial" w:cs="Arial"/>
-                <w:lang w:val="en-US"/>
-              </w:rPr>
-              <w:t>(</w:t>
-            </w:r>
-            <w:proofErr w:type="spellStart"/>
-            <w:r>
-              <w:rPr>
-                <w:rFonts w:ascii="Arial" w:hAnsi="Arial" w:cs="Arial"/>
-                <w:lang w:val="en-US"/>
-              </w:rPr>
-              <w:t>int</w:t>
-            </w:r>
-            <w:proofErr w:type="spellEnd"/>
-            <w:r>
-              <w:rPr>
-                <w:rFonts w:ascii="Arial" w:hAnsi="Arial" w:cs="Arial"/>
-                <w:lang w:val="en-US"/>
-              </w:rPr>
-              <w:t xml:space="preserve"> </w:t>
-            </w:r>
-            <w:proofErr w:type="spellStart"/>
-            <w:r>
-              <w:rPr>
-                <w:rFonts w:ascii="Arial" w:hAnsi="Arial" w:cs="Arial"/>
-                <w:lang w:val="en-US"/>
-              </w:rPr>
-              <w:t>accountID</w:t>
-            </w:r>
-            <w:proofErr w:type="spellEnd"/>
-            <w:r>
-              <w:rPr>
-                <w:rFonts w:ascii="Arial" w:hAnsi="Arial" w:cs="Arial"/>
-                <w:lang w:val="en-US"/>
-              </w:rPr>
-              <w:t>);</w:t>
+              <w:t xml:space="preserve">   Account getAccount(int accountID);</w:t>
             </w:r>
           </w:p>
           <w:p>
@@ -4479,102 +3955,46 @@
           <w:rFonts w:ascii="Arial" w:hAnsi="Arial" w:cs="Arial"/>
         </w:rPr>
       </w:pPr>
-      <w:bookmarkStart w:id="16" w:name="_Toc325553354"/>
+      <w:bookmarkStart w:id="17" w:name="_Toc325553354"/>
       <w:r>
         <w:rPr>
           <w:rStyle w:val="Heading2Char"/>
         </w:rPr>
         <w:t>Server</w:t>
       </w:r>
-      <w:bookmarkEnd w:id="16"/>
-    </w:p>
-    <w:p>
-      <w:pPr>
-        <w:rPr>
-          <w:rFonts w:ascii="Arial" w:hAnsi="Arial" w:cs="Arial"/>
-        </w:rPr>
-      </w:pPr>
-      <w:r>
-        <w:rPr>
-          <w:rFonts w:ascii="Arial" w:hAnsi="Arial" w:cs="Arial"/>
-        </w:rPr>
-        <w:t xml:space="preserve">Der Server nimmt Nachrichten die Methodenaufrufe beinhalten entgegen, packt sie aus und leitet die Remote </w:t>
-      </w:r>
-      <w:proofErr w:type="spellStart"/>
-      <w:r>
-        <w:rPr>
-          <w:rFonts w:ascii="Arial" w:hAnsi="Arial" w:cs="Arial"/>
-        </w:rPr>
-        <w:t>Method</w:t>
-      </w:r>
-      <w:proofErr w:type="spellEnd"/>
-      <w:r>
-        <w:rPr>
-          <w:rFonts w:ascii="Arial" w:hAnsi="Arial" w:cs="Arial"/>
-        </w:rPr>
-        <w:t xml:space="preserve"> </w:t>
-      </w:r>
-      <w:proofErr w:type="spellStart"/>
-      <w:r>
-        <w:rPr>
-          <w:rFonts w:ascii="Arial" w:hAnsi="Arial" w:cs="Arial"/>
-        </w:rPr>
-        <w:t>Invocation</w:t>
-      </w:r>
-      <w:proofErr w:type="spellEnd"/>
-      <w:r>
-        <w:rPr>
-          <w:rFonts w:ascii="Arial" w:hAnsi="Arial" w:cs="Arial"/>
-        </w:rPr>
-        <w:t xml:space="preserve"> an das richtige Objekt weiter. Der Rückgabewert der Methode wird wieder in eine Nachricht verpackt und an den Client zurückgesendet.</w:t>
-      </w:r>
-    </w:p>
-    <w:p>
-      <w:pPr>
-        <w:rPr>
-          <w:rFonts w:ascii="Arial" w:hAnsi="Arial" w:cs="Arial"/>
-        </w:rPr>
-      </w:pPr>
-    </w:p>
-    <w:p>
-      <w:pPr>
-        <w:rPr>
-          <w:rFonts w:ascii="Arial" w:hAnsi="Arial" w:cs="Arial"/>
-        </w:rPr>
-      </w:pPr>
-      <w:r>
-        <w:rPr>
-          <w:rFonts w:ascii="Arial" w:hAnsi="Arial" w:cs="Arial"/>
-        </w:rPr>
-        <w:t xml:space="preserve">Das System stellt einen </w:t>
-      </w:r>
-      <w:proofErr w:type="spellStart"/>
-      <w:r>
-        <w:rPr>
-          <w:rFonts w:ascii="Arial" w:hAnsi="Arial" w:cs="Arial"/>
-        </w:rPr>
-        <w:t>ClientHandler</w:t>
-      </w:r>
-      <w:proofErr w:type="spellEnd"/>
-      <w:r>
-        <w:rPr>
-          <w:rFonts w:ascii="Arial" w:hAnsi="Arial" w:cs="Arial"/>
-        </w:rPr>
-        <w:t xml:space="preserve"> mit einem </w:t>
-      </w:r>
-      <w:proofErr w:type="spellStart"/>
-      <w:r>
-        <w:rPr>
-          <w:rFonts w:ascii="Arial" w:hAnsi="Arial" w:cs="Arial"/>
-        </w:rPr>
-        <w:t>Konstruktor</w:t>
-      </w:r>
-      <w:proofErr w:type="spellEnd"/>
-      <w:r>
-        <w:rPr>
-          <w:rFonts w:ascii="Arial" w:hAnsi="Arial" w:cs="Arial"/>
-        </w:rPr>
-        <w:t xml:space="preserve"> der einen Socket als Param</w:t>
+      <w:bookmarkEnd w:id="17"/>
+    </w:p>
+    <w:p>
+      <w:pPr>
+        <w:rPr>
+          <w:rFonts w:ascii="Arial" w:hAnsi="Arial" w:cs="Arial"/>
+        </w:rPr>
+      </w:pPr>
+      <w:r>
+        <w:rPr>
+          <w:rFonts w:ascii="Arial" w:hAnsi="Arial" w:cs="Arial"/>
+        </w:rPr>
+        <w:t>Der Server nimmt Nachrichten die Methodenaufrufe beinhalten entgegen, packt sie aus und leitet die Remote Method Invocation an das richtige Objekt weiter. Der Rückgabewert der Methode wird wieder in eine Nachricht verpackt und an den Client zurückgesendet.</w:t>
+      </w:r>
+    </w:p>
+    <w:p>
+      <w:pPr>
+        <w:rPr>
+          <w:rFonts w:ascii="Arial" w:hAnsi="Arial" w:cs="Arial"/>
+        </w:rPr>
+      </w:pPr>
+    </w:p>
+    <w:p>
+      <w:pPr>
+        <w:rPr>
+          <w:rFonts w:ascii="Arial" w:hAnsi="Arial" w:cs="Arial"/>
+        </w:rPr>
+      </w:pPr>
+      <w:r>
+        <w:rPr>
+          <w:rFonts w:ascii="Arial" w:hAnsi="Arial" w:cs="Arial"/>
+        </w:rPr>
+        <w:t>Das System stellt einen ClientHandler mit einem Konstruktor der einen Socket als Param</w:t>
       </w:r>
       <w:r>
         <w:rPr>
@@ -4586,21 +4006,7 @@
         <w:rPr>
           <w:rFonts w:ascii="Arial" w:hAnsi="Arial" w:cs="Arial"/>
         </w:rPr>
-        <w:t xml:space="preserve">ter nimmt zur Verfügung. Dieser Clienthandler implementiert </w:t>
-      </w:r>
-      <w:proofErr w:type="spellStart"/>
-      <w:r>
-        <w:rPr>
-          <w:rFonts w:ascii="Arial" w:hAnsi="Arial" w:cs="Arial"/>
-        </w:rPr>
-        <w:t>Runnable</w:t>
-      </w:r>
-      <w:proofErr w:type="spellEnd"/>
-      <w:r>
-        <w:rPr>
-          <w:rFonts w:ascii="Arial" w:hAnsi="Arial" w:cs="Arial"/>
-        </w:rPr>
-        <w:t xml:space="preserve">. Das komplette System muss mit dem Clienthandler </w:t>
+        <w:t xml:space="preserve">ter nimmt zur Verfügung. Dieser Clienthandler implementiert Runnable. Das komplette System muss mit dem Clienthandler </w:t>
       </w:r>
       <w:r>
         <w:rPr>
@@ -4619,21 +4025,11 @@
       <w:pPr>
         <w:pStyle w:val="Heading2"/>
       </w:pPr>
-      <w:bookmarkStart w:id="17" w:name="_Toc325553355"/>
-      <w:proofErr w:type="spellStart"/>
-      <w:r>
-        <w:t>Concurrency</w:t>
-      </w:r>
-      <w:proofErr w:type="spellEnd"/>
-      <w:r>
-        <w:t xml:space="preserve"> </w:t>
-      </w:r>
-      <w:proofErr w:type="spellStart"/>
-      <w:r>
-        <w:t>Control</w:t>
-      </w:r>
-      <w:bookmarkEnd w:id="17"/>
-      <w:proofErr w:type="spellEnd"/>
+      <w:bookmarkStart w:id="18" w:name="_Toc325553355"/>
+      <w:r>
+        <w:t>Concurrency Control</w:t>
+      </w:r>
+      <w:bookmarkEnd w:id="18"/>
     </w:p>
     <w:p>
       <w:pPr>
@@ -4752,32 +4148,7 @@
                 <w:rFonts w:ascii="Arial" w:hAnsi="Arial" w:cs="Arial"/>
                 <w:lang w:val="fr-CH"/>
               </w:rPr>
-              <w:t xml:space="preserve">balance =  </w:t>
-            </w:r>
-            <w:proofErr w:type="spellStart"/>
-            <w:proofErr w:type="gramStart"/>
-            <w:r>
-              <w:rPr>
-                <w:rFonts w:ascii="Arial" w:hAnsi="Arial" w:cs="Arial"/>
-                <w:lang w:val="fr-CH"/>
-              </w:rPr>
-              <w:t>b.getBalance</w:t>
-            </w:r>
-            <w:proofErr w:type="spellEnd"/>
-            <w:r>
-              <w:rPr>
-                <w:rFonts w:ascii="Arial" w:hAnsi="Arial" w:cs="Arial"/>
-                <w:lang w:val="fr-CH"/>
-              </w:rPr>
-              <w:t>(</w:t>
-            </w:r>
-            <w:proofErr w:type="gramEnd"/>
-            <w:r>
-              <w:rPr>
-                <w:rFonts w:ascii="Arial" w:hAnsi="Arial" w:cs="Arial"/>
-                <w:lang w:val="fr-CH"/>
-              </w:rPr>
-              <w:t>); $200</w:t>
+              <w:t>balance =  b.getBalance(); $200</w:t>
             </w:r>
           </w:p>
         </w:tc>
@@ -4820,33 +4191,11 @@
                 <w:lang w:val="fr-CH"/>
               </w:rPr>
             </w:pPr>
-            <w:proofErr w:type="spellStart"/>
             <w:r>
               <w:rPr>
                 <w:rFonts w:ascii="Arial" w:hAnsi="Arial" w:cs="Arial"/>
               </w:rPr>
-              <w:t>balance</w:t>
-            </w:r>
-            <w:proofErr w:type="spellEnd"/>
-            <w:r>
-              <w:rPr>
-                <w:rFonts w:ascii="Arial" w:hAnsi="Arial" w:cs="Arial"/>
-              </w:rPr>
-              <w:t xml:space="preserve"> = </w:t>
-            </w:r>
-            <w:proofErr w:type="spellStart"/>
-            <w:r>
-              <w:rPr>
-                <w:rFonts w:ascii="Arial" w:hAnsi="Arial" w:cs="Arial"/>
-              </w:rPr>
-              <w:t>b.getBalance</w:t>
-            </w:r>
-            <w:proofErr w:type="spellEnd"/>
-            <w:r>
-              <w:rPr>
-                <w:rFonts w:ascii="Arial" w:hAnsi="Arial" w:cs="Arial"/>
-              </w:rPr>
-              <w:t>(); $200</w:t>
+              <w:t>balance = b.getBalance(); $200</w:t>
             </w:r>
           </w:p>
         </w:tc>
@@ -4875,33 +4224,11 @@
                 <w:rFonts w:ascii="Arial" w:hAnsi="Arial" w:cs="Arial"/>
               </w:rPr>
             </w:pPr>
-            <w:proofErr w:type="spellStart"/>
             <w:r>
               <w:rPr>
                 <w:rFonts w:ascii="Arial" w:hAnsi="Arial" w:cs="Arial"/>
               </w:rPr>
-              <w:t>b.setBalance</w:t>
-            </w:r>
-            <w:proofErr w:type="spellEnd"/>
-            <w:r>
-              <w:rPr>
-                <w:rFonts w:ascii="Arial" w:hAnsi="Arial" w:cs="Arial"/>
-              </w:rPr>
-              <w:t>(</w:t>
-            </w:r>
-            <w:proofErr w:type="spellStart"/>
-            <w:r>
-              <w:rPr>
-                <w:rFonts w:ascii="Arial" w:hAnsi="Arial" w:cs="Arial"/>
-              </w:rPr>
-              <w:t>balance</w:t>
-            </w:r>
-            <w:proofErr w:type="spellEnd"/>
-            <w:r>
-              <w:rPr>
-                <w:rFonts w:ascii="Arial" w:hAnsi="Arial" w:cs="Arial"/>
-              </w:rPr>
-              <w:t xml:space="preserve"> * 1.1); $220</w:t>
+              <w:t>b.setBalance(balance * 1.1); $220</w:t>
             </w:r>
           </w:p>
         </w:tc>
@@ -4918,33 +4245,11 @@
                 <w:lang w:val="fr-CH"/>
               </w:rPr>
             </w:pPr>
-            <w:proofErr w:type="spellStart"/>
             <w:r>
               <w:rPr>
                 <w:rFonts w:ascii="Arial" w:hAnsi="Arial" w:cs="Arial"/>
               </w:rPr>
-              <w:t>b.setBalance</w:t>
-            </w:r>
-            <w:proofErr w:type="spellEnd"/>
-            <w:r>
-              <w:rPr>
-                <w:rFonts w:ascii="Arial" w:hAnsi="Arial" w:cs="Arial"/>
-              </w:rPr>
-              <w:t>(</w:t>
-            </w:r>
-            <w:proofErr w:type="spellStart"/>
-            <w:r>
-              <w:rPr>
-                <w:rFonts w:ascii="Arial" w:hAnsi="Arial" w:cs="Arial"/>
-              </w:rPr>
-              <w:t>balance</w:t>
-            </w:r>
-            <w:proofErr w:type="spellEnd"/>
-            <w:r>
-              <w:rPr>
-                <w:rFonts w:ascii="Arial" w:hAnsi="Arial" w:cs="Arial"/>
-              </w:rPr>
-              <w:t xml:space="preserve"> * 1.1); $220</w:t>
+              <w:t>b.setBalance(balance * 1.1); $220</w:t>
             </w:r>
           </w:p>
         </w:tc>
@@ -4980,35 +4285,7 @@
           <w:rFonts w:ascii="Arial" w:hAnsi="Arial" w:cs="Arial"/>
         </w:rPr>
         <w:lastRenderedPageBreak/>
-        <w:t xml:space="preserve">Wollen zwei Client auf dem Server dem Account b Geld hinzufügen, muss beim </w:t>
-      </w:r>
-      <w:proofErr w:type="spellStart"/>
-      <w:r>
-        <w:rPr>
-          <w:rFonts w:ascii="Arial" w:hAnsi="Arial" w:cs="Arial"/>
-        </w:rPr>
-        <w:t>setBalance</w:t>
-      </w:r>
-      <w:proofErr w:type="spellEnd"/>
-      <w:r>
-        <w:rPr>
-          <w:rFonts w:ascii="Arial" w:hAnsi="Arial" w:cs="Arial"/>
-        </w:rPr>
-        <w:t xml:space="preserve"> Aufruf dafür gesorgt werden, dass das Argument </w:t>
-      </w:r>
-      <w:proofErr w:type="spellStart"/>
-      <w:r>
-        <w:rPr>
-          <w:rFonts w:ascii="Arial" w:hAnsi="Arial" w:cs="Arial"/>
-        </w:rPr>
-        <w:t>balance</w:t>
-      </w:r>
-      <w:proofErr w:type="spellEnd"/>
-      <w:r>
-        <w:rPr>
-          <w:rFonts w:ascii="Arial" w:hAnsi="Arial" w:cs="Arial"/>
-        </w:rPr>
-        <w:t xml:space="preserve"> dem aktuellen </w:t>
+        <w:t xml:space="preserve">Wollen zwei Client auf dem Server dem Account b Geld hinzufügen, muss beim setBalance Aufruf dafür gesorgt werden, dass das Argument balance dem aktuellen </w:t>
       </w:r>
       <w:r>
         <w:rPr>
@@ -5027,35 +4304,7 @@
         <w:rPr>
           <w:rFonts w:ascii="Arial" w:hAnsi="Arial" w:cs="Arial"/>
         </w:rPr>
-        <w:t xml:space="preserve">Beim Ausführen von </w:t>
-      </w:r>
-      <w:proofErr w:type="spellStart"/>
-      <w:r>
-        <w:rPr>
-          <w:rFonts w:ascii="Arial" w:hAnsi="Arial" w:cs="Arial"/>
-        </w:rPr>
-        <w:t>setBalance</w:t>
-      </w:r>
-      <w:proofErr w:type="spellEnd"/>
-      <w:r>
-        <w:rPr>
-          <w:rFonts w:ascii="Arial" w:hAnsi="Arial" w:cs="Arial"/>
-        </w:rPr>
-        <w:t xml:space="preserve"> muss sichergestellt werden, dass sich seit dem letzten </w:t>
-      </w:r>
-      <w:proofErr w:type="spellStart"/>
-      <w:r>
-        <w:rPr>
-          <w:rFonts w:ascii="Arial" w:hAnsi="Arial" w:cs="Arial"/>
-        </w:rPr>
-        <w:t>getBalance</w:t>
-      </w:r>
-      <w:proofErr w:type="spellEnd"/>
-      <w:r>
-        <w:rPr>
-          <w:rFonts w:ascii="Arial" w:hAnsi="Arial" w:cs="Arial"/>
-        </w:rPr>
-        <w:t>-Aufruf des Clients nichts mehr verändert hat.</w:t>
+        <w:t>Beim Ausführen von setBalance muss sichergestellt werden, dass sich seit dem letzten getBalance-Aufruf des Clients nichts mehr verändert hat.</w:t>
       </w:r>
     </w:p>
     <w:p>
@@ -5075,153 +4324,75 @@
       <w:pPr>
         <w:pStyle w:val="Heading1"/>
       </w:pPr>
-      <w:bookmarkStart w:id="18" w:name="_Toc325553356"/>
+      <w:bookmarkStart w:id="19" w:name="_Toc325553356"/>
       <w:r>
         <w:lastRenderedPageBreak/>
-        <w:t>RMI-</w:t>
-      </w:r>
-      <w:proofErr w:type="spellStart"/>
-      <w:r>
-        <w:t>only</w:t>
-      </w:r>
-      <w:proofErr w:type="spellEnd"/>
-      <w:r>
-        <w:t>-Lösungsansätze</w:t>
-      </w:r>
-      <w:bookmarkEnd w:id="18"/>
-    </w:p>
-    <w:p>
-      <w:pPr>
-        <w:rPr>
-          <w:rFonts w:ascii="Arial" w:hAnsi="Arial" w:cs="Arial"/>
-        </w:rPr>
-      </w:pPr>
-    </w:p>
-    <w:p>
-      <w:pPr>
-        <w:rPr>
-          <w:rFonts w:ascii="Arial" w:hAnsi="Arial" w:cs="Arial"/>
-        </w:rPr>
-      </w:pPr>
-      <w:bookmarkStart w:id="19" w:name="_Toc325553357"/>
+        <w:t>RMI-only-Lösungsansätze</w:t>
+      </w:r>
+      <w:bookmarkEnd w:id="19"/>
+    </w:p>
+    <w:p>
+      <w:pPr>
+        <w:rPr>
+          <w:rFonts w:ascii="Arial" w:hAnsi="Arial" w:cs="Arial"/>
+        </w:rPr>
+      </w:pPr>
+    </w:p>
+    <w:p>
+      <w:pPr>
+        <w:rPr>
+          <w:rFonts w:ascii="Arial" w:hAnsi="Arial" w:cs="Arial"/>
+        </w:rPr>
+      </w:pPr>
+      <w:bookmarkStart w:id="20" w:name="_Toc325553357"/>
       <w:r>
         <w:rPr>
           <w:rStyle w:val="Heading2Char"/>
         </w:rPr>
         <w:t>Nachrichtenübermittlung</w:t>
       </w:r>
-      <w:bookmarkEnd w:id="19"/>
-    </w:p>
-    <w:p>
-      <w:pPr>
-        <w:rPr>
-          <w:rFonts w:ascii="Arial" w:hAnsi="Arial" w:cs="Arial"/>
-        </w:rPr>
-      </w:pPr>
-      <w:r>
-        <w:rPr>
-          <w:rFonts w:ascii="Arial" w:hAnsi="Arial" w:cs="Arial"/>
-        </w:rPr>
-        <w:t xml:space="preserve">Nachrichten sind </w:t>
-      </w:r>
-      <w:proofErr w:type="spellStart"/>
-      <w:r>
-        <w:rPr>
-          <w:rFonts w:ascii="Arial" w:hAnsi="Arial" w:cs="Arial"/>
-        </w:rPr>
-        <w:t>serialisierte</w:t>
-      </w:r>
-      <w:proofErr w:type="spellEnd"/>
-      <w:r>
-        <w:rPr>
-          <w:rFonts w:ascii="Arial" w:hAnsi="Arial" w:cs="Arial"/>
-        </w:rPr>
-        <w:t xml:space="preserve"> Java Objekte. Ein Methodenaufruf ist beispielsweise ei</w:t>
-      </w:r>
-      <w:r>
-        <w:rPr>
-          <w:rFonts w:ascii="Arial" w:hAnsi="Arial" w:cs="Arial"/>
-        </w:rPr>
-        <w:t xml:space="preserve">n Objekt der Klasse </w:t>
-      </w:r>
-      <w:proofErr w:type="spellStart"/>
-      <w:r>
-        <w:rPr>
-          <w:rFonts w:ascii="Arial" w:hAnsi="Arial" w:cs="Arial"/>
-        </w:rPr>
-        <w:t>MethodCall</w:t>
-      </w:r>
-      <w:proofErr w:type="spellEnd"/>
-      <w:r>
-        <w:rPr>
-          <w:rFonts w:ascii="Arial" w:hAnsi="Arial" w:cs="Arial"/>
-        </w:rPr>
-        <w:t>.</w:t>
+      <w:bookmarkEnd w:id="20"/>
+    </w:p>
+    <w:p>
+      <w:pPr>
+        <w:rPr>
+          <w:rFonts w:ascii="Arial" w:hAnsi="Arial" w:cs="Arial"/>
+        </w:rPr>
+      </w:pPr>
+      <w:r>
+        <w:rPr>
+          <w:rFonts w:ascii="Arial" w:hAnsi="Arial" w:cs="Arial"/>
+        </w:rPr>
+        <w:t>Nachrichten sind serialisierte Java Objekte. Ein Methodenaufruf ist beispielsweise ei</w:t>
+      </w:r>
+      <w:r>
+        <w:rPr>
+          <w:rFonts w:ascii="Arial" w:hAnsi="Arial" w:cs="Arial"/>
+        </w:rPr>
+        <w:t>n Objekt der Klasse MethodCall.</w:t>
       </w:r>
     </w:p>
     <w:p>
       <w:pPr>
         <w:pStyle w:val="Heading2"/>
       </w:pPr>
-      <w:bookmarkStart w:id="20" w:name="_Toc325553358"/>
+      <w:bookmarkStart w:id="21" w:name="_Toc325553358"/>
       <w:r>
         <w:t>Konflikterkennung</w:t>
       </w:r>
-      <w:bookmarkEnd w:id="20"/>
-    </w:p>
-    <w:p>
-      <w:pPr>
-        <w:rPr>
-          <w:rFonts w:ascii="Arial" w:hAnsi="Arial" w:cs="Arial"/>
-        </w:rPr>
-      </w:pPr>
-      <w:r>
-        <w:rPr>
-          <w:rFonts w:ascii="Arial" w:hAnsi="Arial" w:cs="Arial"/>
-        </w:rPr>
-        <w:t>Auf dem Server werden Hash-</w:t>
-      </w:r>
-      <w:proofErr w:type="spellStart"/>
-      <w:r>
-        <w:rPr>
-          <w:rFonts w:ascii="Arial" w:hAnsi="Arial" w:cs="Arial"/>
-        </w:rPr>
-        <w:t>Maps</w:t>
-      </w:r>
-      <w:proofErr w:type="spellEnd"/>
-      <w:r>
-        <w:rPr>
-          <w:rFonts w:ascii="Arial" w:hAnsi="Arial" w:cs="Arial"/>
-        </w:rPr>
-        <w:t xml:space="preserve"> angelegt, welche als </w:t>
-      </w:r>
-      <w:proofErr w:type="spellStart"/>
-      <w:r>
-        <w:rPr>
-          <w:rFonts w:ascii="Arial" w:hAnsi="Arial" w:cs="Arial"/>
-        </w:rPr>
-        <w:t>History</w:t>
-      </w:r>
-      <w:proofErr w:type="spellEnd"/>
-      <w:r>
-        <w:rPr>
-          <w:rFonts w:ascii="Arial" w:hAnsi="Arial" w:cs="Arial"/>
-        </w:rPr>
-        <w:t xml:space="preserve"> dienen. Dabei wird eine Logik implementiert, welche mit Hilfe der Hash-</w:t>
-      </w:r>
-      <w:proofErr w:type="spellStart"/>
-      <w:r>
-        <w:rPr>
-          <w:rFonts w:ascii="Arial" w:hAnsi="Arial" w:cs="Arial"/>
-        </w:rPr>
-        <w:t>Maps</w:t>
-      </w:r>
-      <w:proofErr w:type="spellEnd"/>
-      <w:r>
-        <w:rPr>
-          <w:rFonts w:ascii="Arial" w:hAnsi="Arial" w:cs="Arial"/>
-        </w:rPr>
-        <w:t xml:space="preserve"> fest</w:t>
+      <w:bookmarkEnd w:id="21"/>
+    </w:p>
+    <w:p>
+      <w:pPr>
+        <w:rPr>
+          <w:rFonts w:ascii="Arial" w:hAnsi="Arial" w:cs="Arial"/>
+        </w:rPr>
+      </w:pPr>
+      <w:r>
+        <w:rPr>
+          <w:rFonts w:ascii="Arial" w:hAnsi="Arial" w:cs="Arial"/>
+        </w:rPr>
+        <w:t>Auf dem Server werden Hash-Maps angelegt, welche als History dienen. Dabei wird eine Logik implementiert, welche mit Hilfe der Hash-Maps fest</w:t>
       </w:r>
       <w:r>
         <w:rPr>
@@ -5264,21 +4435,7 @@
         <w:rPr>
           <w:rFonts w:ascii="Arial" w:hAnsi="Arial" w:cs="Arial"/>
         </w:rPr>
-        <w:t>Es werden insgesamt zwei Hash-</w:t>
-      </w:r>
-      <w:proofErr w:type="spellStart"/>
-      <w:r>
-        <w:rPr>
-          <w:rFonts w:ascii="Arial" w:hAnsi="Arial" w:cs="Arial"/>
-        </w:rPr>
-        <w:t>Maps</w:t>
-      </w:r>
-      <w:proofErr w:type="spellEnd"/>
-      <w:r>
-        <w:rPr>
-          <w:rFonts w:ascii="Arial" w:hAnsi="Arial" w:cs="Arial"/>
-        </w:rPr>
-        <w:t xml:space="preserve"> implementiert:</w:t>
+        <w:t>Es werden insgesamt zwei Hash-Maps implementiert:</w:t>
       </w:r>
     </w:p>
     <w:p>
@@ -5296,77 +4453,7 @@
         <w:rPr>
           <w:rFonts w:ascii="Arial" w:hAnsi="Arial" w:cs="Arial"/>
         </w:rPr>
-        <w:t xml:space="preserve">In der einten </w:t>
-      </w:r>
-      <w:proofErr w:type="spellStart"/>
-      <w:r>
-        <w:rPr>
-          <w:rFonts w:ascii="Arial" w:hAnsi="Arial" w:cs="Arial"/>
-        </w:rPr>
-        <w:t>Map</w:t>
-      </w:r>
-      <w:proofErr w:type="spellEnd"/>
-      <w:r>
-        <w:rPr>
-          <w:rFonts w:ascii="Arial" w:hAnsi="Arial" w:cs="Arial"/>
-        </w:rPr>
-        <w:t xml:space="preserve"> führt jeder Schreibzugriff auf ein Objekt zur Änderung des zugehörigen Eintrages in der Hash-</w:t>
-      </w:r>
-      <w:proofErr w:type="spellStart"/>
-      <w:r>
-        <w:rPr>
-          <w:rFonts w:ascii="Arial" w:hAnsi="Arial" w:cs="Arial"/>
-        </w:rPr>
-        <w:t>Map</w:t>
-      </w:r>
-      <w:proofErr w:type="spellEnd"/>
-      <w:r>
-        <w:rPr>
-          <w:rFonts w:ascii="Arial" w:hAnsi="Arial" w:cs="Arial"/>
-        </w:rPr>
-        <w:t xml:space="preserve">. In diesem Eintrag wird gespeichert, welches Objekt(Als Key in der </w:t>
-      </w:r>
-      <w:proofErr w:type="spellStart"/>
-      <w:r>
-        <w:rPr>
-          <w:rFonts w:ascii="Arial" w:hAnsi="Arial" w:cs="Arial"/>
-        </w:rPr>
-        <w:t>Map</w:t>
-      </w:r>
-      <w:proofErr w:type="spellEnd"/>
-      <w:r>
-        <w:rPr>
-          <w:rFonts w:ascii="Arial" w:hAnsi="Arial" w:cs="Arial"/>
-        </w:rPr>
-        <w:t xml:space="preserve">, Name?) verändert wurde und zusätzlich eine inkrementierte Ganzzahl, welche sich fortlaufend erhöht und eine Art "Schreib-Version" darstellt. Das heisst zum Beispiel, es liegt ein Eintrag in der </w:t>
-      </w:r>
-      <w:proofErr w:type="spellStart"/>
-      <w:r>
-        <w:rPr>
-          <w:rFonts w:ascii="Arial" w:hAnsi="Arial" w:cs="Arial"/>
-        </w:rPr>
-        <w:t>Map</w:t>
-      </w:r>
-      <w:proofErr w:type="spellEnd"/>
-      <w:r>
-        <w:rPr>
-          <w:rFonts w:ascii="Arial" w:hAnsi="Arial" w:cs="Arial"/>
-        </w:rPr>
-        <w:t xml:space="preserve"> vor, welcher beschreibt, dass Objekt o1 bereits 5 Mal verändert wurde. Nach einem erneuten Schreib-Zugriff auf das Objekt, wird der bestehende Eintrag geändert, sprich die Ganzzahl in der </w:t>
-      </w:r>
-      <w:proofErr w:type="spellStart"/>
-      <w:r>
-        <w:rPr>
-          <w:rFonts w:ascii="Arial" w:hAnsi="Arial" w:cs="Arial"/>
-        </w:rPr>
-        <w:t>Map</w:t>
-      </w:r>
-      <w:proofErr w:type="spellEnd"/>
-      <w:r>
-        <w:rPr>
-          <w:rFonts w:ascii="Arial" w:hAnsi="Arial" w:cs="Arial"/>
-        </w:rPr>
-        <w:t xml:space="preserve"> lautet nun 6.</w:t>
+        <w:t>In der einten Map führt jeder Schreibzugriff auf ein Objekt zur Änderung des zugehörigen Eintrages in der Hash-Map. In diesem Eintrag wird gespeichert, welches Objekt(Als Key in der Map, Name?) verändert wurde und zusätzlich eine inkrementierte Ganzzahl, welche sich fortlaufend erhöht und eine Art "Schreib-Version" darstellt. Das heisst zum Beispiel, es liegt ein Eintrag in der Map vor, welcher beschreibt, dass Objekt o1 bereits 5 Mal verändert wurde. Nach einem erneuten Schreib-Zugriff auf das Objekt, wird der bestehende Eintrag geändert, sprich die Ganzzahl in der Map lautet nun 6.</w:t>
       </w:r>
     </w:p>
     <w:p>
@@ -5384,76 +4471,20 @@
         <w:rPr>
           <w:rFonts w:ascii="Arial" w:hAnsi="Arial" w:cs="Arial"/>
         </w:rPr>
-        <w:t>In der zweiten Hash-</w:t>
-      </w:r>
-      <w:proofErr w:type="spellStart"/>
-      <w:r>
-        <w:rPr>
-          <w:rFonts w:ascii="Arial" w:hAnsi="Arial" w:cs="Arial"/>
-        </w:rPr>
-        <w:t>Map</w:t>
-      </w:r>
-      <w:proofErr w:type="spellEnd"/>
-      <w:r>
-        <w:rPr>
-          <w:rFonts w:ascii="Arial" w:hAnsi="Arial" w:cs="Arial"/>
-        </w:rPr>
-        <w:t xml:space="preserve"> wird jeder Lese-Zugriff festgehalten. Wird auf ein Objekt ein Lese-Zugriff ausgeführt, wird in der </w:t>
-      </w:r>
-      <w:proofErr w:type="spellStart"/>
-      <w:r>
-        <w:rPr>
-          <w:rFonts w:ascii="Arial" w:hAnsi="Arial" w:cs="Arial"/>
-        </w:rPr>
-        <w:t>Map</w:t>
-      </w:r>
-      <w:proofErr w:type="spellEnd"/>
-      <w:r>
-        <w:rPr>
-          <w:rFonts w:ascii="Arial" w:hAnsi="Arial" w:cs="Arial"/>
-        </w:rPr>
-        <w:t xml:space="preserve"> der entsprechende Eintrag geändert. Bei einem Lese-Zugriff wird gespeichert, von wem, welches Objekt gelesen wurde. Zusätzlich wird die "Schreib-Version" des gelesenen Objektes aus der ersten Hash-</w:t>
-      </w:r>
-      <w:proofErr w:type="spellStart"/>
-      <w:r>
-        <w:rPr>
-          <w:rFonts w:ascii="Arial" w:hAnsi="Arial" w:cs="Arial"/>
-        </w:rPr>
-        <w:t>Map</w:t>
-      </w:r>
-      <w:proofErr w:type="spellEnd"/>
-      <w:r>
-        <w:rPr>
-          <w:rFonts w:ascii="Arial" w:hAnsi="Arial" w:cs="Arial"/>
-        </w:rPr>
-        <w:t xml:space="preserve"> gelesen und hier abgelegt. Somit ist bekannt, welche Version eines Objektes der Client gelesen hat, wenn er einen Schreibzugriff ausführen möchte.</w:t>
-      </w:r>
-    </w:p>
-    <w:p>
-      <w:pPr>
-        <w:rPr>
-          <w:rFonts w:ascii="Arial" w:hAnsi="Arial" w:cs="Arial"/>
-        </w:rPr>
-      </w:pPr>
-      <w:r>
-        <w:rPr>
-          <w:rFonts w:ascii="Arial" w:hAnsi="Arial" w:cs="Arial"/>
-        </w:rPr>
-        <w:t xml:space="preserve">Das Problem bei dieser Variante ist, dass es zum Phänomen "Lost Update" kommen kann. Wenn man das </w:t>
-      </w:r>
-      <w:proofErr w:type="spellStart"/>
-      <w:r>
-        <w:rPr>
-          <w:rFonts w:ascii="Arial" w:hAnsi="Arial" w:cs="Arial"/>
-        </w:rPr>
-        <w:t>Fibonacci</w:t>
-      </w:r>
-      <w:proofErr w:type="spellEnd"/>
-      <w:r>
-        <w:rPr>
-          <w:rFonts w:ascii="Arial" w:hAnsi="Arial" w:cs="Arial"/>
-        </w:rPr>
-        <w:t>-Beispiel heranzieht, könnte folgendes passieren:</w:t>
+        <w:t>In der zweiten Hash-Map wird jeder Lese-Zugriff festgehalten. Wird auf ein Objekt ein Lese-Zugriff ausgeführt, wird in der Map der entsprechende Eintrag geändert. Bei einem Lese-Zugriff wird gespeichert, von wem, welches Objekt gelesen wurde. Zusätzlich wird die "Schreib-Version" des gelesenen Objektes aus der ersten Hash-Map gelesen und hier abgelegt. Somit ist bekannt, welche Version eines Objektes der Client gelesen hat, wenn er einen Schreibzugriff ausführen möchte.</w:t>
+      </w:r>
+    </w:p>
+    <w:p>
+      <w:pPr>
+        <w:rPr>
+          <w:rFonts w:ascii="Arial" w:hAnsi="Arial" w:cs="Arial"/>
+        </w:rPr>
+      </w:pPr>
+      <w:r>
+        <w:rPr>
+          <w:rFonts w:ascii="Arial" w:hAnsi="Arial" w:cs="Arial"/>
+        </w:rPr>
+        <w:t>Das Problem bei dieser Variante ist, dass es zum Phänomen "Lost Update" kommen kann. Wenn man das Fibonacci-Beispiel heranzieht, könnte folgendes passieren:</w:t>
       </w:r>
     </w:p>
     <w:p>
@@ -5471,21 +4502,7 @@
         <w:rPr>
           <w:rFonts w:ascii="Arial" w:hAnsi="Arial" w:cs="Arial"/>
         </w:rPr>
-        <w:t xml:space="preserve">Client1 liest die Zahl x1 aus dem </w:t>
-      </w:r>
-      <w:proofErr w:type="spellStart"/>
-      <w:r>
-        <w:rPr>
-          <w:rFonts w:ascii="Arial" w:hAnsi="Arial" w:cs="Arial"/>
-        </w:rPr>
-        <w:t>Stub</w:t>
-      </w:r>
-      <w:proofErr w:type="spellEnd"/>
-      <w:r>
-        <w:rPr>
-          <w:rFonts w:ascii="Arial" w:hAnsi="Arial" w:cs="Arial"/>
-        </w:rPr>
-        <w:t>, welcher er vom Server erhalten hat.</w:t>
+        <w:t>Client1 liest die Zahl x1 aus dem Stub, welcher er vom Server erhalten hat.</w:t>
       </w:r>
     </w:p>
     <w:p>
@@ -5503,21 +4520,7 @@
         <w:rPr>
           <w:rFonts w:ascii="Arial" w:hAnsi="Arial" w:cs="Arial"/>
         </w:rPr>
-        <w:t xml:space="preserve">Client2 führt einen Schreibzugriff auf das </w:t>
-      </w:r>
-      <w:proofErr w:type="spellStart"/>
-      <w:r>
-        <w:rPr>
-          <w:rFonts w:ascii="Arial" w:hAnsi="Arial" w:cs="Arial"/>
-        </w:rPr>
-        <w:t>Fibonacci</w:t>
-      </w:r>
-      <w:proofErr w:type="spellEnd"/>
-      <w:r>
-        <w:rPr>
-          <w:rFonts w:ascii="Arial" w:hAnsi="Arial" w:cs="Arial"/>
-        </w:rPr>
-        <w:t>-Objekt aus.</w:t>
+        <w:t>Client2 führt einen Schreibzugriff auf das Fibonacci-Objekt aus.</w:t>
       </w:r>
     </w:p>
     <w:p>
@@ -5535,16 +4538,8 @@
         <w:rPr>
           <w:rFonts w:ascii="Arial" w:hAnsi="Arial" w:cs="Arial"/>
         </w:rPr>
-        <w:t xml:space="preserve">Client1 liest nun den Wert x2 aus dem </w:t>
-      </w:r>
-      <w:proofErr w:type="spellStart"/>
-      <w:r>
-        <w:rPr>
-          <w:rFonts w:ascii="Arial" w:hAnsi="Arial" w:cs="Arial"/>
-        </w:rPr>
-        <w:t>Stub</w:t>
-      </w:r>
-      <w:proofErr w:type="spellEnd"/>
+        <w:t>Client1 liest nun den Wert x2 aus dem Stub</w:t>
+      </w:r>
     </w:p>
     <w:p>
       <w:pPr>
@@ -5561,21 +4556,7 @@
         <w:rPr>
           <w:rFonts w:ascii="Arial" w:hAnsi="Arial" w:cs="Arial"/>
         </w:rPr>
-        <w:t xml:space="preserve">Client1 möchte nun einen Schreibzugriff ausführen und der Server wird dies erlauben. Da die Lese-Operation von x2 den Eintrag in der </w:t>
-      </w:r>
-      <w:proofErr w:type="spellStart"/>
-      <w:r>
-        <w:rPr>
-          <w:rFonts w:ascii="Arial" w:hAnsi="Arial" w:cs="Arial"/>
-        </w:rPr>
-        <w:t>Has-Map</w:t>
-      </w:r>
-      <w:proofErr w:type="spellEnd"/>
-      <w:r>
-        <w:rPr>
-          <w:rFonts w:ascii="Arial" w:hAnsi="Arial" w:cs="Arial"/>
-        </w:rPr>
-        <w:t xml:space="preserve"> dahingehend geändert hat, dass Client1 nun die neuste Version besitzt, sieht der Server den Konflikt nicht, obwohl Client1 eine alte(!) Version von x1 besitzt. Client1 kann nun einen Schreibzugriff ausführen, obwohl dies eigentlich abgebrochen werden müsste.</w:t>
+        <w:t>Client1 möchte nun einen Schreibzugriff ausführen und der Server wird dies erlauben. Da die Lese-Operation von x2 den Eintrag in der Has-Map dahingehend geändert hat, dass Client1 nun die neuste Version besitzt, sieht der Server den Konflikt nicht, obwohl Client1 eine alte(!) Version von x1 besitzt. Client1 kann nun einen Schreibzugriff ausführen, obwohl dies eigentlich abgebrochen werden müsste.</w:t>
       </w:r>
     </w:p>
     <w:p>
@@ -5601,21 +4582,7 @@
         <w:rPr>
           <w:rFonts w:ascii="Arial" w:hAnsi="Arial" w:cs="Arial"/>
         </w:rPr>
-        <w:t xml:space="preserve">Dieses Problem kann behoben werden, wenn alle Datenfelder eines Objektes nur gemeinsam herausgelesen werden können. Das heisst es ist nicht möglich, dass wie beim </w:t>
-      </w:r>
-      <w:proofErr w:type="spellStart"/>
-      <w:r>
-        <w:rPr>
-          <w:rFonts w:ascii="Arial" w:hAnsi="Arial" w:cs="Arial"/>
-        </w:rPr>
-        <w:t>Fibonacci</w:t>
-      </w:r>
-      <w:proofErr w:type="spellEnd"/>
-      <w:r>
-        <w:rPr>
-          <w:rFonts w:ascii="Arial" w:hAnsi="Arial" w:cs="Arial"/>
-        </w:rPr>
-        <w:t xml:space="preserve">-Beispiel, die Datenfelder x1 und x2 </w:t>
+        <w:t xml:space="preserve">Dieses Problem kann behoben werden, wenn alle Datenfelder eines Objektes nur gemeinsam herausgelesen werden können. Das heisst es ist nicht möglich, dass wie beim Fibonacci-Beispiel, die Datenfelder x1 und x2 </w:t>
       </w:r>
       <w:r>
         <w:rPr>
@@ -5639,28 +4606,14 @@
         <w:rPr>
           <w:rFonts w:ascii="Arial" w:hAnsi="Arial" w:cs="Arial"/>
         </w:rPr>
-        <w:t xml:space="preserve"> die Getter-Methode gibt ein Array mit den beiden Zahlen zurück). Dies führt dazu, dass alle gelesenen Datenfelder das gleiche "Lese-Alter" aufweisen. Auf diese Weise sind Fehler, wie oben beschrieben, nicht möglich. Problematisch bei </w:t>
+        <w:t xml:space="preserve"> die Getter-Methode gibt ein Array mit den beiden Zahlen zurück). Dies führt dazu, dass alle gelesenen Datenfelder das gleiche "Lese-Alter" aufweisen. Auf </w:t>
       </w:r>
       <w:r>
         <w:rPr>
           <w:rFonts w:ascii="Arial" w:hAnsi="Arial" w:cs="Arial"/>
         </w:rPr>
         <w:lastRenderedPageBreak/>
-        <w:t xml:space="preserve">diesem Lösungsansatz ist aber, dass mehr als nötig übertragen wird und somit der Netzwerk-Traffic steigt, sowie die Performance im </w:t>
-      </w:r>
-      <w:proofErr w:type="gramStart"/>
-      <w:r>
-        <w:rPr>
-          <w:rFonts w:ascii="Arial" w:hAnsi="Arial" w:cs="Arial"/>
-        </w:rPr>
-        <w:t>allgemeinen</w:t>
-      </w:r>
-      <w:proofErr w:type="gramEnd"/>
-      <w:r>
-        <w:rPr>
-          <w:rFonts w:ascii="Arial" w:hAnsi="Arial" w:cs="Arial"/>
-        </w:rPr>
-        <w:t xml:space="preserve"> leidet. </w:t>
+        <w:t xml:space="preserve">diese Weise sind Fehler, wie oben beschrieben, nicht möglich. Problematisch bei diesem Lösungsansatz ist aber, dass mehr als nötig übertragen wird und somit der Netzwerk-Traffic steigt, sowie die Performance im allgemeinen leidet. </w:t>
       </w:r>
     </w:p>
     <w:p>
@@ -5685,21 +4638,7 @@
         <w:rPr>
           <w:rFonts w:ascii="Arial" w:hAnsi="Arial" w:cs="Arial"/>
         </w:rPr>
-        <w:t>Es werden mehrere Hash-</w:t>
-      </w:r>
-      <w:proofErr w:type="spellStart"/>
-      <w:r>
-        <w:rPr>
-          <w:rFonts w:ascii="Arial" w:hAnsi="Arial" w:cs="Arial"/>
-        </w:rPr>
-        <w:t>Maps</w:t>
-      </w:r>
-      <w:proofErr w:type="spellEnd"/>
-      <w:r>
-        <w:rPr>
-          <w:rFonts w:ascii="Arial" w:hAnsi="Arial" w:cs="Arial"/>
-        </w:rPr>
-        <w:t xml:space="preserve"> benötigt, je eine pro Datenfeld und </w:t>
+        <w:t xml:space="preserve">Es werden mehrere Hash-Maps benötigt, je eine pro Datenfeld und </w:t>
       </w:r>
       <w:r>
         <w:rPr>
@@ -5729,35 +4668,7 @@
         <w:rPr>
           <w:rFonts w:ascii="Arial" w:hAnsi="Arial" w:cs="Arial"/>
         </w:rPr>
-        <w:t>Jeder Lesezugriff auf ein Datenfeld führt zur Aktualisierung des Eintrages in der Hash-</w:t>
-      </w:r>
-      <w:proofErr w:type="spellStart"/>
-      <w:r>
-        <w:rPr>
-          <w:rFonts w:ascii="Arial" w:hAnsi="Arial" w:cs="Arial"/>
-        </w:rPr>
-        <w:t>Map</w:t>
-      </w:r>
-      <w:proofErr w:type="spellEnd"/>
-      <w:r>
-        <w:rPr>
-          <w:rFonts w:ascii="Arial" w:hAnsi="Arial" w:cs="Arial"/>
-        </w:rPr>
-        <w:t xml:space="preserve"> des jeweiligen Datenfeldes. Im bekannten </w:t>
-      </w:r>
-      <w:proofErr w:type="spellStart"/>
-      <w:r>
-        <w:rPr>
-          <w:rFonts w:ascii="Arial" w:hAnsi="Arial" w:cs="Arial"/>
-        </w:rPr>
-        <w:t>Fibonacci</w:t>
-      </w:r>
-      <w:proofErr w:type="spellEnd"/>
-      <w:r>
-        <w:rPr>
-          <w:rFonts w:ascii="Arial" w:hAnsi="Arial" w:cs="Arial"/>
-        </w:rPr>
-        <w:t xml:space="preserve">-Beispiel wird somit auf dem Server für die Datenfelder x1 und x2 je eine </w:t>
+        <w:t xml:space="preserve">Jeder Lesezugriff auf ein Datenfeld führt zur Aktualisierung des Eintrages in der Hash-Map des jeweiligen Datenfeldes. Im bekannten Fibonacci-Beispiel wird somit auf dem Server für die Datenfelder x1 und x2 je eine </w:t>
       </w:r>
       <w:r>
         <w:rPr>
@@ -5769,35 +4680,7 @@
         <w:rPr>
           <w:rFonts w:ascii="Arial" w:hAnsi="Arial" w:cs="Arial"/>
         </w:rPr>
-        <w:t xml:space="preserve"> Hash-</w:t>
-      </w:r>
-      <w:proofErr w:type="spellStart"/>
-      <w:r>
-        <w:rPr>
-          <w:rFonts w:ascii="Arial" w:hAnsi="Arial" w:cs="Arial"/>
-        </w:rPr>
-        <w:t>Map</w:t>
-      </w:r>
-      <w:proofErr w:type="spellEnd"/>
-      <w:r>
-        <w:rPr>
-          <w:rFonts w:ascii="Arial" w:hAnsi="Arial" w:cs="Arial"/>
-        </w:rPr>
-        <w:t xml:space="preserve"> geführt. Somit kann ein Konflikt detektiert werden, auch wenn das gleiche Szenario wie oben beschrieben, auftritt. Zusätzlich wird pro Objekt eine weitere Hash-</w:t>
-      </w:r>
-      <w:proofErr w:type="spellStart"/>
-      <w:r>
-        <w:rPr>
-          <w:rFonts w:ascii="Arial" w:hAnsi="Arial" w:cs="Arial"/>
-        </w:rPr>
-        <w:t>Map</w:t>
-      </w:r>
-      <w:proofErr w:type="spellEnd"/>
-      <w:r>
-        <w:rPr>
-          <w:rFonts w:ascii="Arial" w:hAnsi="Arial" w:cs="Arial"/>
-        </w:rPr>
-        <w:t xml:space="preserve"> benötigt, welche die Schre</w:t>
+        <w:t xml:space="preserve"> Hash-Map geführt. Somit kann ein Konflikt detektiert werden, auch wenn das gleiche Szenario wie oben beschrieben, auftritt. Zusätzlich wird pro Objekt eine weitere Hash-Map benötigt, welche die Schre</w:t>
       </w:r>
       <w:r>
         <w:rPr>
@@ -5837,14 +4720,14 @@
           <w:rFonts w:ascii="Arial" w:hAnsi="Arial" w:cs="Arial"/>
         </w:rPr>
       </w:pPr>
-      <w:bookmarkStart w:id="21" w:name="_Toc325553359"/>
+      <w:bookmarkStart w:id="22" w:name="_Toc325553359"/>
       <w:r>
         <w:rPr>
           <w:rStyle w:val="Heading2Char"/>
         </w:rPr>
         <w:t>Konfliktbehandlung</w:t>
       </w:r>
-      <w:bookmarkEnd w:id="21"/>
+      <w:bookmarkEnd w:id="22"/>
     </w:p>
     <w:p>
       <w:pPr>
@@ -5887,79 +4770,23 @@
       <w:pPr>
         <w:pStyle w:val="Heading2"/>
       </w:pPr>
-      <w:bookmarkStart w:id="22" w:name="_Toc325553360"/>
+      <w:bookmarkStart w:id="23" w:name="_Toc325553360"/>
       <w:r>
         <w:t>Ablauf</w:t>
       </w:r>
-      <w:bookmarkEnd w:id="22"/>
-    </w:p>
-    <w:p>
-      <w:pPr>
-        <w:rPr>
-          <w:rFonts w:ascii="Arial" w:hAnsi="Arial" w:cs="Arial"/>
-        </w:rPr>
-      </w:pPr>
-      <w:r>
-        <w:rPr>
-          <w:rFonts w:ascii="Arial" w:hAnsi="Arial" w:cs="Arial"/>
-        </w:rPr>
-        <w:t xml:space="preserve">Ein </w:t>
-      </w:r>
-      <w:proofErr w:type="spellStart"/>
-      <w:r>
-        <w:rPr>
-          <w:rFonts w:ascii="Arial" w:hAnsi="Arial" w:cs="Arial"/>
-        </w:rPr>
-        <w:t>Stub</w:t>
-      </w:r>
-      <w:proofErr w:type="spellEnd"/>
-      <w:r>
-        <w:rPr>
-          <w:rFonts w:ascii="Arial" w:hAnsi="Arial" w:cs="Arial"/>
-        </w:rPr>
-        <w:t xml:space="preserve"> eines </w:t>
-      </w:r>
-      <w:proofErr w:type="spellStart"/>
-      <w:r>
-        <w:rPr>
-          <w:rFonts w:ascii="Arial" w:hAnsi="Arial" w:cs="Arial"/>
-        </w:rPr>
-        <w:t>Fibonacci</w:t>
-      </w:r>
-      <w:proofErr w:type="spellEnd"/>
-      <w:r>
-        <w:rPr>
-          <w:rFonts w:ascii="Arial" w:hAnsi="Arial" w:cs="Arial"/>
-        </w:rPr>
-        <w:t xml:space="preserve">-Objektes, welches auf dem Server liegt, wird per </w:t>
-      </w:r>
-      <w:proofErr w:type="spellStart"/>
-      <w:r>
-        <w:rPr>
-          <w:rFonts w:ascii="Arial" w:hAnsi="Arial" w:cs="Arial"/>
-        </w:rPr>
-        <w:t>fetch</w:t>
-      </w:r>
-      <w:proofErr w:type="spellEnd"/>
-      <w:r>
-        <w:rPr>
-          <w:rFonts w:ascii="Arial" w:hAnsi="Arial" w:cs="Arial"/>
-        </w:rPr>
-        <w:t xml:space="preserve">() dem Client zur Verfügung gestellt. Dieser kann </w:t>
-      </w:r>
-      <w:proofErr w:type="spellStart"/>
-      <w:r>
-        <w:rPr>
-          <w:rFonts w:ascii="Arial" w:hAnsi="Arial" w:cs="Arial"/>
-        </w:rPr>
-        <w:t>getter</w:t>
-      </w:r>
-      <w:proofErr w:type="spellEnd"/>
-      <w:r>
-        <w:rPr>
-          <w:rFonts w:ascii="Arial" w:hAnsi="Arial" w:cs="Arial"/>
-        </w:rPr>
-        <w:t>-Methoden, welche keine Seiteneffekte beinhalten, ausführen.</w:t>
+      <w:bookmarkEnd w:id="23"/>
+    </w:p>
+    <w:p>
+      <w:pPr>
+        <w:rPr>
+          <w:rFonts w:ascii="Arial" w:hAnsi="Arial" w:cs="Arial"/>
+        </w:rPr>
+      </w:pPr>
+      <w:r>
+        <w:rPr>
+          <w:rFonts w:ascii="Arial" w:hAnsi="Arial" w:cs="Arial"/>
+        </w:rPr>
+        <w:t>Ein Stub eines Fibonacci-Objektes, welches auf dem Server liegt, wird per fetch() dem Client zur Verfügung gestellt. Dieser kann getter-Methoden, welche keine Seiteneffekte beinhalten, ausführen.</w:t>
       </w:r>
     </w:p>
     <w:p>
@@ -5979,12 +4806,12 @@
       <w:pPr>
         <w:pStyle w:val="Heading1"/>
       </w:pPr>
-      <w:bookmarkStart w:id="23" w:name="_Toc325553361"/>
+      <w:bookmarkStart w:id="24" w:name="_Toc325553361"/>
       <w:r>
         <w:lastRenderedPageBreak/>
         <w:t>Szenario</w:t>
       </w:r>
-      <w:bookmarkEnd w:id="23"/>
+      <w:bookmarkEnd w:id="24"/>
     </w:p>
     <w:p>
       <w:pPr>
@@ -6072,39 +4899,7 @@
                 <w:lang w:val="en-US"/>
               </w:rPr>
               <w:tab/>
-              <w:t xml:space="preserve">public </w:t>
-            </w:r>
-            <w:proofErr w:type="spellStart"/>
-            <w:r>
-              <w:rPr>
-                <w:rFonts w:ascii="Arial" w:hAnsi="Arial" w:cs="Arial"/>
-                <w:lang w:val="en-US"/>
-              </w:rPr>
-              <w:t>int</w:t>
-            </w:r>
-            <w:proofErr w:type="spellEnd"/>
-            <w:r>
-              <w:rPr>
-                <w:rFonts w:ascii="Arial" w:hAnsi="Arial" w:cs="Arial"/>
-                <w:lang w:val="en-US"/>
-              </w:rPr>
-              <w:t xml:space="preserve"> </w:t>
-            </w:r>
-            <w:proofErr w:type="spellStart"/>
-            <w:r>
-              <w:rPr>
-                <w:rFonts w:ascii="Arial" w:hAnsi="Arial" w:cs="Arial"/>
-                <w:lang w:val="en-US"/>
-              </w:rPr>
-              <w:t>getBalance</w:t>
-            </w:r>
-            <w:proofErr w:type="spellEnd"/>
-            <w:r>
-              <w:rPr>
-                <w:rFonts w:ascii="Arial" w:hAnsi="Arial" w:cs="Arial"/>
-                <w:lang w:val="en-US"/>
-              </w:rPr>
-              <w:t>();</w:t>
+              <w:t>public int getBalance();</w:t>
             </w:r>
           </w:p>
           <w:p>
@@ -6120,75 +4915,11 @@
               </w:rPr>
               <w:tab/>
             </w:r>
-            <w:proofErr w:type="spellStart"/>
             <w:r>
               <w:rPr>
                 <w:rFonts w:ascii="Arial" w:hAnsi="Arial" w:cs="Arial"/>
               </w:rPr>
-              <w:t>public</w:t>
-            </w:r>
-            <w:proofErr w:type="spellEnd"/>
-            <w:r>
-              <w:rPr>
-                <w:rFonts w:ascii="Arial" w:hAnsi="Arial" w:cs="Arial"/>
-              </w:rPr>
-              <w:t xml:space="preserve"> </w:t>
-            </w:r>
-            <w:proofErr w:type="spellStart"/>
-            <w:r>
-              <w:rPr>
-                <w:rFonts w:ascii="Arial" w:hAnsi="Arial" w:cs="Arial"/>
-              </w:rPr>
-              <w:t>void</w:t>
-            </w:r>
-            <w:proofErr w:type="spellEnd"/>
-            <w:r>
-              <w:rPr>
-                <w:rFonts w:ascii="Arial" w:hAnsi="Arial" w:cs="Arial"/>
-              </w:rPr>
-              <w:t xml:space="preserve"> </w:t>
-            </w:r>
-            <w:proofErr w:type="spellStart"/>
-            <w:r>
-              <w:rPr>
-                <w:rFonts w:ascii="Arial" w:hAnsi="Arial" w:cs="Arial"/>
-              </w:rPr>
-              <w:t>setBalance</w:t>
-            </w:r>
-            <w:proofErr w:type="spellEnd"/>
-            <w:r>
-              <w:rPr>
-                <w:rFonts w:ascii="Arial" w:hAnsi="Arial" w:cs="Arial"/>
-              </w:rPr>
-              <w:t>(</w:t>
-            </w:r>
-            <w:proofErr w:type="spellStart"/>
-            <w:r>
-              <w:rPr>
-                <w:rFonts w:ascii="Arial" w:hAnsi="Arial" w:cs="Arial"/>
-              </w:rPr>
-              <w:t>int</w:t>
-            </w:r>
-            <w:proofErr w:type="spellEnd"/>
-            <w:r>
-              <w:rPr>
-                <w:rFonts w:ascii="Arial" w:hAnsi="Arial" w:cs="Arial"/>
-              </w:rPr>
-              <w:t xml:space="preserve"> </w:t>
-            </w:r>
-            <w:proofErr w:type="spellStart"/>
-            <w:r>
-              <w:rPr>
-                <w:rFonts w:ascii="Arial" w:hAnsi="Arial" w:cs="Arial"/>
-              </w:rPr>
-              <w:t>balance</w:t>
-            </w:r>
-            <w:proofErr w:type="spellEnd"/>
-            <w:r>
-              <w:rPr>
-                <w:rFonts w:ascii="Arial" w:hAnsi="Arial" w:cs="Arial"/>
-              </w:rPr>
-              <w:t>);</w:t>
+              <w:t>public void setBalance(int balance);</w:t>
             </w:r>
             <w:r>
               <w:rPr>
@@ -6230,63 +4961,7 @@
         <w:rPr>
           <w:rFonts w:ascii="Arial" w:hAnsi="Arial" w:cs="Arial"/>
         </w:rPr>
-        <w:t xml:space="preserve">Zwischen </w:t>
-      </w:r>
-      <w:proofErr w:type="spellStart"/>
-      <w:r>
-        <w:rPr>
-          <w:rFonts w:ascii="Arial" w:hAnsi="Arial" w:cs="Arial"/>
-        </w:rPr>
-        <w:t>getBalance</w:t>
-      </w:r>
-      <w:proofErr w:type="spellEnd"/>
-      <w:r>
-        <w:rPr>
-          <w:rFonts w:ascii="Arial" w:hAnsi="Arial" w:cs="Arial"/>
-        </w:rPr>
-        <w:t xml:space="preserve"> und </w:t>
-      </w:r>
-      <w:proofErr w:type="spellStart"/>
-      <w:r>
-        <w:rPr>
-          <w:rFonts w:ascii="Arial" w:hAnsi="Arial" w:cs="Arial"/>
-        </w:rPr>
-        <w:t>setBalance</w:t>
-      </w:r>
-      <w:proofErr w:type="spellEnd"/>
-      <w:r>
-        <w:rPr>
-          <w:rFonts w:ascii="Arial" w:hAnsi="Arial" w:cs="Arial"/>
-        </w:rPr>
-        <w:t xml:space="preserve"> besteht ein kausaler Zusammenhang. </w:t>
-      </w:r>
-      <w:proofErr w:type="spellStart"/>
-      <w:r>
-        <w:rPr>
-          <w:rFonts w:ascii="Arial" w:hAnsi="Arial" w:cs="Arial"/>
-        </w:rPr>
-        <w:t>setBalance</w:t>
-      </w:r>
-      <w:proofErr w:type="spellEnd"/>
-      <w:r>
-        <w:rPr>
-          <w:rFonts w:ascii="Arial" w:hAnsi="Arial" w:cs="Arial"/>
-        </w:rPr>
-        <w:t xml:space="preserve"> darf nur ausgeführt werden, wenn das Argument </w:t>
-      </w:r>
-      <w:proofErr w:type="spellStart"/>
-      <w:r>
-        <w:rPr>
-          <w:rFonts w:ascii="Arial" w:hAnsi="Arial" w:cs="Arial"/>
-        </w:rPr>
-        <w:t>balance</w:t>
-      </w:r>
-      <w:proofErr w:type="spellEnd"/>
-      <w:r>
-        <w:rPr>
-          <w:rFonts w:ascii="Arial" w:hAnsi="Arial" w:cs="Arial"/>
-        </w:rPr>
-        <w:t xml:space="preserve"> aktuell ist. Ist der Wert nicht mehr aktuell, wird der "Kontostand-Erhöhen"-Prozess abgebrochen. Der Client wiederholt in diesem Fall den gesamten Prozess (aktuelle Daten holen, Date</w:t>
+        <w:t>Zwischen getBalance und setBalance besteht ein kausaler Zusammenhang. setBalance darf nur ausgeführt werden, wenn das Argument balance aktuell ist. Ist der Wert nicht mehr aktuell, wird der "Kontostand-Erhöhen"-Prozess abgebrochen. Der Client wiederholt in diesem Fall den gesamten Prozess (aktuelle Daten holen, Date</w:t>
       </w:r>
       <w:r>
         <w:rPr>
@@ -6311,21 +4986,7 @@
         <w:rPr>
           <w:rFonts w:ascii="Arial" w:hAnsi="Arial" w:cs="Arial"/>
         </w:rPr>
-        <w:t xml:space="preserve">wird vor Prozessstart </w:t>
-      </w:r>
-      <w:proofErr w:type="spellStart"/>
-      <w:r>
-        <w:rPr>
-          <w:rFonts w:ascii="Arial" w:hAnsi="Arial" w:cs="Arial"/>
-        </w:rPr>
-        <w:t>deployed</w:t>
-      </w:r>
-      <w:proofErr w:type="spellEnd"/>
-      <w:r>
-        <w:rPr>
-          <w:rFonts w:ascii="Arial" w:hAnsi="Arial" w:cs="Arial"/>
-        </w:rPr>
-        <w:t xml:space="preserve">. </w:t>
+        <w:t xml:space="preserve">wird vor Prozessstart deployed. </w:t>
       </w:r>
       <w:r>
         <w:rPr>
@@ -6374,21 +5035,7 @@
         <w:rPr>
           <w:rFonts w:ascii="Arial" w:hAnsi="Arial" w:cs="Arial"/>
         </w:rPr>
-        <w:t xml:space="preserve">durchschnittliche Dauer des Methodenaufrufs </w:t>
-      </w:r>
-      <w:proofErr w:type="spellStart"/>
-      <w:r>
-        <w:rPr>
-          <w:rFonts w:ascii="Arial" w:hAnsi="Arial" w:cs="Arial"/>
-        </w:rPr>
-        <w:t>getBalance</w:t>
-      </w:r>
-      <w:proofErr w:type="spellEnd"/>
-      <w:r>
-        <w:rPr>
-          <w:rFonts w:ascii="Arial" w:hAnsi="Arial" w:cs="Arial"/>
-        </w:rPr>
-        <w:t>()</w:t>
+        <w:t>durchschnittliche Dauer des Methodenaufrufs getBalance()</w:t>
       </w:r>
     </w:p>
     <w:p>
@@ -6406,21 +5053,7 @@
         <w:rPr>
           <w:rFonts w:ascii="Arial" w:hAnsi="Arial" w:cs="Arial"/>
         </w:rPr>
-        <w:t xml:space="preserve">durchschnittliche Dauer des Methodenaufrufs </w:t>
-      </w:r>
-      <w:proofErr w:type="spellStart"/>
-      <w:r>
-        <w:rPr>
-          <w:rFonts w:ascii="Arial" w:hAnsi="Arial" w:cs="Arial"/>
-        </w:rPr>
-        <w:t>setBalance</w:t>
-      </w:r>
-      <w:proofErr w:type="spellEnd"/>
-      <w:r>
-        <w:rPr>
-          <w:rFonts w:ascii="Arial" w:hAnsi="Arial" w:cs="Arial"/>
-        </w:rPr>
-        <w:t>()</w:t>
+        <w:t>durchschnittliche Dauer des Methodenaufrufs setBalance()</w:t>
       </w:r>
     </w:p>
     <w:p>
@@ -6456,21 +5089,7 @@
         <w:rPr>
           <w:rFonts w:ascii="Arial" w:hAnsi="Arial" w:cs="Arial"/>
         </w:rPr>
-        <w:t xml:space="preserve">Dauer eines </w:t>
-      </w:r>
-      <w:proofErr w:type="spellStart"/>
-      <w:r>
-        <w:rPr>
-          <w:rFonts w:ascii="Arial" w:hAnsi="Arial" w:cs="Arial"/>
-        </w:rPr>
-        <w:t>setBalance</w:t>
-      </w:r>
-      <w:proofErr w:type="spellEnd"/>
-      <w:r>
-        <w:rPr>
-          <w:rFonts w:ascii="Arial" w:hAnsi="Arial" w:cs="Arial"/>
-        </w:rPr>
-        <w:t>(); Methodenaufrufs bei Konfliktsituation</w:t>
+        <w:t>Dauer eines setBalance(); Methodenaufrufs bei Konfliktsituation</w:t>
       </w:r>
     </w:p>
     <w:p>
@@ -6488,30 +5107,8 @@
         <w:rPr>
           <w:rFonts w:ascii="Arial" w:hAnsi="Arial" w:cs="Arial"/>
         </w:rPr>
-        <w:t xml:space="preserve">Zeitdifferenz zwischen erstem </w:t>
-      </w:r>
-      <w:proofErr w:type="spellStart"/>
-      <w:r>
-        <w:rPr>
-          <w:rFonts w:ascii="Arial" w:hAnsi="Arial" w:cs="Arial"/>
-        </w:rPr>
-        <w:t>setBalance</w:t>
-      </w:r>
-      <w:proofErr w:type="spellEnd"/>
-      <w:r>
-        <w:rPr>
-          <w:rFonts w:ascii="Arial" w:hAnsi="Arial" w:cs="Arial"/>
-        </w:rPr>
-        <w:t xml:space="preserve"> bis erfolgreichem </w:t>
-      </w:r>
-      <w:proofErr w:type="spellStart"/>
-      <w:r>
-        <w:rPr>
-          <w:rFonts w:ascii="Arial" w:hAnsi="Arial" w:cs="Arial"/>
-        </w:rPr>
-        <w:t>setBalance</w:t>
-      </w:r>
-      <w:proofErr w:type="spellEnd"/>
+        <w:t>Zeitdifferenz zwischen erstem setBalance bis erfolgreichem setBalance</w:t>
+      </w:r>
     </w:p>
     <w:p>
       <w:pPr>
@@ -6528,40 +5125,18 @@
         <w:rPr>
           <w:rFonts w:ascii="Arial" w:hAnsi="Arial" w:cs="Arial"/>
         </w:rPr>
-        <w:t xml:space="preserve">Zeitdifferenz zwischen </w:t>
-      </w:r>
-      <w:proofErr w:type="spellStart"/>
-      <w:r>
-        <w:rPr>
-          <w:rFonts w:ascii="Arial" w:hAnsi="Arial" w:cs="Arial"/>
-        </w:rPr>
-        <w:t>setBalance</w:t>
-      </w:r>
-      <w:proofErr w:type="spellEnd"/>
-      <w:r>
-        <w:rPr>
-          <w:rFonts w:ascii="Arial" w:hAnsi="Arial" w:cs="Arial"/>
-        </w:rPr>
-        <w:t xml:space="preserve"> und Empfang der zugehörigen </w:t>
-      </w:r>
-      <w:proofErr w:type="spellStart"/>
-      <w:r>
-        <w:rPr>
-          <w:rFonts w:ascii="Arial" w:hAnsi="Arial" w:cs="Arial"/>
-        </w:rPr>
-        <w:t>Exception</w:t>
-      </w:r>
-      <w:proofErr w:type="spellEnd"/>
+        <w:t>Zeitdifferenz zwischen setBalance und Empfang der zugehörigen Exception</w:t>
+      </w:r>
     </w:p>
     <w:p>
       <w:pPr>
         <w:pStyle w:val="Heading2"/>
       </w:pPr>
-      <w:bookmarkStart w:id="24" w:name="_Toc325553362"/>
+      <w:bookmarkStart w:id="25" w:name="_Toc325553362"/>
       <w:r>
         <w:t>Konfliktloser Zugriff</w:t>
       </w:r>
-      <w:bookmarkEnd w:id="24"/>
+      <w:bookmarkEnd w:id="25"/>
     </w:p>
     <w:p>
       <w:pPr>
@@ -6621,21 +5196,7 @@
               <w:rPr>
                 <w:rFonts w:ascii="Arial" w:hAnsi="Arial" w:cs="Arial"/>
               </w:rPr>
-              <w:t xml:space="preserve">b = </w:t>
-            </w:r>
-            <w:proofErr w:type="spellStart"/>
-            <w:r>
-              <w:rPr>
-                <w:rFonts w:ascii="Arial" w:hAnsi="Arial" w:cs="Arial"/>
-              </w:rPr>
-              <w:t>getBalance</w:t>
-            </w:r>
-            <w:proofErr w:type="spellEnd"/>
-            <w:r>
-              <w:rPr>
-                <w:rFonts w:ascii="Arial" w:hAnsi="Arial" w:cs="Arial"/>
-              </w:rPr>
-              <w:t>();</w:t>
+              <w:t>b = getBalance();</w:t>
             </w:r>
           </w:p>
           <w:p>
@@ -6644,19 +5205,11 @@
                 <w:rFonts w:ascii="Arial" w:hAnsi="Arial" w:cs="Arial"/>
               </w:rPr>
             </w:pPr>
-            <w:proofErr w:type="spellStart"/>
             <w:r>
               <w:rPr>
                 <w:rFonts w:ascii="Arial" w:hAnsi="Arial" w:cs="Arial"/>
               </w:rPr>
-              <w:t>setBalance</w:t>
-            </w:r>
-            <w:proofErr w:type="spellEnd"/>
-            <w:r>
-              <w:rPr>
-                <w:rFonts w:ascii="Arial" w:hAnsi="Arial" w:cs="Arial"/>
-              </w:rPr>
-              <w:t>( b * 1.1 );</w:t>
+              <w:t>setBalance( b * 1.1 );</w:t>
             </w:r>
           </w:p>
         </w:tc>
@@ -6687,8 +5240,6 @@
         </w:rPr>
         <w:t xml:space="preserve">gang wird </w:t>
       </w:r>
-      <w:bookmarkStart w:id="25" w:name="_GoBack"/>
-      <w:bookmarkEnd w:id="25"/>
       <w:r>
         <w:rPr>
           <w:rFonts w:ascii="Arial" w:hAnsi="Arial" w:cs="Arial"/>
@@ -6707,20 +5258,10 @@
         <w:pStyle w:val="Heading2"/>
       </w:pPr>
       <w:bookmarkStart w:id="26" w:name="_Toc325553363"/>
-      <w:proofErr w:type="spellStart"/>
-      <w:r>
-        <w:t>Race</w:t>
-      </w:r>
-      <w:proofErr w:type="spellEnd"/>
-      <w:r>
-        <w:t xml:space="preserve"> </w:t>
-      </w:r>
-      <w:proofErr w:type="spellStart"/>
-      <w:r>
-        <w:t>Condition</w:t>
+      <w:r>
+        <w:t>Race Condition</w:t>
       </w:r>
       <w:bookmarkEnd w:id="26"/>
-      <w:proofErr w:type="spellEnd"/>
     </w:p>
     <w:p>
       <w:pPr>
@@ -6811,7 +5352,6 @@
       </w:pPr>
       <w:bookmarkStart w:id="27" w:name="_Toc325553364"/>
       <w:r>
-        <w:lastRenderedPageBreak/>
         <w:t>Erzwungene Konflikte</w:t>
       </w:r>
       <w:bookmarkEnd w:id="27"/>
@@ -6826,21 +5366,7 @@
         <w:rPr>
           <w:rFonts w:ascii="Arial" w:hAnsi="Arial" w:cs="Arial"/>
         </w:rPr>
-        <w:t xml:space="preserve">In diesem Szenario soll jeder </w:t>
-      </w:r>
-      <w:proofErr w:type="spellStart"/>
-      <w:r>
-        <w:rPr>
-          <w:rFonts w:ascii="Arial" w:hAnsi="Arial" w:cs="Arial"/>
-        </w:rPr>
-        <w:t>setBalance</w:t>
-      </w:r>
-      <w:proofErr w:type="spellEnd"/>
-      <w:r>
-        <w:rPr>
-          <w:rFonts w:ascii="Arial" w:hAnsi="Arial" w:cs="Arial"/>
-        </w:rPr>
-        <w:t>-Aufruf von Client 2 zu einer Konfliktsituation führen. Damit sind Konfliktsituation nicht dem Zufall überlassen, sondern treten zuverlässig auf und k</w:t>
+        <w:t>In diesem Szenario soll jeder setBalance-Aufruf von Client 2 zu einer Konfliktsituation führen. Damit sind Konfliktsituation nicht dem Zufall überlassen, sondern treten zuverlässig auf und k</w:t>
       </w:r>
       <w:r>
         <w:rPr>
@@ -6859,21 +5385,7 @@
         <w:rPr>
           <w:rFonts w:ascii="Arial" w:hAnsi="Arial" w:cs="Arial"/>
         </w:rPr>
-        <w:t xml:space="preserve">Client 1 führt ununterbrochen Kontoerhöhungen aus. Client 2 führt 100 Kontoerhöhungen aus. Client 2 wartet nach dem </w:t>
-      </w:r>
-      <w:proofErr w:type="spellStart"/>
-      <w:r>
-        <w:rPr>
-          <w:rFonts w:ascii="Arial" w:hAnsi="Arial" w:cs="Arial"/>
-        </w:rPr>
-        <w:t>getBalance</w:t>
-      </w:r>
-      <w:proofErr w:type="spellEnd"/>
-      <w:r>
-        <w:rPr>
-          <w:rFonts w:ascii="Arial" w:hAnsi="Arial" w:cs="Arial"/>
-        </w:rPr>
-        <w:t>()-Aufruf 10ms. In dieser Zeit sollte Client1 eine Schreiboperation ausführen und die Daten im Speiche</w:t>
+        <w:t>Client 1 führt ununterbrochen Kontoerhöhungen aus. Client 2 führt 100 Kontoerhöhungen aus. Client 2 wartet nach dem getBalance()-Aufruf 10ms. In dieser Zeit sollte Client1 eine Schreiboperation ausführen und die Daten im Speiche</w:t>
       </w:r>
       <w:r>
         <w:rPr>
@@ -6888,15 +5400,7 @@
       </w:pPr>
       <w:bookmarkStart w:id="28" w:name="_Toc325553365"/>
       <w:r>
-        <w:t xml:space="preserve">Szenarien für </w:t>
-      </w:r>
-      <w:proofErr w:type="spellStart"/>
-      <w:r>
-        <w:t>Object</w:t>
-      </w:r>
-      <w:proofErr w:type="spellEnd"/>
-      <w:r>
-        <w:t xml:space="preserve"> Caching</w:t>
+        <w:t>Szenarien für Object Caching</w:t>
       </w:r>
       <w:bookmarkEnd w:id="28"/>
     </w:p>
@@ -6910,77 +5414,7 @@
         <w:rPr>
           <w:rFonts w:ascii="Arial" w:hAnsi="Arial" w:cs="Arial"/>
         </w:rPr>
-        <w:t xml:space="preserve">Für das </w:t>
-      </w:r>
-      <w:proofErr w:type="spellStart"/>
-      <w:r>
-        <w:rPr>
-          <w:rFonts w:ascii="Arial" w:hAnsi="Arial" w:cs="Arial"/>
-        </w:rPr>
-        <w:t>Object</w:t>
-      </w:r>
-      <w:proofErr w:type="spellEnd"/>
-      <w:r>
-        <w:rPr>
-          <w:rFonts w:ascii="Arial" w:hAnsi="Arial" w:cs="Arial"/>
-        </w:rPr>
-        <w:t xml:space="preserve"> Caching wäre es sicher auch interessant Szenarien mit unterschiedliche </w:t>
-      </w:r>
-      <w:proofErr w:type="spellStart"/>
-      <w:r>
-        <w:rPr>
-          <w:rFonts w:ascii="Arial" w:hAnsi="Arial" w:cs="Arial"/>
-        </w:rPr>
-        <w:t>read</w:t>
-      </w:r>
-      <w:proofErr w:type="spellEnd"/>
-      <w:r>
-        <w:rPr>
-          <w:rFonts w:ascii="Arial" w:hAnsi="Arial" w:cs="Arial"/>
-        </w:rPr>
-        <w:t xml:space="preserve"> / </w:t>
-      </w:r>
-      <w:proofErr w:type="spellStart"/>
-      <w:r>
-        <w:rPr>
-          <w:rFonts w:ascii="Arial" w:hAnsi="Arial" w:cs="Arial"/>
-        </w:rPr>
-        <w:t>write</w:t>
-      </w:r>
-      <w:proofErr w:type="spellEnd"/>
-      <w:r>
-        <w:rPr>
-          <w:rFonts w:ascii="Arial" w:hAnsi="Arial" w:cs="Arial"/>
-        </w:rPr>
-        <w:t xml:space="preserve"> Verhältnissen zu testen. Beispiel. Clients lesen nur Daten. Client 1 liest nur. Client 2 schreibt nur. Wenn dieses Szenario langsamere mit </w:t>
-      </w:r>
-      <w:proofErr w:type="spellStart"/>
-      <w:r>
-        <w:rPr>
-          <w:rFonts w:ascii="Arial" w:hAnsi="Arial" w:cs="Arial"/>
-        </w:rPr>
-        <w:t>Object</w:t>
-      </w:r>
-      <w:proofErr w:type="spellEnd"/>
-      <w:r>
-        <w:rPr>
-          <w:rFonts w:ascii="Arial" w:hAnsi="Arial" w:cs="Arial"/>
-        </w:rPr>
-        <w:t xml:space="preserve"> Caching ist, ab welchem Verhältnis lohnt sich </w:t>
-      </w:r>
-      <w:proofErr w:type="spellStart"/>
-      <w:r>
-        <w:rPr>
-          <w:rFonts w:ascii="Arial" w:hAnsi="Arial" w:cs="Arial"/>
-        </w:rPr>
-        <w:t>Object</w:t>
-      </w:r>
-      <w:proofErr w:type="spellEnd"/>
-      <w:r>
-        <w:rPr>
-          <w:rFonts w:ascii="Arial" w:hAnsi="Arial" w:cs="Arial"/>
-        </w:rPr>
-        <w:t xml:space="preserve"> Caching.</w:t>
+        <w:t>Für das Object Caching wäre es sicher auch interessant Szenarien mit unterschiedliche read / write Verhältnissen zu testen. Beispiel. Clients lesen nur Daten. Client 1 liest nur. Client 2 schreibt nur. Wenn dieses Szenario langsamere mit Object Caching ist, ab welchem Verhältnis lohnt sich Object Caching.</w:t>
       </w:r>
     </w:p>
     <w:p>
@@ -6998,13 +5432,306 @@
       </w:pPr>
     </w:p>
     <w:sectPr>
+      <w:headerReference w:type="default" r:id="rId9"/>
+      <w:footerReference w:type="default" r:id="rId10"/>
+      <w:footerReference w:type="first" r:id="rId11"/>
       <w:pgSz w:w="11906" w:h="16838"/>
-      <w:pgMar w:top="1417" w:right="1417" w:bottom="1134" w:left="1417" w:header="708" w:footer="708" w:gutter="0"/>
+      <w:pgMar w:top="1418" w:right="1418" w:bottom="1134" w:left="1418" w:header="709" w:footer="709" w:gutter="0"/>
       <w:cols w:space="708"/>
+      <w:titlePg/>
       <w:docGrid w:linePitch="360"/>
     </w:sectPr>
   </w:body>
 </w:document>
+</file>
+
+<file path=word/endnotes.xml><?xml version="1.0" encoding="utf-8"?>
+<w:endnotes xmlns:wpc="http://schemas.microsoft.com/office/word/2010/wordprocessingCanvas" xmlns:mc="http://schemas.openxmlformats.org/markup-compatibility/2006" xmlns:o="urn:schemas-microsoft-com:office:office" xmlns:r="http://schemas.openxmlformats.org/officeDocument/2006/relationships" xmlns:m="http://schemas.openxmlformats.org/officeDocument/2006/math" xmlns:v="urn:schemas-microsoft-com:vml" xmlns:wp14="http://schemas.microsoft.com/office/word/2010/wordprocessingDrawing" xmlns:wp="http://schemas.openxmlformats.org/drawingml/2006/wordprocessingDrawing" xmlns:w10="urn:schemas-microsoft-com:office:word" xmlns:w="http://schemas.openxmlformats.org/wordprocessingml/2006/main" xmlns:w14="http://schemas.microsoft.com/office/word/2010/wordml" xmlns:wpg="http://schemas.microsoft.com/office/word/2010/wordprocessingGroup" xmlns:wpi="http://schemas.microsoft.com/office/word/2010/wordprocessingInk" xmlns:wne="http://schemas.microsoft.com/office/word/2006/wordml" xmlns:wps="http://schemas.microsoft.com/office/word/2010/wordprocessingShape" mc:Ignorable="w14 wp14">
+  <w:endnote w:type="separator" w:id="-1">
+    <w:p>
+      <w:pPr>
+        <w:spacing w:after="0" w:line="240" w:lineRule="auto"/>
+      </w:pPr>
+      <w:r>
+        <w:separator/>
+      </w:r>
+    </w:p>
+  </w:endnote>
+  <w:endnote w:type="continuationSeparator" w:id="0">
+    <w:p>
+      <w:pPr>
+        <w:spacing w:after="0" w:line="240" w:lineRule="auto"/>
+      </w:pPr>
+      <w:r>
+        <w:continuationSeparator/>
+      </w:r>
+    </w:p>
+  </w:endnote>
+</w:endnotes>
+</file>
+
+<file path=word/footer1.xml><?xml version="1.0" encoding="utf-8"?>
+<w:ftr xmlns:wpc="http://schemas.microsoft.com/office/word/2010/wordprocessingCanvas" xmlns:mc="http://schemas.openxmlformats.org/markup-compatibility/2006" xmlns:o="urn:schemas-microsoft-com:office:office" xmlns:r="http://schemas.openxmlformats.org/officeDocument/2006/relationships" xmlns:m="http://schemas.openxmlformats.org/officeDocument/2006/math" xmlns:v="urn:schemas-microsoft-com:vml" xmlns:wp14="http://schemas.microsoft.com/office/word/2010/wordprocessingDrawing" xmlns:wp="http://schemas.openxmlformats.org/drawingml/2006/wordprocessingDrawing" xmlns:w10="urn:schemas-microsoft-com:office:word" xmlns:w="http://schemas.openxmlformats.org/wordprocessingml/2006/main" xmlns:w14="http://schemas.microsoft.com/office/word/2010/wordml" xmlns:wpg="http://schemas.microsoft.com/office/word/2010/wordprocessingGroup" xmlns:wpi="http://schemas.microsoft.com/office/word/2010/wordprocessingInk" xmlns:wne="http://schemas.microsoft.com/office/word/2006/wordml" xmlns:wps="http://schemas.microsoft.com/office/word/2010/wordprocessingShape" mc:Ignorable="w14 wp14">
+  <w:sdt>
+    <w:sdtPr>
+      <w:id w:val="-1372298733"/>
+      <w:docPartObj>
+        <w:docPartGallery w:val="Page Numbers (Bottom of Page)"/>
+        <w:docPartUnique/>
+      </w:docPartObj>
+    </w:sdtPr>
+    <w:sdtEndPr/>
+    <w:sdtContent>
+      <w:sdt>
+        <w:sdtPr>
+          <w:id w:val="860082579"/>
+          <w:docPartObj>
+            <w:docPartGallery w:val="Page Numbers (Top of Page)"/>
+            <w:docPartUnique/>
+          </w:docPartObj>
+        </w:sdtPr>
+        <w:sdtEndPr/>
+        <w:sdtContent>
+          <w:p>
+            <w:pPr>
+              <w:pStyle w:val="Footer"/>
+            </w:pPr>
+            <w:r>
+              <w:fldChar w:fldCharType="begin"/>
+            </w:r>
+            <w:r>
+              <w:instrText xml:space="preserve"> FILENAME   \* MERGEFORMAT </w:instrText>
+            </w:r>
+            <w:r>
+              <w:fldChar w:fldCharType="separate"/>
+            </w:r>
+            <w:r>
+              <w:rPr>
+                <w:noProof/>
+              </w:rPr>
+              <w:t>Anforderungsspezifikation.docx</w:t>
+            </w:r>
+            <w:r>
+              <w:rPr>
+                <w:noProof/>
+              </w:rPr>
+              <w:fldChar w:fldCharType="end"/>
+            </w:r>
+            <w:r>
+              <w:tab/>
+            </w:r>
+            <w:r>
+              <w:tab/>
+            </w:r>
+            <w:r>
+              <w:t xml:space="preserve">Seite </w:t>
+            </w:r>
+            <w:r>
+              <w:rPr>
+                <w:b/>
+                <w:bCs/>
+                <w:sz w:val="24"/>
+                <w:szCs w:val="24"/>
+              </w:rPr>
+              <w:fldChar w:fldCharType="begin"/>
+            </w:r>
+            <w:r>
+              <w:rPr>
+                <w:b/>
+                <w:bCs/>
+              </w:rPr>
+              <w:instrText xml:space="preserve"> PAGE </w:instrText>
+            </w:r>
+            <w:r>
+              <w:rPr>
+                <w:b/>
+                <w:bCs/>
+                <w:sz w:val="24"/>
+                <w:szCs w:val="24"/>
+              </w:rPr>
+              <w:fldChar w:fldCharType="separate"/>
+            </w:r>
+            <w:r>
+              <w:rPr>
+                <w:b/>
+                <w:bCs/>
+                <w:noProof/>
+              </w:rPr>
+              <w:t>2</w:t>
+            </w:r>
+            <w:r>
+              <w:rPr>
+                <w:b/>
+                <w:bCs/>
+                <w:sz w:val="24"/>
+                <w:szCs w:val="24"/>
+              </w:rPr>
+              <w:fldChar w:fldCharType="end"/>
+            </w:r>
+            <w:r>
+              <w:t xml:space="preserve"> von </w:t>
+            </w:r>
+            <w:r>
+              <w:rPr>
+                <w:b/>
+                <w:bCs/>
+                <w:sz w:val="24"/>
+                <w:szCs w:val="24"/>
+              </w:rPr>
+              <w:fldChar w:fldCharType="begin"/>
+            </w:r>
+            <w:r>
+              <w:rPr>
+                <w:b/>
+                <w:bCs/>
+              </w:rPr>
+              <w:instrText xml:space="preserve"> NUMPAGES  </w:instrText>
+            </w:r>
+            <w:r>
+              <w:rPr>
+                <w:b/>
+                <w:bCs/>
+                <w:sz w:val="24"/>
+                <w:szCs w:val="24"/>
+              </w:rPr>
+              <w:fldChar w:fldCharType="separate"/>
+            </w:r>
+            <w:r>
+              <w:rPr>
+                <w:b/>
+                <w:bCs/>
+                <w:noProof/>
+              </w:rPr>
+              <w:t>11</w:t>
+            </w:r>
+            <w:r>
+              <w:rPr>
+                <w:b/>
+                <w:bCs/>
+                <w:sz w:val="24"/>
+                <w:szCs w:val="24"/>
+              </w:rPr>
+              <w:fldChar w:fldCharType="end"/>
+            </w:r>
+          </w:p>
+        </w:sdtContent>
+      </w:sdt>
+    </w:sdtContent>
+  </w:sdt>
+  <w:p>
+    <w:pPr>
+      <w:pStyle w:val="Footer"/>
+      <w:rPr>
+        <w:lang w:val="en-US"/>
+      </w:rPr>
+    </w:pPr>
+  </w:p>
+</w:ftr>
+</file>
+
+<file path=word/footer2.xml><?xml version="1.0" encoding="utf-8"?>
+<w:ftr xmlns:wpc="http://schemas.microsoft.com/office/word/2010/wordprocessingCanvas" xmlns:mc="http://schemas.openxmlformats.org/markup-compatibility/2006" xmlns:o="urn:schemas-microsoft-com:office:office" xmlns:r="http://schemas.openxmlformats.org/officeDocument/2006/relationships" xmlns:m="http://schemas.openxmlformats.org/officeDocument/2006/math" xmlns:v="urn:schemas-microsoft-com:vml" xmlns:wp14="http://schemas.microsoft.com/office/word/2010/wordprocessingDrawing" xmlns:wp="http://schemas.openxmlformats.org/drawingml/2006/wordprocessingDrawing" xmlns:w10="urn:schemas-microsoft-com:office:word" xmlns:w="http://schemas.openxmlformats.org/wordprocessingml/2006/main" xmlns:w14="http://schemas.microsoft.com/office/word/2010/wordml" xmlns:wpg="http://schemas.microsoft.com/office/word/2010/wordprocessingGroup" xmlns:wpi="http://schemas.microsoft.com/office/word/2010/wordprocessingInk" xmlns:wne="http://schemas.microsoft.com/office/word/2006/wordml" xmlns:wps="http://schemas.microsoft.com/office/word/2010/wordprocessingShape" mc:Ignorable="w14 wp14">
+  <w:p>
+    <w:pPr>
+      <w:pStyle w:val="Footer"/>
+    </w:pPr>
+    <w:r>
+      <w:ptab w:relativeTo="margin" w:alignment="center" w:leader="none"/>
+    </w:r>
+    <w:r>
+      <w:ptab w:relativeTo="margin" w:alignment="right" w:leader="none"/>
+    </w:r>
+  </w:p>
+</w:ftr>
+</file>
+
+<file path=word/footnotes.xml><?xml version="1.0" encoding="utf-8"?>
+<w:footnotes xmlns:wpc="http://schemas.microsoft.com/office/word/2010/wordprocessingCanvas" xmlns:mc="http://schemas.openxmlformats.org/markup-compatibility/2006" xmlns:o="urn:schemas-microsoft-com:office:office" xmlns:r="http://schemas.openxmlformats.org/officeDocument/2006/relationships" xmlns:m="http://schemas.openxmlformats.org/officeDocument/2006/math" xmlns:v="urn:schemas-microsoft-com:vml" xmlns:wp14="http://schemas.microsoft.com/office/word/2010/wordprocessingDrawing" xmlns:wp="http://schemas.openxmlformats.org/drawingml/2006/wordprocessingDrawing" xmlns:w10="urn:schemas-microsoft-com:office:word" xmlns:w="http://schemas.openxmlformats.org/wordprocessingml/2006/main" xmlns:w14="http://schemas.microsoft.com/office/word/2010/wordml" xmlns:wpg="http://schemas.microsoft.com/office/word/2010/wordprocessingGroup" xmlns:wpi="http://schemas.microsoft.com/office/word/2010/wordprocessingInk" xmlns:wne="http://schemas.microsoft.com/office/word/2006/wordml" xmlns:wps="http://schemas.microsoft.com/office/word/2010/wordprocessingShape" mc:Ignorable="w14 wp14">
+  <w:footnote w:type="separator" w:id="-1">
+    <w:p>
+      <w:pPr>
+        <w:spacing w:after="0" w:line="240" w:lineRule="auto"/>
+      </w:pPr>
+      <w:r>
+        <w:separator/>
+      </w:r>
+    </w:p>
+  </w:footnote>
+  <w:footnote w:type="continuationSeparator" w:id="0">
+    <w:p>
+      <w:pPr>
+        <w:spacing w:after="0" w:line="240" w:lineRule="auto"/>
+      </w:pPr>
+      <w:r>
+        <w:continuationSeparator/>
+      </w:r>
+    </w:p>
+  </w:footnote>
+</w:footnotes>
+</file>
+
+<file path=word/header1.xml><?xml version="1.0" encoding="utf-8"?>
+<w:hdr xmlns:wpc="http://schemas.microsoft.com/office/word/2010/wordprocessingCanvas" xmlns:mc="http://schemas.openxmlformats.org/markup-compatibility/2006" xmlns:o="urn:schemas-microsoft-com:office:office" xmlns:r="http://schemas.openxmlformats.org/officeDocument/2006/relationships" xmlns:m="http://schemas.openxmlformats.org/officeDocument/2006/math" xmlns:v="urn:schemas-microsoft-com:vml" xmlns:wp14="http://schemas.microsoft.com/office/word/2010/wordprocessingDrawing" xmlns:wp="http://schemas.openxmlformats.org/drawingml/2006/wordprocessingDrawing" xmlns:w10="urn:schemas-microsoft-com:office:word" xmlns:w="http://schemas.openxmlformats.org/wordprocessingml/2006/main" xmlns:w14="http://schemas.microsoft.com/office/word/2010/wordml" xmlns:wpg="http://schemas.microsoft.com/office/word/2010/wordprocessingGroup" xmlns:wpi="http://schemas.microsoft.com/office/word/2010/wordprocessingInk" xmlns:wne="http://schemas.microsoft.com/office/word/2006/wordml" xmlns:wps="http://schemas.microsoft.com/office/word/2010/wordprocessingShape" mc:Ignorable="w14 wp14">
+  <w:p>
+    <w:pPr>
+      <w:pStyle w:val="Header"/>
+    </w:pPr>
+    <w:r>
+      <w:rPr>
+        <w:noProof/>
+        <w:lang w:eastAsia="de-CH"/>
+      </w:rPr>
+      <w:drawing>
+        <wp:inline distT="0" distB="0" distL="0" distR="0" wp14:anchorId="67EA4891" wp14:editId="21EEC9A1">
+          <wp:extent cx="1511408" cy="590550"/>
+          <wp:effectExtent l="0" t="0" r="0" b="0"/>
+          <wp:docPr id="2" name="Picture 2" descr="C:\Users\tbruellm\Downloads\HSR_Logo_CMYK.jpg"/>
+          <wp:cNvGraphicFramePr>
+            <a:graphicFrameLocks xmlns:a="http://schemas.openxmlformats.org/drawingml/2006/main" noChangeAspect="1"/>
+          </wp:cNvGraphicFramePr>
+          <a:graphic xmlns:a="http://schemas.openxmlformats.org/drawingml/2006/main">
+            <a:graphicData uri="http://schemas.openxmlformats.org/drawingml/2006/picture">
+              <pic:pic xmlns:pic="http://schemas.openxmlformats.org/drawingml/2006/picture">
+                <pic:nvPicPr>
+                  <pic:cNvPr id="0" name="Picture 2" descr="C:\Users\tbruellm\Downloads\HSR_Logo_CMYK.jpg"/>
+                  <pic:cNvPicPr>
+                    <a:picLocks noChangeAspect="1" noChangeArrowheads="1"/>
+                  </pic:cNvPicPr>
+                </pic:nvPicPr>
+                <pic:blipFill>
+                  <a:blip r:embed="rId1">
+                    <a:extLst>
+                      <a:ext uri="{28A0092B-C50C-407E-A947-70E740481C1C}">
+                        <a14:useLocalDpi xmlns:a14="http://schemas.microsoft.com/office/drawing/2010/main" val="0"/>
+                      </a:ext>
+                    </a:extLst>
+                  </a:blip>
+                  <a:srcRect/>
+                  <a:stretch>
+                    <a:fillRect/>
+                  </a:stretch>
+                </pic:blipFill>
+                <pic:spPr bwMode="auto">
+                  <a:xfrm>
+                    <a:off x="0" y="0"/>
+                    <a:ext cx="1511408" cy="590550"/>
+                  </a:xfrm>
+                  <a:prstGeom prst="rect">
+                    <a:avLst/>
+                  </a:prstGeom>
+                  <a:noFill/>
+                  <a:ln>
+                    <a:noFill/>
+                  </a:ln>
+                </pic:spPr>
+              </pic:pic>
+            </a:graphicData>
+          </a:graphic>
+        </wp:inline>
+      </w:drawing>
+    </w:r>
+  </w:p>
+</w:hdr>
 </file>
 
 <file path=word/numbering.xml><?xml version="1.0" encoding="utf-8"?>
@@ -8755,6 +7482,60 @@
       </w:tblCellMar>
     </w:tblPr>
   </w:style>
+  <w:style w:type="paragraph" w:styleId="Header">
+    <w:name w:val="header"/>
+    <w:basedOn w:val="Normal"/>
+    <w:link w:val="HeaderChar"/>
+    <w:uiPriority w:val="99"/>
+    <w:unhideWhenUsed/>
+    <w:rsid w:val="000F28A1"/>
+    <w:pPr>
+      <w:tabs>
+        <w:tab w:val="center" w:pos="4536"/>
+        <w:tab w:val="right" w:pos="9072"/>
+      </w:tabs>
+      <w:spacing w:after="0" w:line="240" w:lineRule="auto"/>
+    </w:pPr>
+  </w:style>
+  <w:style w:type="character" w:customStyle="1" w:styleId="HeaderChar">
+    <w:name w:val="Header Char"/>
+    <w:basedOn w:val="DefaultParagraphFont"/>
+    <w:link w:val="Header"/>
+    <w:uiPriority w:val="99"/>
+    <w:rsid w:val="000F28A1"/>
+  </w:style>
+  <w:style w:type="paragraph" w:styleId="Footer">
+    <w:name w:val="footer"/>
+    <w:basedOn w:val="Normal"/>
+    <w:link w:val="FooterChar"/>
+    <w:uiPriority w:val="99"/>
+    <w:unhideWhenUsed/>
+    <w:rsid w:val="000F28A1"/>
+    <w:pPr>
+      <w:tabs>
+        <w:tab w:val="center" w:pos="4536"/>
+        <w:tab w:val="right" w:pos="9072"/>
+      </w:tabs>
+      <w:spacing w:after="0" w:line="240" w:lineRule="auto"/>
+    </w:pPr>
+  </w:style>
+  <w:style w:type="character" w:customStyle="1" w:styleId="FooterChar">
+    <w:name w:val="Footer Char"/>
+    <w:basedOn w:val="DefaultParagraphFont"/>
+    <w:link w:val="Footer"/>
+    <w:uiPriority w:val="99"/>
+    <w:rsid w:val="000F28A1"/>
+  </w:style>
+  <w:style w:type="character" w:styleId="PlaceholderText">
+    <w:name w:val="Placeholder Text"/>
+    <w:basedOn w:val="DefaultParagraphFont"/>
+    <w:uiPriority w:val="99"/>
+    <w:semiHidden/>
+    <w:rsid w:val="00D57ADD"/>
+    <w:rPr>
+      <w:color w:val="808080"/>
+    </w:rPr>
+  </w:style>
 </w:styles>
 </file>
 
@@ -9253,6 +8034,60 @@
       </w:tblCellMar>
     </w:tblPr>
   </w:style>
+  <w:style w:type="paragraph" w:styleId="Header">
+    <w:name w:val="header"/>
+    <w:basedOn w:val="Normal"/>
+    <w:link w:val="HeaderChar"/>
+    <w:uiPriority w:val="99"/>
+    <w:unhideWhenUsed/>
+    <w:rsid w:val="000F28A1"/>
+    <w:pPr>
+      <w:tabs>
+        <w:tab w:val="center" w:pos="4536"/>
+        <w:tab w:val="right" w:pos="9072"/>
+      </w:tabs>
+      <w:spacing w:after="0" w:line="240" w:lineRule="auto"/>
+    </w:pPr>
+  </w:style>
+  <w:style w:type="character" w:customStyle="1" w:styleId="HeaderChar">
+    <w:name w:val="Header Char"/>
+    <w:basedOn w:val="DefaultParagraphFont"/>
+    <w:link w:val="Header"/>
+    <w:uiPriority w:val="99"/>
+    <w:rsid w:val="000F28A1"/>
+  </w:style>
+  <w:style w:type="paragraph" w:styleId="Footer">
+    <w:name w:val="footer"/>
+    <w:basedOn w:val="Normal"/>
+    <w:link w:val="FooterChar"/>
+    <w:uiPriority w:val="99"/>
+    <w:unhideWhenUsed/>
+    <w:rsid w:val="000F28A1"/>
+    <w:pPr>
+      <w:tabs>
+        <w:tab w:val="center" w:pos="4536"/>
+        <w:tab w:val="right" w:pos="9072"/>
+      </w:tabs>
+      <w:spacing w:after="0" w:line="240" w:lineRule="auto"/>
+    </w:pPr>
+  </w:style>
+  <w:style w:type="character" w:customStyle="1" w:styleId="FooterChar">
+    <w:name w:val="Footer Char"/>
+    <w:basedOn w:val="DefaultParagraphFont"/>
+    <w:link w:val="Footer"/>
+    <w:uiPriority w:val="99"/>
+    <w:rsid w:val="000F28A1"/>
+  </w:style>
+  <w:style w:type="character" w:styleId="PlaceholderText">
+    <w:name w:val="Placeholder Text"/>
+    <w:basedOn w:val="DefaultParagraphFont"/>
+    <w:uiPriority w:val="99"/>
+    <w:semiHidden/>
+    <w:rsid w:val="00D57ADD"/>
+    <w:rPr>
+      <w:color w:val="808080"/>
+    </w:rPr>
+  </w:style>
 </w:styles>
 </file>
 
@@ -9546,7 +8381,7 @@
 </file>
 
 <file path=customXml/itemProps1.xml><?xml version="1.0" encoding="utf-8"?>
-<ds:datastoreItem xmlns:ds="http://schemas.openxmlformats.org/officeDocument/2006/customXml" ds:itemID="{E7FF86D6-9A8F-4781-AA26-87F3A183EA5E}">
+<ds:datastoreItem xmlns:ds="http://schemas.openxmlformats.org/officeDocument/2006/customXml" ds:itemID="{4ADDF469-D4AF-407C-ACD1-D73E8DD41380}">
   <ds:schemaRefs>
     <ds:schemaRef ds:uri="http://schemas.openxmlformats.org/officeDocument/2006/bibliography"/>
   </ds:schemaRefs>

</xml_diff>